<commit_message>
Edición en las pruebas de aceptación
</commit_message>
<xml_diff>
--- a/Acceptance test-daniel.docx
+++ b/Acceptance test-daniel.docx
@@ -1289,21 +1289,22 @@
     <w:tbl>
       <w:tblPr>
         <w:tblStyle w:val="Cuadrculavistosa-nfasis1"/>
-        <w:tblW w:w="0" w:type="auto"/>
+        <w:tblW w:w="8779" w:type="dxa"/>
         <w:tblLook w:val="04A0" w:firstRow="1" w:lastRow="0" w:firstColumn="1" w:lastColumn="0" w:noHBand="0" w:noVBand="1"/>
       </w:tblPr>
       <w:tblGrid>
-        <w:gridCol w:w="1498"/>
-        <w:gridCol w:w="7006"/>
+        <w:gridCol w:w="1295"/>
+        <w:gridCol w:w="7484"/>
       </w:tblGrid>
       <w:tr>
         <w:trPr>
           <w:cnfStyle w:val="100000000000" w:firstRow="1" w:lastRow="0" w:firstColumn="0" w:lastColumn="0" w:oddVBand="0" w:evenVBand="0" w:oddHBand="0" w:evenHBand="0" w:firstRowFirstColumn="0" w:firstRowLastColumn="0" w:lastRowFirstColumn="0" w:lastRowLastColumn="0"/>
+          <w:trHeight w:val="277"/>
         </w:trPr>
         <w:tc>
           <w:tcPr>
             <w:cnfStyle w:val="001000000000" w:firstRow="0" w:lastRow="0" w:firstColumn="1" w:lastColumn="0" w:oddVBand="0" w:evenVBand="0" w:oddHBand="0" w:evenHBand="0" w:firstRowFirstColumn="0" w:firstRowLastColumn="0" w:lastRowFirstColumn="0" w:lastRowLastColumn="0"/>
-            <w:tcW w:w="9242" w:type="dxa"/>
+            <w:tcW w:w="8779" w:type="dxa"/>
             <w:gridSpan w:val="2"/>
             <w:tcBorders>
               <w:top w:val="nil"/>
@@ -1331,11 +1332,12 @@
       <w:tr>
         <w:trPr>
           <w:cnfStyle w:val="000000100000" w:firstRow="0" w:lastRow="0" w:firstColumn="0" w:lastColumn="0" w:oddVBand="0" w:evenVBand="0" w:oddHBand="1" w:evenHBand="0" w:firstRowFirstColumn="0" w:firstRowLastColumn="0" w:lastRowFirstColumn="0" w:lastRowLastColumn="0"/>
+          <w:trHeight w:val="522"/>
         </w:trPr>
         <w:tc>
           <w:tcPr>
             <w:cnfStyle w:val="001000000000" w:firstRow="0" w:lastRow="0" w:firstColumn="1" w:lastColumn="0" w:oddVBand="0" w:evenVBand="0" w:oddHBand="0" w:evenHBand="0" w:firstRowFirstColumn="0" w:firstRowLastColumn="0" w:lastRowFirstColumn="0" w:lastRowLastColumn="0"/>
-            <w:tcW w:w="1526" w:type="dxa"/>
+            <w:tcW w:w="1295" w:type="dxa"/>
             <w:tcBorders>
               <w:top w:val="single" w:sz="4" w:space="0" w:color="FFFFFF" w:themeColor="background1"/>
               <w:bottom w:val="single" w:sz="4" w:space="0" w:color="FFFFFF" w:themeColor="background1"/>
@@ -1360,7 +1362,7 @@
         </w:tc>
         <w:tc>
           <w:tcPr>
-            <w:tcW w:w="7716" w:type="dxa"/>
+            <w:tcW w:w="7483" w:type="dxa"/>
             <w:tcBorders>
               <w:top w:val="single" w:sz="4" w:space="0" w:color="FFFFFF" w:themeColor="background1"/>
               <w:bottom w:val="single" w:sz="4" w:space="0" w:color="FFFFFF" w:themeColor="background1"/>
@@ -1413,10 +1415,13 @@
         </w:tc>
       </w:tr>
       <w:tr>
-        <w:tc>
-          <w:tcPr>
-            <w:cnfStyle w:val="001000000000" w:firstRow="0" w:lastRow="0" w:firstColumn="1" w:lastColumn="0" w:oddVBand="0" w:evenVBand="0" w:oddHBand="0" w:evenHBand="0" w:firstRowFirstColumn="0" w:firstRowLastColumn="0" w:lastRowFirstColumn="0" w:lastRowLastColumn="0"/>
-            <w:tcW w:w="1526" w:type="dxa"/>
+        <w:trPr>
+          <w:trHeight w:val="4582"/>
+        </w:trPr>
+        <w:tc>
+          <w:tcPr>
+            <w:cnfStyle w:val="001000000000" w:firstRow="0" w:lastRow="0" w:firstColumn="1" w:lastColumn="0" w:oddVBand="0" w:evenVBand="0" w:oddHBand="0" w:evenHBand="0" w:firstRowFirstColumn="0" w:firstRowLastColumn="0" w:lastRowFirstColumn="0" w:lastRowLastColumn="0"/>
+            <w:tcW w:w="1295" w:type="dxa"/>
             <w:tcBorders>
               <w:top w:val="single" w:sz="4" w:space="0" w:color="FFFFFF" w:themeColor="background1"/>
               <w:bottom w:val="single" w:sz="4" w:space="0" w:color="FFFFFF" w:themeColor="background1"/>
@@ -1441,7 +1446,7 @@
         </w:tc>
         <w:tc>
           <w:tcPr>
-            <w:tcW w:w="7716" w:type="dxa"/>
+            <w:tcW w:w="7483" w:type="dxa"/>
             <w:tcBorders>
               <w:top w:val="single" w:sz="4" w:space="0" w:color="FFFFFF" w:themeColor="background1"/>
               <w:bottom w:val="single" w:sz="4" w:space="0" w:color="FFFFFF" w:themeColor="background1"/>
@@ -1468,6 +1473,69 @@
                 <w:lang w:val="en-GB"/>
               </w:rPr>
               <w:t>list of the folders. It must contain 6 folders.</w:t>
+            </w:r>
+          </w:p>
+          <w:p>
+            <w:pPr>
+              <w:cnfStyle w:val="000000000000" w:firstRow="0" w:lastRow="0" w:firstColumn="0" w:lastColumn="0" w:oddVBand="0" w:evenVBand="0" w:oddHBand="0" w:evenHBand="0" w:firstRowFirstColumn="0" w:firstRowLastColumn="0" w:lastRowFirstColumn="0" w:lastRowLastColumn="0"/>
+              <w:rPr>
+                <w:color w:val="auto"/>
+                <w:lang w:val="en-GB"/>
+              </w:rPr>
+            </w:pPr>
+            <w:r>
+              <w:rPr>
+                <w:noProof/>
+                <w:lang w:val="en-GB"/>
+              </w:rPr>
+              <w:drawing>
+                <wp:inline distT="0" distB="0" distL="0" distR="0" wp14:anchorId="1CF4FBF9" wp14:editId="0785B8DA">
+                  <wp:extent cx="4500081" cy="2712084"/>
+                  <wp:effectExtent l="0" t="0" r="0" b="0"/>
+                  <wp:docPr id="1" name="Imagen 1"/>
+                  <wp:cNvGraphicFramePr>
+                    <a:graphicFrameLocks xmlns:a="http://schemas.openxmlformats.org/drawingml/2006/main" noChangeAspect="1"/>
+                  </wp:cNvGraphicFramePr>
+                  <a:graphic xmlns:a="http://schemas.openxmlformats.org/drawingml/2006/main">
+                    <a:graphicData uri="http://schemas.openxmlformats.org/drawingml/2006/picture">
+                      <pic:pic xmlns:pic="http://schemas.openxmlformats.org/drawingml/2006/picture">
+                        <pic:nvPicPr>
+                          <pic:cNvPr id="0" name="Picture 1"/>
+                          <pic:cNvPicPr>
+                            <a:picLocks noChangeAspect="1" noChangeArrowheads="1"/>
+                          </pic:cNvPicPr>
+                        </pic:nvPicPr>
+                        <pic:blipFill>
+                          <a:blip r:embed="rId4">
+                            <a:extLst>
+                              <a:ext uri="{28A0092B-C50C-407E-A947-70E740481C1C}">
+                                <a14:useLocalDpi xmlns:a14="http://schemas.microsoft.com/office/drawing/2010/main" val="0"/>
+                              </a:ext>
+                            </a:extLst>
+                          </a:blip>
+                          <a:srcRect/>
+                          <a:stretch>
+                            <a:fillRect/>
+                          </a:stretch>
+                        </pic:blipFill>
+                        <pic:spPr bwMode="auto">
+                          <a:xfrm>
+                            <a:off x="0" y="0"/>
+                            <a:ext cx="4546130" cy="2739836"/>
+                          </a:xfrm>
+                          <a:prstGeom prst="rect">
+                            <a:avLst/>
+                          </a:prstGeom>
+                          <a:noFill/>
+                          <a:ln>
+                            <a:noFill/>
+                          </a:ln>
+                        </pic:spPr>
+                      </pic:pic>
+                    </a:graphicData>
+                  </a:graphic>
+                </wp:inline>
+              </w:drawing>
             </w:r>
           </w:p>
         </w:tc>
@@ -1475,11 +1543,12 @@
       <w:tr>
         <w:trPr>
           <w:cnfStyle w:val="000000100000" w:firstRow="0" w:lastRow="0" w:firstColumn="0" w:lastColumn="0" w:oddVBand="0" w:evenVBand="0" w:oddHBand="1" w:evenHBand="0" w:firstRowFirstColumn="0" w:firstRowLastColumn="0" w:lastRowFirstColumn="0" w:lastRowLastColumn="0"/>
+          <w:trHeight w:val="538"/>
         </w:trPr>
         <w:tc>
           <w:tcPr>
             <w:cnfStyle w:val="001000000000" w:firstRow="0" w:lastRow="0" w:firstColumn="1" w:lastColumn="0" w:oddVBand="0" w:evenVBand="0" w:oddHBand="0" w:evenHBand="0" w:firstRowFirstColumn="0" w:firstRowLastColumn="0" w:lastRowFirstColumn="0" w:lastRowLastColumn="0"/>
-            <w:tcW w:w="1526" w:type="dxa"/>
+            <w:tcW w:w="1295" w:type="dxa"/>
             <w:tcBorders>
               <w:top w:val="single" w:sz="4" w:space="0" w:color="FFFFFF" w:themeColor="background1"/>
               <w:bottom w:val="single" w:sz="4" w:space="0" w:color="FFFFFF" w:themeColor="background1"/>
@@ -1504,7 +1573,7 @@
         </w:tc>
         <w:tc>
           <w:tcPr>
-            <w:tcW w:w="7716" w:type="dxa"/>
+            <w:tcW w:w="7483" w:type="dxa"/>
             <w:tcBorders>
               <w:top w:val="single" w:sz="4" w:space="0" w:color="FFFFFF" w:themeColor="background1"/>
               <w:bottom w:val="single" w:sz="4" w:space="0" w:color="FFFFFF" w:themeColor="background1"/>
@@ -1520,10 +1589,13 @@
         </w:tc>
       </w:tr>
       <w:tr>
-        <w:tc>
-          <w:tcPr>
-            <w:cnfStyle w:val="001000000000" w:firstRow="0" w:lastRow="0" w:firstColumn="1" w:lastColumn="0" w:oddVBand="0" w:evenVBand="0" w:oddHBand="0" w:evenHBand="0" w:firstRowFirstColumn="0" w:firstRowLastColumn="0" w:lastRowFirstColumn="0" w:lastRowLastColumn="0"/>
-            <w:tcW w:w="1526" w:type="dxa"/>
+        <w:trPr>
+          <w:trHeight w:val="277"/>
+        </w:trPr>
+        <w:tc>
+          <w:tcPr>
+            <w:cnfStyle w:val="001000000000" w:firstRow="0" w:lastRow="0" w:firstColumn="1" w:lastColumn="0" w:oddVBand="0" w:evenVBand="0" w:oddHBand="0" w:evenHBand="0" w:firstRowFirstColumn="0" w:firstRowLastColumn="0" w:lastRowFirstColumn="0" w:lastRowLastColumn="0"/>
+            <w:tcW w:w="1295" w:type="dxa"/>
             <w:tcBorders>
               <w:top w:val="single" w:sz="4" w:space="0" w:color="FFFFFF" w:themeColor="background1"/>
               <w:bottom w:val="nil"/>
@@ -1548,7 +1620,7 @@
         </w:tc>
         <w:tc>
           <w:tcPr>
-            <w:tcW w:w="7716" w:type="dxa"/>
+            <w:tcW w:w="7483" w:type="dxa"/>
             <w:tcBorders>
               <w:top w:val="single" w:sz="4" w:space="0" w:color="FFFFFF" w:themeColor="background1"/>
               <w:bottom w:val="nil"/>
@@ -1578,60 +1650,6 @@
           <w:lang w:val="en-GB"/>
         </w:rPr>
       </w:pPr>
-      <w:r>
-        <w:rPr>
-          <w:noProof/>
-          <w:lang w:val="en-GB"/>
-        </w:rPr>
-        <w:drawing>
-          <wp:inline distT="0" distB="0" distL="0" distR="0" wp14:anchorId="7769F8B0" wp14:editId="251D5C79">
-            <wp:extent cx="5405071" cy="2712378"/>
-            <wp:effectExtent l="0" t="0" r="5715" b="0"/>
-            <wp:docPr id="1" name="Imagen 1"/>
-            <wp:cNvGraphicFramePr>
-              <a:graphicFrameLocks xmlns:a="http://schemas.openxmlformats.org/drawingml/2006/main" noChangeAspect="1"/>
-            </wp:cNvGraphicFramePr>
-            <a:graphic xmlns:a="http://schemas.openxmlformats.org/drawingml/2006/main">
-              <a:graphicData uri="http://schemas.openxmlformats.org/drawingml/2006/picture">
-                <pic:pic xmlns:pic="http://schemas.openxmlformats.org/drawingml/2006/picture">
-                  <pic:nvPicPr>
-                    <pic:cNvPr id="0" name="Picture 1"/>
-                    <pic:cNvPicPr>
-                      <a:picLocks noChangeAspect="1" noChangeArrowheads="1"/>
-                    </pic:cNvPicPr>
-                  </pic:nvPicPr>
-                  <pic:blipFill>
-                    <a:blip r:embed="rId4">
-                      <a:extLst>
-                        <a:ext uri="{28A0092B-C50C-407E-A947-70E740481C1C}">
-                          <a14:useLocalDpi xmlns:a14="http://schemas.microsoft.com/office/drawing/2010/main" val="0"/>
-                        </a:ext>
-                      </a:extLst>
-                    </a:blip>
-                    <a:srcRect/>
-                    <a:stretch>
-                      <a:fillRect/>
-                    </a:stretch>
-                  </pic:blipFill>
-                  <pic:spPr bwMode="auto">
-                    <a:xfrm>
-                      <a:off x="0" y="0"/>
-                      <a:ext cx="5452136" cy="2735996"/>
-                    </a:xfrm>
-                    <a:prstGeom prst="rect">
-                      <a:avLst/>
-                    </a:prstGeom>
-                    <a:noFill/>
-                    <a:ln>
-                      <a:noFill/>
-                    </a:ln>
-                  </pic:spPr>
-                </pic:pic>
-              </a:graphicData>
-            </a:graphic>
-          </wp:inline>
-        </w:drawing>
-      </w:r>
     </w:p>
     <w:p>
       <w:pPr>
@@ -1684,7 +1702,6 @@
                 <w:rStyle w:val="Textoennegrita"/>
                 <w:lang w:val="en-GB"/>
               </w:rPr>
-              <w:lastRenderedPageBreak/>
               <w:t>Test 001</w:t>
             </w:r>
           </w:p>
@@ -2953,7 +2970,6 @@
                 <w:rStyle w:val="Textoennegrita"/>
                 <w:lang w:val="en-GB"/>
               </w:rPr>
-              <w:lastRenderedPageBreak/>
               <w:t>Test 001</w:t>
             </w:r>
           </w:p>
@@ -3188,6 +3204,347 @@
         </w:tc>
       </w:tr>
     </w:tbl>
+    <w:p>
+      <w:pPr>
+        <w:rPr>
+          <w:lang w:val="en-GB"/>
+        </w:rPr>
+      </w:pPr>
+    </w:p>
+    <w:p>
+      <w:pPr>
+        <w:rPr>
+          <w:lang w:val="en-GB"/>
+        </w:rPr>
+      </w:pPr>
+    </w:p>
+    <w:tbl>
+      <w:tblPr>
+        <w:tblStyle w:val="Cuadrculavistosa-nfasis1"/>
+        <w:tblW w:w="0" w:type="auto"/>
+        <w:tblLook w:val="04A0" w:firstRow="1" w:lastRow="0" w:firstColumn="1" w:lastColumn="0" w:noHBand="0" w:noVBand="1"/>
+      </w:tblPr>
+      <w:tblGrid>
+        <w:gridCol w:w="1307"/>
+        <w:gridCol w:w="7197"/>
+      </w:tblGrid>
+      <w:tr>
+        <w:trPr>
+          <w:cnfStyle w:val="100000000000" w:firstRow="1" w:lastRow="0" w:firstColumn="0" w:lastColumn="0" w:oddVBand="0" w:evenVBand="0" w:oddHBand="0" w:evenHBand="0" w:firstRowFirstColumn="0" w:firstRowLastColumn="0" w:lastRowFirstColumn="0" w:lastRowLastColumn="0"/>
+        </w:trPr>
+        <w:tc>
+          <w:tcPr>
+            <w:cnfStyle w:val="001000000000" w:firstRow="0" w:lastRow="0" w:firstColumn="1" w:lastColumn="0" w:oddVBand="0" w:evenVBand="0" w:oddHBand="0" w:evenHBand="0" w:firstRowFirstColumn="0" w:firstRowLastColumn="0" w:lastRowFirstColumn="0" w:lastRowLastColumn="0"/>
+            <w:tcW w:w="9242" w:type="dxa"/>
+            <w:gridSpan w:val="2"/>
+            <w:tcBorders>
+              <w:top w:val="nil"/>
+              <w:bottom w:val="single" w:sz="4" w:space="0" w:color="FFFFFF" w:themeColor="background1"/>
+            </w:tcBorders>
+            <w:shd w:val="clear" w:color="auto" w:fill="44546A" w:themeFill="text2"/>
+          </w:tcPr>
+          <w:p>
+            <w:pPr>
+              <w:rPr>
+                <w:rStyle w:val="Textoennegrita"/>
+                <w:lang w:val="en-GB"/>
+              </w:rPr>
+            </w:pPr>
+            <w:r>
+              <w:rPr>
+                <w:rStyle w:val="Textoennegrita"/>
+                <w:lang w:val="en-GB"/>
+              </w:rPr>
+              <w:t>Test 001</w:t>
+            </w:r>
+          </w:p>
+        </w:tc>
+      </w:tr>
+      <w:tr>
+        <w:trPr>
+          <w:cnfStyle w:val="000000100000" w:firstRow="0" w:lastRow="0" w:firstColumn="0" w:lastColumn="0" w:oddVBand="0" w:evenVBand="0" w:oddHBand="1" w:evenHBand="0" w:firstRowFirstColumn="0" w:firstRowLastColumn="0" w:lastRowFirstColumn="0" w:lastRowLastColumn="0"/>
+        </w:trPr>
+        <w:tc>
+          <w:tcPr>
+            <w:cnfStyle w:val="001000000000" w:firstRow="0" w:lastRow="0" w:firstColumn="1" w:lastColumn="0" w:oddVBand="0" w:evenVBand="0" w:oddHBand="0" w:evenHBand="0" w:firstRowFirstColumn="0" w:firstRowLastColumn="0" w:lastRowFirstColumn="0" w:lastRowLastColumn="0"/>
+            <w:tcW w:w="1526" w:type="dxa"/>
+            <w:tcBorders>
+              <w:top w:val="single" w:sz="4" w:space="0" w:color="FFFFFF" w:themeColor="background1"/>
+              <w:bottom w:val="single" w:sz="4" w:space="0" w:color="FFFFFF" w:themeColor="background1"/>
+            </w:tcBorders>
+            <w:shd w:val="clear" w:color="auto" w:fill="44546A" w:themeFill="text2"/>
+          </w:tcPr>
+          <w:p>
+            <w:pPr>
+              <w:rPr>
+                <w:rStyle w:val="Textoennegrita"/>
+                <w:lang w:val="en-GB"/>
+              </w:rPr>
+            </w:pPr>
+            <w:r>
+              <w:rPr>
+                <w:rStyle w:val="Textoennegrita"/>
+                <w:lang w:val="en-GB"/>
+              </w:rPr>
+              <w:t>Description</w:t>
+            </w:r>
+          </w:p>
+        </w:tc>
+        <w:tc>
+          <w:tcPr>
+            <w:tcW w:w="7716" w:type="dxa"/>
+            <w:tcBorders>
+              <w:top w:val="single" w:sz="4" w:space="0" w:color="FFFFFF" w:themeColor="background1"/>
+              <w:bottom w:val="single" w:sz="4" w:space="0" w:color="FFFFFF" w:themeColor="background1"/>
+            </w:tcBorders>
+          </w:tcPr>
+          <w:p>
+            <w:pPr>
+              <w:cnfStyle w:val="000000100000" w:firstRow="0" w:lastRow="0" w:firstColumn="0" w:lastColumn="0" w:oddVBand="0" w:evenVBand="0" w:oddHBand="1" w:evenHBand="0" w:firstRowFirstColumn="0" w:firstRowLastColumn="0" w:lastRowFirstColumn="0" w:lastRowLastColumn="0"/>
+              <w:rPr>
+                <w:color w:val="auto"/>
+                <w:lang w:val="en-GB"/>
+              </w:rPr>
+            </w:pPr>
+            <w:r>
+              <w:rPr>
+                <w:color w:val="auto"/>
+                <w:lang w:val="en-GB"/>
+              </w:rPr>
+              <w:t xml:space="preserve">With the language set to “English”, the </w:t>
+            </w:r>
+            <w:r>
+              <w:rPr>
+                <w:color w:val="auto"/>
+                <w:lang w:val="en-GB"/>
+              </w:rPr>
+              <w:t>testers must create a folder. The name will be in blank.</w:t>
+            </w:r>
+          </w:p>
+        </w:tc>
+      </w:tr>
+      <w:tr>
+        <w:tc>
+          <w:tcPr>
+            <w:cnfStyle w:val="001000000000" w:firstRow="0" w:lastRow="0" w:firstColumn="1" w:lastColumn="0" w:oddVBand="0" w:evenVBand="0" w:oddHBand="0" w:evenHBand="0" w:firstRowFirstColumn="0" w:firstRowLastColumn="0" w:lastRowFirstColumn="0" w:lastRowLastColumn="0"/>
+            <w:tcW w:w="1526" w:type="dxa"/>
+            <w:tcBorders>
+              <w:top w:val="single" w:sz="4" w:space="0" w:color="FFFFFF" w:themeColor="background1"/>
+              <w:bottom w:val="single" w:sz="4" w:space="0" w:color="FFFFFF" w:themeColor="background1"/>
+            </w:tcBorders>
+            <w:shd w:val="clear" w:color="auto" w:fill="44546A" w:themeFill="text2"/>
+          </w:tcPr>
+          <w:p>
+            <w:pPr>
+              <w:rPr>
+                <w:rStyle w:val="Textoennegrita"/>
+                <w:lang w:val="en-GB"/>
+              </w:rPr>
+            </w:pPr>
+            <w:r>
+              <w:rPr>
+                <w:rStyle w:val="Textoennegrita"/>
+                <w:lang w:val="en-GB"/>
+              </w:rPr>
+              <w:t>Expected</w:t>
+            </w:r>
+          </w:p>
+        </w:tc>
+        <w:tc>
+          <w:tcPr>
+            <w:tcW w:w="7716" w:type="dxa"/>
+            <w:tcBorders>
+              <w:top w:val="single" w:sz="4" w:space="0" w:color="FFFFFF" w:themeColor="background1"/>
+              <w:bottom w:val="single" w:sz="4" w:space="0" w:color="FFFFFF" w:themeColor="background1"/>
+            </w:tcBorders>
+          </w:tcPr>
+          <w:p>
+            <w:pPr>
+              <w:cnfStyle w:val="000000000000" w:firstRow="0" w:lastRow="0" w:firstColumn="0" w:lastColumn="0" w:oddVBand="0" w:evenVBand="0" w:oddHBand="0" w:evenHBand="0" w:firstRowFirstColumn="0" w:firstRowLastColumn="0" w:lastRowFirstColumn="0" w:lastRowLastColumn="0"/>
+              <w:rPr>
+                <w:color w:val="auto"/>
+                <w:lang w:val="en-GB"/>
+              </w:rPr>
+            </w:pPr>
+            <w:r>
+              <w:rPr>
+                <w:color w:val="auto"/>
+                <w:lang w:val="en-GB"/>
+              </w:rPr>
+              <w:t xml:space="preserve">The system must </w:t>
+            </w:r>
+            <w:r>
+              <w:rPr>
+                <w:color w:val="auto"/>
+                <w:lang w:val="en-GB"/>
+              </w:rPr>
+              <w:t>not let them create it.</w:t>
+            </w:r>
+          </w:p>
+          <w:p>
+            <w:pPr>
+              <w:cnfStyle w:val="000000000000" w:firstRow="0" w:lastRow="0" w:firstColumn="0" w:lastColumn="0" w:oddVBand="0" w:evenVBand="0" w:oddHBand="0" w:evenHBand="0" w:firstRowFirstColumn="0" w:firstRowLastColumn="0" w:lastRowFirstColumn="0" w:lastRowLastColumn="0"/>
+              <w:rPr>
+                <w:color w:val="auto"/>
+                <w:lang w:val="en-GB"/>
+              </w:rPr>
+            </w:pPr>
+            <w:r>
+              <w:rPr>
+                <w:noProof/>
+                <w:lang w:val="en-GB"/>
+              </w:rPr>
+              <w:drawing>
+                <wp:inline distT="0" distB="0" distL="0" distR="0" wp14:anchorId="2CCD4650" wp14:editId="41CC16F2">
+                  <wp:extent cx="4366517" cy="2722245"/>
+                  <wp:effectExtent l="0" t="0" r="0" b="1905"/>
+                  <wp:docPr id="2" name="Imagen 2"/>
+                  <wp:cNvGraphicFramePr>
+                    <a:graphicFrameLocks xmlns:a="http://schemas.openxmlformats.org/drawingml/2006/main" noChangeAspect="1"/>
+                  </wp:cNvGraphicFramePr>
+                  <a:graphic xmlns:a="http://schemas.openxmlformats.org/drawingml/2006/main">
+                    <a:graphicData uri="http://schemas.openxmlformats.org/drawingml/2006/picture">
+                      <pic:pic xmlns:pic="http://schemas.openxmlformats.org/drawingml/2006/picture">
+                        <pic:nvPicPr>
+                          <pic:cNvPr id="0" name="Picture 2"/>
+                          <pic:cNvPicPr>
+                            <a:picLocks noChangeAspect="1" noChangeArrowheads="1"/>
+                          </pic:cNvPicPr>
+                        </pic:nvPicPr>
+                        <pic:blipFill>
+                          <a:blip r:embed="rId5">
+                            <a:extLst>
+                              <a:ext uri="{28A0092B-C50C-407E-A947-70E740481C1C}">
+                                <a14:useLocalDpi xmlns:a14="http://schemas.microsoft.com/office/drawing/2010/main" val="0"/>
+                              </a:ext>
+                            </a:extLst>
+                          </a:blip>
+                          <a:srcRect/>
+                          <a:stretch>
+                            <a:fillRect/>
+                          </a:stretch>
+                        </pic:blipFill>
+                        <pic:spPr bwMode="auto">
+                          <a:xfrm>
+                            <a:off x="0" y="0"/>
+                            <a:ext cx="4388058" cy="2735675"/>
+                          </a:xfrm>
+                          <a:prstGeom prst="rect">
+                            <a:avLst/>
+                          </a:prstGeom>
+                          <a:noFill/>
+                          <a:ln>
+                            <a:noFill/>
+                          </a:ln>
+                        </pic:spPr>
+                      </pic:pic>
+                    </a:graphicData>
+                  </a:graphic>
+                </wp:inline>
+              </w:drawing>
+            </w:r>
+          </w:p>
+        </w:tc>
+      </w:tr>
+      <w:tr>
+        <w:trPr>
+          <w:cnfStyle w:val="000000100000" w:firstRow="0" w:lastRow="0" w:firstColumn="0" w:lastColumn="0" w:oddVBand="0" w:evenVBand="0" w:oddHBand="1" w:evenHBand="0" w:firstRowFirstColumn="0" w:firstRowLastColumn="0" w:lastRowFirstColumn="0" w:lastRowLastColumn="0"/>
+        </w:trPr>
+        <w:tc>
+          <w:tcPr>
+            <w:cnfStyle w:val="001000000000" w:firstRow="0" w:lastRow="0" w:firstColumn="1" w:lastColumn="0" w:oddVBand="0" w:evenVBand="0" w:oddHBand="0" w:evenHBand="0" w:firstRowFirstColumn="0" w:firstRowLastColumn="0" w:lastRowFirstColumn="0" w:lastRowLastColumn="0"/>
+            <w:tcW w:w="1526" w:type="dxa"/>
+            <w:tcBorders>
+              <w:top w:val="single" w:sz="4" w:space="0" w:color="FFFFFF" w:themeColor="background1"/>
+              <w:bottom w:val="single" w:sz="4" w:space="0" w:color="FFFFFF" w:themeColor="background1"/>
+            </w:tcBorders>
+            <w:shd w:val="clear" w:color="auto" w:fill="44546A" w:themeFill="text2"/>
+          </w:tcPr>
+          <w:p>
+            <w:pPr>
+              <w:rPr>
+                <w:rStyle w:val="Textoennegrita"/>
+                <w:lang w:val="en-GB"/>
+              </w:rPr>
+            </w:pPr>
+            <w:r>
+              <w:rPr>
+                <w:rStyle w:val="Textoennegrita"/>
+                <w:lang w:val="en-GB"/>
+              </w:rPr>
+              <w:t>Outcome</w:t>
+            </w:r>
+          </w:p>
+        </w:tc>
+        <w:tc>
+          <w:tcPr>
+            <w:tcW w:w="7716" w:type="dxa"/>
+            <w:tcBorders>
+              <w:top w:val="single" w:sz="4" w:space="0" w:color="FFFFFF" w:themeColor="background1"/>
+              <w:bottom w:val="single" w:sz="4" w:space="0" w:color="FFFFFF" w:themeColor="background1"/>
+            </w:tcBorders>
+          </w:tcPr>
+          <w:p>
+            <w:pPr>
+              <w:pStyle w:val="Notes"/>
+              <w:cnfStyle w:val="000000100000" w:firstRow="0" w:lastRow="0" w:firstColumn="0" w:lastColumn="0" w:oddVBand="0" w:evenVBand="0" w:oddHBand="1" w:evenHBand="0" w:firstRowFirstColumn="0" w:firstRowLastColumn="0" w:lastRowFirstColumn="0" w:lastRowLastColumn="0"/>
+            </w:pPr>
+          </w:p>
+        </w:tc>
+      </w:tr>
+      <w:tr>
+        <w:tc>
+          <w:tcPr>
+            <w:cnfStyle w:val="001000000000" w:firstRow="0" w:lastRow="0" w:firstColumn="1" w:lastColumn="0" w:oddVBand="0" w:evenVBand="0" w:oddHBand="0" w:evenHBand="0" w:firstRowFirstColumn="0" w:firstRowLastColumn="0" w:lastRowFirstColumn="0" w:lastRowLastColumn="0"/>
+            <w:tcW w:w="1526" w:type="dxa"/>
+            <w:tcBorders>
+              <w:top w:val="single" w:sz="4" w:space="0" w:color="FFFFFF" w:themeColor="background1"/>
+              <w:bottom w:val="nil"/>
+            </w:tcBorders>
+            <w:shd w:val="clear" w:color="auto" w:fill="44546A" w:themeFill="text2"/>
+          </w:tcPr>
+          <w:p>
+            <w:pPr>
+              <w:rPr>
+                <w:rStyle w:val="Textoennegrita"/>
+                <w:lang w:val="en-GB"/>
+              </w:rPr>
+            </w:pPr>
+            <w:r>
+              <w:rPr>
+                <w:rStyle w:val="Textoennegrita"/>
+                <w:lang w:val="en-GB"/>
+              </w:rPr>
+              <w:t>Notes</w:t>
+            </w:r>
+          </w:p>
+        </w:tc>
+        <w:tc>
+          <w:tcPr>
+            <w:tcW w:w="7716" w:type="dxa"/>
+            <w:tcBorders>
+              <w:top w:val="single" w:sz="4" w:space="0" w:color="FFFFFF" w:themeColor="background1"/>
+              <w:bottom w:val="nil"/>
+            </w:tcBorders>
+          </w:tcPr>
+          <w:p>
+            <w:pPr>
+              <w:cnfStyle w:val="000000000000" w:firstRow="0" w:lastRow="0" w:firstColumn="0" w:lastColumn="0" w:oddVBand="0" w:evenVBand="0" w:oddHBand="0" w:evenHBand="0" w:firstRowFirstColumn="0" w:firstRowLastColumn="0" w:lastRowFirstColumn="0" w:lastRowLastColumn="0"/>
+              <w:rPr>
+                <w:lang w:val="en-GB"/>
+              </w:rPr>
+            </w:pPr>
+          </w:p>
+        </w:tc>
+      </w:tr>
+    </w:tbl>
+    <w:p>
+      <w:pPr>
+        <w:rPr>
+          <w:lang w:val="en-GB"/>
+        </w:rPr>
+      </w:pPr>
+    </w:p>
     <w:p>
       <w:pPr>
         <w:rPr>
@@ -3281,7 +3638,6 @@
               <w:top w:val="single" w:sz="4" w:space="0" w:color="FFFFFF" w:themeColor="background1"/>
               <w:bottom w:val="single" w:sz="4" w:space="0" w:color="FFFFFF" w:themeColor="background1"/>
             </w:tcBorders>
-            <w:shd w:val="clear" w:color="auto" w:fill="D9E2F3" w:themeFill="accent1" w:themeFillTint="33"/>
           </w:tcPr>
           <w:p>
             <w:pPr>
@@ -3296,7 +3652,21 @@
                 <w:color w:val="auto"/>
                 <w:lang w:val="en-GB"/>
               </w:rPr>
-              <w:t xml:space="preserve">With the language set to “English”, the </w:t>
+              <w:t>With the language set to “</w:t>
+            </w:r>
+            <w:r>
+              <w:rPr>
+                <w:color w:val="auto"/>
+                <w:lang w:val="en-GB"/>
+              </w:rPr>
+              <w:t>Spanish</w:t>
+            </w:r>
+            <w:r>
+              <w:rPr>
+                <w:color w:val="auto"/>
+                <w:lang w:val="en-GB"/>
+              </w:rPr>
+              <w:t xml:space="preserve">”, the </w:t>
             </w:r>
             <w:r>
               <w:rPr>
@@ -3405,7 +3775,6 @@
               <w:top w:val="single" w:sz="4" w:space="0" w:color="FFFFFF" w:themeColor="background1"/>
               <w:bottom w:val="single" w:sz="4" w:space="0" w:color="FFFFFF" w:themeColor="background1"/>
             </w:tcBorders>
-            <w:shd w:val="clear" w:color="auto" w:fill="D9E2F3" w:themeFill="accent1" w:themeFillTint="33"/>
           </w:tcPr>
           <w:p>
             <w:pPr>
@@ -3474,60 +3843,13 @@
           <w:lang w:val="en-GB"/>
         </w:rPr>
       </w:pPr>
-      <w:r>
-        <w:rPr>
-          <w:noProof/>
-          <w:lang w:val="en-GB"/>
-        </w:rPr>
-        <w:drawing>
-          <wp:inline distT="0" distB="0" distL="0" distR="0" wp14:anchorId="00E5D2E4" wp14:editId="423C537F">
-            <wp:extent cx="5681345" cy="2722652"/>
-            <wp:effectExtent l="0" t="0" r="0" b="1905"/>
-            <wp:docPr id="2" name="Imagen 2"/>
-            <wp:cNvGraphicFramePr>
-              <a:graphicFrameLocks xmlns:a="http://schemas.openxmlformats.org/drawingml/2006/main" noChangeAspect="1"/>
-            </wp:cNvGraphicFramePr>
-            <a:graphic xmlns:a="http://schemas.openxmlformats.org/drawingml/2006/main">
-              <a:graphicData uri="http://schemas.openxmlformats.org/drawingml/2006/picture">
-                <pic:pic xmlns:pic="http://schemas.openxmlformats.org/drawingml/2006/picture">
-                  <pic:nvPicPr>
-                    <pic:cNvPr id="0" name="Picture 2"/>
-                    <pic:cNvPicPr>
-                      <a:picLocks noChangeAspect="1" noChangeArrowheads="1"/>
-                    </pic:cNvPicPr>
-                  </pic:nvPicPr>
-                  <pic:blipFill>
-                    <a:blip r:embed="rId5">
-                      <a:extLst>
-                        <a:ext uri="{28A0092B-C50C-407E-A947-70E740481C1C}">
-                          <a14:useLocalDpi xmlns:a14="http://schemas.microsoft.com/office/drawing/2010/main" val="0"/>
-                        </a:ext>
-                      </a:extLst>
-                    </a:blip>
-                    <a:srcRect/>
-                    <a:stretch>
-                      <a:fillRect/>
-                    </a:stretch>
-                  </pic:blipFill>
-                  <pic:spPr bwMode="auto">
-                    <a:xfrm>
-                      <a:off x="0" y="0"/>
-                      <a:ext cx="5691100" cy="2727327"/>
-                    </a:xfrm>
-                    <a:prstGeom prst="rect">
-                      <a:avLst/>
-                    </a:prstGeom>
-                    <a:noFill/>
-                    <a:ln>
-                      <a:noFill/>
-                    </a:ln>
-                  </pic:spPr>
-                </pic:pic>
-              </a:graphicData>
-            </a:graphic>
-          </wp:inline>
-        </w:drawing>
-      </w:r>
+    </w:p>
+    <w:p>
+      <w:pPr>
+        <w:rPr>
+          <w:lang w:val="en-GB"/>
+        </w:rPr>
+      </w:pPr>
     </w:p>
     <w:p>
       <w:pPr>
@@ -3543,8 +3865,8 @@
         <w:tblLook w:val="04A0" w:firstRow="1" w:lastRow="0" w:firstColumn="1" w:lastColumn="0" w:noHBand="0" w:noVBand="1"/>
       </w:tblPr>
       <w:tblGrid>
-        <w:gridCol w:w="1498"/>
-        <w:gridCol w:w="7006"/>
+        <w:gridCol w:w="1275"/>
+        <w:gridCol w:w="7229"/>
       </w:tblGrid>
       <w:tr>
         <w:trPr>
@@ -3615,6 +3937,7 @@
               <w:top w:val="single" w:sz="4" w:space="0" w:color="FFFFFF" w:themeColor="background1"/>
               <w:bottom w:val="single" w:sz="4" w:space="0" w:color="FFFFFF" w:themeColor="background1"/>
             </w:tcBorders>
+            <w:shd w:val="clear" w:color="auto" w:fill="D9E2F3" w:themeFill="accent1" w:themeFillTint="33"/>
           </w:tcPr>
           <w:p>
             <w:pPr>
@@ -3629,28 +3952,30 @@
                 <w:color w:val="auto"/>
                 <w:lang w:val="en-GB"/>
               </w:rPr>
-              <w:t>With the language set to “</w:t>
-            </w:r>
-            <w:r>
-              <w:rPr>
-                <w:color w:val="auto"/>
-                <w:lang w:val="en-GB"/>
-              </w:rPr>
-              <w:t>Spanish</w:t>
-            </w:r>
-            <w:r>
-              <w:rPr>
-                <w:color w:val="auto"/>
-                <w:lang w:val="en-GB"/>
-              </w:rPr>
-              <w:t xml:space="preserve">”, the </w:t>
-            </w:r>
-            <w:r>
-              <w:rPr>
-                <w:color w:val="auto"/>
-                <w:lang w:val="en-GB"/>
-              </w:rPr>
-              <w:t>testers must create a folder. The name will be in blank.</w:t>
+              <w:t xml:space="preserve">With the language set to “English”, the </w:t>
+            </w:r>
+            <w:r>
+              <w:rPr>
+                <w:color w:val="auto"/>
+                <w:lang w:val="en-GB"/>
+              </w:rPr>
+              <w:t>testers must create a folder. The name will be ‘</w:t>
+            </w:r>
+            <w:proofErr w:type="spellStart"/>
+            <w:r>
+              <w:rPr>
+                <w:color w:val="auto"/>
+                <w:lang w:val="en-GB"/>
+              </w:rPr>
+              <w:t>newFolder</w:t>
+            </w:r>
+            <w:proofErr w:type="spellEnd"/>
+            <w:r>
+              <w:rPr>
+                <w:color w:val="auto"/>
+                <w:lang w:val="en-GB"/>
+              </w:rPr>
+              <w:t>’.</w:t>
             </w:r>
           </w:p>
         </w:tc>
@@ -3710,7 +4035,70 @@
                 <w:color w:val="auto"/>
                 <w:lang w:val="en-GB"/>
               </w:rPr>
-              <w:t>not let them create it.</w:t>
+              <w:t>let them create it. And it appears in the list of folders.</w:t>
+            </w:r>
+          </w:p>
+          <w:p>
+            <w:pPr>
+              <w:cnfStyle w:val="000000000000" w:firstRow="0" w:lastRow="0" w:firstColumn="0" w:lastColumn="0" w:oddVBand="0" w:evenVBand="0" w:oddHBand="0" w:evenHBand="0" w:firstRowFirstColumn="0" w:firstRowLastColumn="0" w:lastRowFirstColumn="0" w:lastRowLastColumn="0"/>
+              <w:rPr>
+                <w:color w:val="auto"/>
+                <w:lang w:val="en-GB"/>
+              </w:rPr>
+            </w:pPr>
+            <w:r>
+              <w:rPr>
+                <w:noProof/>
+                <w:lang w:val="en-GB"/>
+              </w:rPr>
+              <w:drawing>
+                <wp:inline distT="0" distB="0" distL="0" distR="0" wp14:anchorId="03B93D3E" wp14:editId="4D9EDF01">
+                  <wp:extent cx="4438436" cy="2753360"/>
+                  <wp:effectExtent l="0" t="0" r="635" b="8890"/>
+                  <wp:docPr id="3" name="Imagen 3"/>
+                  <wp:cNvGraphicFramePr>
+                    <a:graphicFrameLocks xmlns:a="http://schemas.openxmlformats.org/drawingml/2006/main" noChangeAspect="1"/>
+                  </wp:cNvGraphicFramePr>
+                  <a:graphic xmlns:a="http://schemas.openxmlformats.org/drawingml/2006/main">
+                    <a:graphicData uri="http://schemas.openxmlformats.org/drawingml/2006/picture">
+                      <pic:pic xmlns:pic="http://schemas.openxmlformats.org/drawingml/2006/picture">
+                        <pic:nvPicPr>
+                          <pic:cNvPr id="0" name="Picture 3"/>
+                          <pic:cNvPicPr>
+                            <a:picLocks noChangeAspect="1" noChangeArrowheads="1"/>
+                          </pic:cNvPicPr>
+                        </pic:nvPicPr>
+                        <pic:blipFill>
+                          <a:blip r:embed="rId6">
+                            <a:extLst>
+                              <a:ext uri="{28A0092B-C50C-407E-A947-70E740481C1C}">
+                                <a14:useLocalDpi xmlns:a14="http://schemas.microsoft.com/office/drawing/2010/main" val="0"/>
+                              </a:ext>
+                            </a:extLst>
+                          </a:blip>
+                          <a:srcRect/>
+                          <a:stretch>
+                            <a:fillRect/>
+                          </a:stretch>
+                        </pic:blipFill>
+                        <pic:spPr bwMode="auto">
+                          <a:xfrm>
+                            <a:off x="0" y="0"/>
+                            <a:ext cx="4445794" cy="2757924"/>
+                          </a:xfrm>
+                          <a:prstGeom prst="rect">
+                            <a:avLst/>
+                          </a:prstGeom>
+                          <a:noFill/>
+                          <a:ln>
+                            <a:noFill/>
+                          </a:ln>
+                        </pic:spPr>
+                      </pic:pic>
+                    </a:graphicData>
+                  </a:graphic>
+                </wp:inline>
+              </w:drawing>
             </w:r>
           </w:p>
         </w:tc>
@@ -3752,6 +4140,7 @@
               <w:top w:val="single" w:sz="4" w:space="0" w:color="FFFFFF" w:themeColor="background1"/>
               <w:bottom w:val="single" w:sz="4" w:space="0" w:color="FFFFFF" w:themeColor="background1"/>
             </w:tcBorders>
+            <w:shd w:val="clear" w:color="auto" w:fill="D9E2F3" w:themeFill="accent1" w:themeFillTint="33"/>
           </w:tcPr>
           <w:p>
             <w:pPr>
@@ -3828,6 +4217,293 @@
         </w:rPr>
       </w:pPr>
     </w:p>
+    <w:tbl>
+      <w:tblPr>
+        <w:tblStyle w:val="Cuadrculavistosa-nfasis1"/>
+        <w:tblW w:w="0" w:type="auto"/>
+        <w:tblLook w:val="04A0" w:firstRow="1" w:lastRow="0" w:firstColumn="1" w:lastColumn="0" w:noHBand="0" w:noVBand="1"/>
+      </w:tblPr>
+      <w:tblGrid>
+        <w:gridCol w:w="1495"/>
+        <w:gridCol w:w="7009"/>
+      </w:tblGrid>
+      <w:tr>
+        <w:trPr>
+          <w:cnfStyle w:val="100000000000" w:firstRow="1" w:lastRow="0" w:firstColumn="0" w:lastColumn="0" w:oddVBand="0" w:evenVBand="0" w:oddHBand="0" w:evenHBand="0" w:firstRowFirstColumn="0" w:firstRowLastColumn="0" w:lastRowFirstColumn="0" w:lastRowLastColumn="0"/>
+        </w:trPr>
+        <w:tc>
+          <w:tcPr>
+            <w:cnfStyle w:val="001000000000" w:firstRow="0" w:lastRow="0" w:firstColumn="1" w:lastColumn="0" w:oddVBand="0" w:evenVBand="0" w:oddHBand="0" w:evenHBand="0" w:firstRowFirstColumn="0" w:firstRowLastColumn="0" w:lastRowFirstColumn="0" w:lastRowLastColumn="0"/>
+            <w:tcW w:w="9242" w:type="dxa"/>
+            <w:gridSpan w:val="2"/>
+            <w:tcBorders>
+              <w:top w:val="nil"/>
+              <w:bottom w:val="single" w:sz="4" w:space="0" w:color="FFFFFF" w:themeColor="background1"/>
+            </w:tcBorders>
+            <w:shd w:val="clear" w:color="auto" w:fill="44546A" w:themeFill="text2"/>
+          </w:tcPr>
+          <w:p>
+            <w:pPr>
+              <w:rPr>
+                <w:rStyle w:val="Textoennegrita"/>
+                <w:lang w:val="en-GB"/>
+              </w:rPr>
+            </w:pPr>
+            <w:r>
+              <w:rPr>
+                <w:rStyle w:val="Textoennegrita"/>
+                <w:lang w:val="en-GB"/>
+              </w:rPr>
+              <w:t>Test 001</w:t>
+            </w:r>
+          </w:p>
+        </w:tc>
+      </w:tr>
+      <w:tr>
+        <w:trPr>
+          <w:cnfStyle w:val="000000100000" w:firstRow="0" w:lastRow="0" w:firstColumn="0" w:lastColumn="0" w:oddVBand="0" w:evenVBand="0" w:oddHBand="1" w:evenHBand="0" w:firstRowFirstColumn="0" w:firstRowLastColumn="0" w:lastRowFirstColumn="0" w:lastRowLastColumn="0"/>
+        </w:trPr>
+        <w:tc>
+          <w:tcPr>
+            <w:cnfStyle w:val="001000000000" w:firstRow="0" w:lastRow="0" w:firstColumn="1" w:lastColumn="0" w:oddVBand="0" w:evenVBand="0" w:oddHBand="0" w:evenHBand="0" w:firstRowFirstColumn="0" w:firstRowLastColumn="0" w:lastRowFirstColumn="0" w:lastRowLastColumn="0"/>
+            <w:tcW w:w="1526" w:type="dxa"/>
+            <w:tcBorders>
+              <w:top w:val="single" w:sz="4" w:space="0" w:color="FFFFFF" w:themeColor="background1"/>
+              <w:bottom w:val="single" w:sz="4" w:space="0" w:color="FFFFFF" w:themeColor="background1"/>
+            </w:tcBorders>
+            <w:shd w:val="clear" w:color="auto" w:fill="44546A" w:themeFill="text2"/>
+          </w:tcPr>
+          <w:p>
+            <w:pPr>
+              <w:rPr>
+                <w:rStyle w:val="Textoennegrita"/>
+                <w:lang w:val="en-GB"/>
+              </w:rPr>
+            </w:pPr>
+            <w:r>
+              <w:rPr>
+                <w:rStyle w:val="Textoennegrita"/>
+                <w:lang w:val="en-GB"/>
+              </w:rPr>
+              <w:t>Description</w:t>
+            </w:r>
+          </w:p>
+        </w:tc>
+        <w:tc>
+          <w:tcPr>
+            <w:tcW w:w="7716" w:type="dxa"/>
+            <w:tcBorders>
+              <w:top w:val="single" w:sz="4" w:space="0" w:color="FFFFFF" w:themeColor="background1"/>
+              <w:bottom w:val="single" w:sz="4" w:space="0" w:color="FFFFFF" w:themeColor="background1"/>
+            </w:tcBorders>
+          </w:tcPr>
+          <w:p>
+            <w:pPr>
+              <w:cnfStyle w:val="000000100000" w:firstRow="0" w:lastRow="0" w:firstColumn="0" w:lastColumn="0" w:oddVBand="0" w:evenVBand="0" w:oddHBand="1" w:evenHBand="0" w:firstRowFirstColumn="0" w:firstRowLastColumn="0" w:lastRowFirstColumn="0" w:lastRowLastColumn="0"/>
+              <w:rPr>
+                <w:color w:val="auto"/>
+                <w:lang w:val="en-GB"/>
+              </w:rPr>
+            </w:pPr>
+            <w:r>
+              <w:rPr>
+                <w:color w:val="auto"/>
+                <w:lang w:val="en-GB"/>
+              </w:rPr>
+              <w:t>With the language set to “</w:t>
+            </w:r>
+            <w:r>
+              <w:rPr>
+                <w:color w:val="auto"/>
+                <w:lang w:val="en-GB"/>
+              </w:rPr>
+              <w:t>Spanish</w:t>
+            </w:r>
+            <w:r>
+              <w:rPr>
+                <w:color w:val="auto"/>
+                <w:lang w:val="en-GB"/>
+              </w:rPr>
+              <w:t xml:space="preserve">”, the </w:t>
+            </w:r>
+            <w:r>
+              <w:rPr>
+                <w:color w:val="auto"/>
+                <w:lang w:val="en-GB"/>
+              </w:rPr>
+              <w:t>testers must create a folder. The name will be ‘</w:t>
+            </w:r>
+            <w:proofErr w:type="spellStart"/>
+            <w:r>
+              <w:rPr>
+                <w:color w:val="auto"/>
+                <w:lang w:val="en-GB"/>
+              </w:rPr>
+              <w:t>nuevaCarpeta</w:t>
+            </w:r>
+            <w:proofErr w:type="spellEnd"/>
+            <w:r>
+              <w:rPr>
+                <w:color w:val="auto"/>
+                <w:lang w:val="en-GB"/>
+              </w:rPr>
+              <w:t>’.</w:t>
+            </w:r>
+          </w:p>
+        </w:tc>
+      </w:tr>
+      <w:tr>
+        <w:tc>
+          <w:tcPr>
+            <w:cnfStyle w:val="001000000000" w:firstRow="0" w:lastRow="0" w:firstColumn="1" w:lastColumn="0" w:oddVBand="0" w:evenVBand="0" w:oddHBand="0" w:evenHBand="0" w:firstRowFirstColumn="0" w:firstRowLastColumn="0" w:lastRowFirstColumn="0" w:lastRowLastColumn="0"/>
+            <w:tcW w:w="1526" w:type="dxa"/>
+            <w:tcBorders>
+              <w:top w:val="single" w:sz="4" w:space="0" w:color="FFFFFF" w:themeColor="background1"/>
+              <w:bottom w:val="single" w:sz="4" w:space="0" w:color="FFFFFF" w:themeColor="background1"/>
+            </w:tcBorders>
+            <w:shd w:val="clear" w:color="auto" w:fill="44546A" w:themeFill="text2"/>
+          </w:tcPr>
+          <w:p>
+            <w:pPr>
+              <w:rPr>
+                <w:rStyle w:val="Textoennegrita"/>
+                <w:lang w:val="en-GB"/>
+              </w:rPr>
+            </w:pPr>
+            <w:r>
+              <w:rPr>
+                <w:rStyle w:val="Textoennegrita"/>
+                <w:lang w:val="en-GB"/>
+              </w:rPr>
+              <w:t>Expected</w:t>
+            </w:r>
+          </w:p>
+        </w:tc>
+        <w:tc>
+          <w:tcPr>
+            <w:tcW w:w="7716" w:type="dxa"/>
+            <w:tcBorders>
+              <w:top w:val="single" w:sz="4" w:space="0" w:color="FFFFFF" w:themeColor="background1"/>
+              <w:bottom w:val="single" w:sz="4" w:space="0" w:color="FFFFFF" w:themeColor="background1"/>
+            </w:tcBorders>
+          </w:tcPr>
+          <w:p>
+            <w:pPr>
+              <w:cnfStyle w:val="000000000000" w:firstRow="0" w:lastRow="0" w:firstColumn="0" w:lastColumn="0" w:oddVBand="0" w:evenVBand="0" w:oddHBand="0" w:evenHBand="0" w:firstRowFirstColumn="0" w:firstRowLastColumn="0" w:lastRowFirstColumn="0" w:lastRowLastColumn="0"/>
+              <w:rPr>
+                <w:color w:val="auto"/>
+                <w:lang w:val="en-GB"/>
+              </w:rPr>
+            </w:pPr>
+            <w:r>
+              <w:rPr>
+                <w:color w:val="auto"/>
+                <w:lang w:val="en-GB"/>
+              </w:rPr>
+              <w:t xml:space="preserve">The system must </w:t>
+            </w:r>
+            <w:r>
+              <w:rPr>
+                <w:color w:val="auto"/>
+                <w:lang w:val="en-GB"/>
+              </w:rPr>
+              <w:t>let them create it. And it appears in the list of folders.</w:t>
+            </w:r>
+          </w:p>
+        </w:tc>
+      </w:tr>
+      <w:tr>
+        <w:trPr>
+          <w:cnfStyle w:val="000000100000" w:firstRow="0" w:lastRow="0" w:firstColumn="0" w:lastColumn="0" w:oddVBand="0" w:evenVBand="0" w:oddHBand="1" w:evenHBand="0" w:firstRowFirstColumn="0" w:firstRowLastColumn="0" w:lastRowFirstColumn="0" w:lastRowLastColumn="0"/>
+        </w:trPr>
+        <w:tc>
+          <w:tcPr>
+            <w:cnfStyle w:val="001000000000" w:firstRow="0" w:lastRow="0" w:firstColumn="1" w:lastColumn="0" w:oddVBand="0" w:evenVBand="0" w:oddHBand="0" w:evenHBand="0" w:firstRowFirstColumn="0" w:firstRowLastColumn="0" w:lastRowFirstColumn="0" w:lastRowLastColumn="0"/>
+            <w:tcW w:w="1526" w:type="dxa"/>
+            <w:tcBorders>
+              <w:top w:val="single" w:sz="4" w:space="0" w:color="FFFFFF" w:themeColor="background1"/>
+              <w:bottom w:val="single" w:sz="4" w:space="0" w:color="FFFFFF" w:themeColor="background1"/>
+            </w:tcBorders>
+            <w:shd w:val="clear" w:color="auto" w:fill="44546A" w:themeFill="text2"/>
+          </w:tcPr>
+          <w:p>
+            <w:pPr>
+              <w:rPr>
+                <w:rStyle w:val="Textoennegrita"/>
+                <w:lang w:val="en-GB"/>
+              </w:rPr>
+            </w:pPr>
+            <w:r>
+              <w:rPr>
+                <w:rStyle w:val="Textoennegrita"/>
+                <w:lang w:val="en-GB"/>
+              </w:rPr>
+              <w:t>Outcome</w:t>
+            </w:r>
+          </w:p>
+        </w:tc>
+        <w:tc>
+          <w:tcPr>
+            <w:tcW w:w="7716" w:type="dxa"/>
+            <w:tcBorders>
+              <w:top w:val="single" w:sz="4" w:space="0" w:color="FFFFFF" w:themeColor="background1"/>
+              <w:bottom w:val="single" w:sz="4" w:space="0" w:color="FFFFFF" w:themeColor="background1"/>
+            </w:tcBorders>
+          </w:tcPr>
+          <w:p>
+            <w:pPr>
+              <w:pStyle w:val="Notes"/>
+              <w:cnfStyle w:val="000000100000" w:firstRow="0" w:lastRow="0" w:firstColumn="0" w:lastColumn="0" w:oddVBand="0" w:evenVBand="0" w:oddHBand="1" w:evenHBand="0" w:firstRowFirstColumn="0" w:firstRowLastColumn="0" w:lastRowFirstColumn="0" w:lastRowLastColumn="0"/>
+            </w:pPr>
+          </w:p>
+        </w:tc>
+      </w:tr>
+      <w:tr>
+        <w:tc>
+          <w:tcPr>
+            <w:cnfStyle w:val="001000000000" w:firstRow="0" w:lastRow="0" w:firstColumn="1" w:lastColumn="0" w:oddVBand="0" w:evenVBand="0" w:oddHBand="0" w:evenHBand="0" w:firstRowFirstColumn="0" w:firstRowLastColumn="0" w:lastRowFirstColumn="0" w:lastRowLastColumn="0"/>
+            <w:tcW w:w="1526" w:type="dxa"/>
+            <w:tcBorders>
+              <w:top w:val="single" w:sz="4" w:space="0" w:color="FFFFFF" w:themeColor="background1"/>
+              <w:bottom w:val="nil"/>
+            </w:tcBorders>
+            <w:shd w:val="clear" w:color="auto" w:fill="44546A" w:themeFill="text2"/>
+          </w:tcPr>
+          <w:p>
+            <w:pPr>
+              <w:rPr>
+                <w:rStyle w:val="Textoennegrita"/>
+                <w:lang w:val="en-GB"/>
+              </w:rPr>
+            </w:pPr>
+            <w:r>
+              <w:rPr>
+                <w:rStyle w:val="Textoennegrita"/>
+                <w:lang w:val="en-GB"/>
+              </w:rPr>
+              <w:t>Notes</w:t>
+            </w:r>
+          </w:p>
+        </w:tc>
+        <w:tc>
+          <w:tcPr>
+            <w:tcW w:w="7716" w:type="dxa"/>
+            <w:tcBorders>
+              <w:top w:val="single" w:sz="4" w:space="0" w:color="FFFFFF" w:themeColor="background1"/>
+              <w:bottom w:val="nil"/>
+            </w:tcBorders>
+          </w:tcPr>
+          <w:p>
+            <w:pPr>
+              <w:cnfStyle w:val="000000000000" w:firstRow="0" w:lastRow="0" w:firstColumn="0" w:lastColumn="0" w:oddVBand="0" w:evenVBand="0" w:oddHBand="0" w:evenHBand="0" w:firstRowFirstColumn="0" w:firstRowLastColumn="0" w:lastRowFirstColumn="0" w:lastRowLastColumn="0"/>
+              <w:rPr>
+                <w:lang w:val="en-GB"/>
+              </w:rPr>
+            </w:pPr>
+          </w:p>
+        </w:tc>
+      </w:tr>
+    </w:tbl>
     <w:p>
       <w:pPr>
         <w:rPr>
@@ -3872,7 +4548,6 @@
                 <w:rStyle w:val="Textoennegrita"/>
                 <w:lang w:val="en-GB"/>
               </w:rPr>
-              <w:lastRenderedPageBreak/>
               <w:t>Test 001</w:t>
             </w:r>
           </w:p>
@@ -4013,7 +4688,7 @@
                 <w:color w:val="auto"/>
                 <w:lang w:val="en-GB"/>
               </w:rPr>
-              <w:t>let them create it. And it appears in the list of folders.</w:t>
+              <w:t>not let them create it.</w:t>
             </w:r>
           </w:p>
         </w:tc>
@@ -4124,60 +4799,6 @@
           <w:lang w:val="en-GB"/>
         </w:rPr>
       </w:pPr>
-      <w:r>
-        <w:rPr>
-          <w:noProof/>
-          <w:lang w:val="en-GB"/>
-        </w:rPr>
-        <w:drawing>
-          <wp:inline distT="0" distB="0" distL="0" distR="0" wp14:anchorId="7646DA47" wp14:editId="48A6847E">
-            <wp:extent cx="5393690" cy="2753360"/>
-            <wp:effectExtent l="0" t="0" r="0" b="8890"/>
-            <wp:docPr id="3" name="Imagen 3"/>
-            <wp:cNvGraphicFramePr>
-              <a:graphicFrameLocks xmlns:a="http://schemas.openxmlformats.org/drawingml/2006/main" noChangeAspect="1"/>
-            </wp:cNvGraphicFramePr>
-            <a:graphic xmlns:a="http://schemas.openxmlformats.org/drawingml/2006/main">
-              <a:graphicData uri="http://schemas.openxmlformats.org/drawingml/2006/picture">
-                <pic:pic xmlns:pic="http://schemas.openxmlformats.org/drawingml/2006/picture">
-                  <pic:nvPicPr>
-                    <pic:cNvPr id="0" name="Picture 3"/>
-                    <pic:cNvPicPr>
-                      <a:picLocks noChangeAspect="1" noChangeArrowheads="1"/>
-                    </pic:cNvPicPr>
-                  </pic:nvPicPr>
-                  <pic:blipFill>
-                    <a:blip r:embed="rId6">
-                      <a:extLst>
-                        <a:ext uri="{28A0092B-C50C-407E-A947-70E740481C1C}">
-                          <a14:useLocalDpi xmlns:a14="http://schemas.microsoft.com/office/drawing/2010/main" val="0"/>
-                        </a:ext>
-                      </a:extLst>
-                    </a:blip>
-                    <a:srcRect/>
-                    <a:stretch>
-                      <a:fillRect/>
-                    </a:stretch>
-                  </pic:blipFill>
-                  <pic:spPr bwMode="auto">
-                    <a:xfrm>
-                      <a:off x="0" y="0"/>
-                      <a:ext cx="5393690" cy="2753360"/>
-                    </a:xfrm>
-                    <a:prstGeom prst="rect">
-                      <a:avLst/>
-                    </a:prstGeom>
-                    <a:noFill/>
-                    <a:ln>
-                      <a:noFill/>
-                    </a:ln>
-                  </pic:spPr>
-                </pic:pic>
-              </a:graphicData>
-            </a:graphic>
-          </wp:inline>
-        </w:drawing>
-      </w:r>
     </w:p>
     <w:p>
       <w:pPr>
@@ -4186,293 +4807,13 @@
         </w:rPr>
       </w:pPr>
     </w:p>
-    <w:tbl>
-      <w:tblPr>
-        <w:tblStyle w:val="Cuadrculavistosa-nfasis1"/>
-        <w:tblW w:w="0" w:type="auto"/>
-        <w:tblLook w:val="04A0" w:firstRow="1" w:lastRow="0" w:firstColumn="1" w:lastColumn="0" w:noHBand="0" w:noVBand="1"/>
-      </w:tblPr>
-      <w:tblGrid>
-        <w:gridCol w:w="1495"/>
-        <w:gridCol w:w="7009"/>
-      </w:tblGrid>
-      <w:tr>
-        <w:trPr>
-          <w:cnfStyle w:val="100000000000" w:firstRow="1" w:lastRow="0" w:firstColumn="0" w:lastColumn="0" w:oddVBand="0" w:evenVBand="0" w:oddHBand="0" w:evenHBand="0" w:firstRowFirstColumn="0" w:firstRowLastColumn="0" w:lastRowFirstColumn="0" w:lastRowLastColumn="0"/>
-        </w:trPr>
-        <w:tc>
-          <w:tcPr>
-            <w:cnfStyle w:val="001000000000" w:firstRow="0" w:lastRow="0" w:firstColumn="1" w:lastColumn="0" w:oddVBand="0" w:evenVBand="0" w:oddHBand="0" w:evenHBand="0" w:firstRowFirstColumn="0" w:firstRowLastColumn="0" w:lastRowFirstColumn="0" w:lastRowLastColumn="0"/>
-            <w:tcW w:w="9242" w:type="dxa"/>
-            <w:gridSpan w:val="2"/>
-            <w:tcBorders>
-              <w:top w:val="nil"/>
-              <w:bottom w:val="single" w:sz="4" w:space="0" w:color="FFFFFF" w:themeColor="background1"/>
-            </w:tcBorders>
-            <w:shd w:val="clear" w:color="auto" w:fill="44546A" w:themeFill="text2"/>
-          </w:tcPr>
-          <w:p>
-            <w:pPr>
-              <w:rPr>
-                <w:rStyle w:val="Textoennegrita"/>
-                <w:lang w:val="en-GB"/>
-              </w:rPr>
-            </w:pPr>
-            <w:r>
-              <w:rPr>
-                <w:rStyle w:val="Textoennegrita"/>
-                <w:lang w:val="en-GB"/>
-              </w:rPr>
-              <w:t>Test 001</w:t>
-            </w:r>
-          </w:p>
-        </w:tc>
-      </w:tr>
-      <w:tr>
-        <w:trPr>
-          <w:cnfStyle w:val="000000100000" w:firstRow="0" w:lastRow="0" w:firstColumn="0" w:lastColumn="0" w:oddVBand="0" w:evenVBand="0" w:oddHBand="1" w:evenHBand="0" w:firstRowFirstColumn="0" w:firstRowLastColumn="0" w:lastRowFirstColumn="0" w:lastRowLastColumn="0"/>
-        </w:trPr>
-        <w:tc>
-          <w:tcPr>
-            <w:cnfStyle w:val="001000000000" w:firstRow="0" w:lastRow="0" w:firstColumn="1" w:lastColumn="0" w:oddVBand="0" w:evenVBand="0" w:oddHBand="0" w:evenHBand="0" w:firstRowFirstColumn="0" w:firstRowLastColumn="0" w:lastRowFirstColumn="0" w:lastRowLastColumn="0"/>
-            <w:tcW w:w="1526" w:type="dxa"/>
-            <w:tcBorders>
-              <w:top w:val="single" w:sz="4" w:space="0" w:color="FFFFFF" w:themeColor="background1"/>
-              <w:bottom w:val="single" w:sz="4" w:space="0" w:color="FFFFFF" w:themeColor="background1"/>
-            </w:tcBorders>
-            <w:shd w:val="clear" w:color="auto" w:fill="44546A" w:themeFill="text2"/>
-          </w:tcPr>
-          <w:p>
-            <w:pPr>
-              <w:rPr>
-                <w:rStyle w:val="Textoennegrita"/>
-                <w:lang w:val="en-GB"/>
-              </w:rPr>
-            </w:pPr>
-            <w:r>
-              <w:rPr>
-                <w:rStyle w:val="Textoennegrita"/>
-                <w:lang w:val="en-GB"/>
-              </w:rPr>
-              <w:t>Description</w:t>
-            </w:r>
-          </w:p>
-        </w:tc>
-        <w:tc>
-          <w:tcPr>
-            <w:tcW w:w="7716" w:type="dxa"/>
-            <w:tcBorders>
-              <w:top w:val="single" w:sz="4" w:space="0" w:color="FFFFFF" w:themeColor="background1"/>
-              <w:bottom w:val="single" w:sz="4" w:space="0" w:color="FFFFFF" w:themeColor="background1"/>
-            </w:tcBorders>
-          </w:tcPr>
-          <w:p>
-            <w:pPr>
-              <w:cnfStyle w:val="000000100000" w:firstRow="0" w:lastRow="0" w:firstColumn="0" w:lastColumn="0" w:oddVBand="0" w:evenVBand="0" w:oddHBand="1" w:evenHBand="0" w:firstRowFirstColumn="0" w:firstRowLastColumn="0" w:lastRowFirstColumn="0" w:lastRowLastColumn="0"/>
-              <w:rPr>
-                <w:color w:val="auto"/>
-                <w:lang w:val="en-GB"/>
-              </w:rPr>
-            </w:pPr>
-            <w:r>
-              <w:rPr>
-                <w:color w:val="auto"/>
-                <w:lang w:val="en-GB"/>
-              </w:rPr>
-              <w:t>With the language set to “</w:t>
-            </w:r>
-            <w:r>
-              <w:rPr>
-                <w:color w:val="auto"/>
-                <w:lang w:val="en-GB"/>
-              </w:rPr>
-              <w:t>Spanish</w:t>
-            </w:r>
-            <w:r>
-              <w:rPr>
-                <w:color w:val="auto"/>
-                <w:lang w:val="en-GB"/>
-              </w:rPr>
-              <w:t xml:space="preserve">”, the </w:t>
-            </w:r>
-            <w:r>
-              <w:rPr>
-                <w:color w:val="auto"/>
-                <w:lang w:val="en-GB"/>
-              </w:rPr>
-              <w:t>testers must create a folder. The name will be ‘</w:t>
-            </w:r>
-            <w:proofErr w:type="spellStart"/>
-            <w:r>
-              <w:rPr>
-                <w:color w:val="auto"/>
-                <w:lang w:val="en-GB"/>
-              </w:rPr>
-              <w:t>nuevaCarpeta</w:t>
-            </w:r>
-            <w:proofErr w:type="spellEnd"/>
-            <w:r>
-              <w:rPr>
-                <w:color w:val="auto"/>
-                <w:lang w:val="en-GB"/>
-              </w:rPr>
-              <w:t>’.</w:t>
-            </w:r>
-          </w:p>
-        </w:tc>
-      </w:tr>
-      <w:tr>
-        <w:tc>
-          <w:tcPr>
-            <w:cnfStyle w:val="001000000000" w:firstRow="0" w:lastRow="0" w:firstColumn="1" w:lastColumn="0" w:oddVBand="0" w:evenVBand="0" w:oddHBand="0" w:evenHBand="0" w:firstRowFirstColumn="0" w:firstRowLastColumn="0" w:lastRowFirstColumn="0" w:lastRowLastColumn="0"/>
-            <w:tcW w:w="1526" w:type="dxa"/>
-            <w:tcBorders>
-              <w:top w:val="single" w:sz="4" w:space="0" w:color="FFFFFF" w:themeColor="background1"/>
-              <w:bottom w:val="single" w:sz="4" w:space="0" w:color="FFFFFF" w:themeColor="background1"/>
-            </w:tcBorders>
-            <w:shd w:val="clear" w:color="auto" w:fill="44546A" w:themeFill="text2"/>
-          </w:tcPr>
-          <w:p>
-            <w:pPr>
-              <w:rPr>
-                <w:rStyle w:val="Textoennegrita"/>
-                <w:lang w:val="en-GB"/>
-              </w:rPr>
-            </w:pPr>
-            <w:r>
-              <w:rPr>
-                <w:rStyle w:val="Textoennegrita"/>
-                <w:lang w:val="en-GB"/>
-              </w:rPr>
-              <w:t>Expected</w:t>
-            </w:r>
-          </w:p>
-        </w:tc>
-        <w:tc>
-          <w:tcPr>
-            <w:tcW w:w="7716" w:type="dxa"/>
-            <w:tcBorders>
-              <w:top w:val="single" w:sz="4" w:space="0" w:color="FFFFFF" w:themeColor="background1"/>
-              <w:bottom w:val="single" w:sz="4" w:space="0" w:color="FFFFFF" w:themeColor="background1"/>
-            </w:tcBorders>
-          </w:tcPr>
-          <w:p>
-            <w:pPr>
-              <w:cnfStyle w:val="000000000000" w:firstRow="0" w:lastRow="0" w:firstColumn="0" w:lastColumn="0" w:oddVBand="0" w:evenVBand="0" w:oddHBand="0" w:evenHBand="0" w:firstRowFirstColumn="0" w:firstRowLastColumn="0" w:lastRowFirstColumn="0" w:lastRowLastColumn="0"/>
-              <w:rPr>
-                <w:color w:val="auto"/>
-                <w:lang w:val="en-GB"/>
-              </w:rPr>
-            </w:pPr>
-            <w:r>
-              <w:rPr>
-                <w:color w:val="auto"/>
-                <w:lang w:val="en-GB"/>
-              </w:rPr>
-              <w:t xml:space="preserve">The system must </w:t>
-            </w:r>
-            <w:r>
-              <w:rPr>
-                <w:color w:val="auto"/>
-                <w:lang w:val="en-GB"/>
-              </w:rPr>
-              <w:t>let them create it. And it appears in the list of folders.</w:t>
-            </w:r>
-          </w:p>
-        </w:tc>
-      </w:tr>
-      <w:tr>
-        <w:trPr>
-          <w:cnfStyle w:val="000000100000" w:firstRow="0" w:lastRow="0" w:firstColumn="0" w:lastColumn="0" w:oddVBand="0" w:evenVBand="0" w:oddHBand="1" w:evenHBand="0" w:firstRowFirstColumn="0" w:firstRowLastColumn="0" w:lastRowFirstColumn="0" w:lastRowLastColumn="0"/>
-        </w:trPr>
-        <w:tc>
-          <w:tcPr>
-            <w:cnfStyle w:val="001000000000" w:firstRow="0" w:lastRow="0" w:firstColumn="1" w:lastColumn="0" w:oddVBand="0" w:evenVBand="0" w:oddHBand="0" w:evenHBand="0" w:firstRowFirstColumn="0" w:firstRowLastColumn="0" w:lastRowFirstColumn="0" w:lastRowLastColumn="0"/>
-            <w:tcW w:w="1526" w:type="dxa"/>
-            <w:tcBorders>
-              <w:top w:val="single" w:sz="4" w:space="0" w:color="FFFFFF" w:themeColor="background1"/>
-              <w:bottom w:val="single" w:sz="4" w:space="0" w:color="FFFFFF" w:themeColor="background1"/>
-            </w:tcBorders>
-            <w:shd w:val="clear" w:color="auto" w:fill="44546A" w:themeFill="text2"/>
-          </w:tcPr>
-          <w:p>
-            <w:pPr>
-              <w:rPr>
-                <w:rStyle w:val="Textoennegrita"/>
-                <w:lang w:val="en-GB"/>
-              </w:rPr>
-            </w:pPr>
-            <w:r>
-              <w:rPr>
-                <w:rStyle w:val="Textoennegrita"/>
-                <w:lang w:val="en-GB"/>
-              </w:rPr>
-              <w:t>Outcome</w:t>
-            </w:r>
-          </w:p>
-        </w:tc>
-        <w:tc>
-          <w:tcPr>
-            <w:tcW w:w="7716" w:type="dxa"/>
-            <w:tcBorders>
-              <w:top w:val="single" w:sz="4" w:space="0" w:color="FFFFFF" w:themeColor="background1"/>
-              <w:bottom w:val="single" w:sz="4" w:space="0" w:color="FFFFFF" w:themeColor="background1"/>
-            </w:tcBorders>
-          </w:tcPr>
-          <w:p>
-            <w:pPr>
-              <w:pStyle w:val="Notes"/>
-              <w:cnfStyle w:val="000000100000" w:firstRow="0" w:lastRow="0" w:firstColumn="0" w:lastColumn="0" w:oddVBand="0" w:evenVBand="0" w:oddHBand="1" w:evenHBand="0" w:firstRowFirstColumn="0" w:firstRowLastColumn="0" w:lastRowFirstColumn="0" w:lastRowLastColumn="0"/>
-            </w:pPr>
-          </w:p>
-        </w:tc>
-      </w:tr>
-      <w:tr>
-        <w:tc>
-          <w:tcPr>
-            <w:cnfStyle w:val="001000000000" w:firstRow="0" w:lastRow="0" w:firstColumn="1" w:lastColumn="0" w:oddVBand="0" w:evenVBand="0" w:oddHBand="0" w:evenHBand="0" w:firstRowFirstColumn="0" w:firstRowLastColumn="0" w:lastRowFirstColumn="0" w:lastRowLastColumn="0"/>
-            <w:tcW w:w="1526" w:type="dxa"/>
-            <w:tcBorders>
-              <w:top w:val="single" w:sz="4" w:space="0" w:color="FFFFFF" w:themeColor="background1"/>
-              <w:bottom w:val="nil"/>
-            </w:tcBorders>
-            <w:shd w:val="clear" w:color="auto" w:fill="44546A" w:themeFill="text2"/>
-          </w:tcPr>
-          <w:p>
-            <w:pPr>
-              <w:rPr>
-                <w:rStyle w:val="Textoennegrita"/>
-                <w:lang w:val="en-GB"/>
-              </w:rPr>
-            </w:pPr>
-            <w:r>
-              <w:rPr>
-                <w:rStyle w:val="Textoennegrita"/>
-                <w:lang w:val="en-GB"/>
-              </w:rPr>
-              <w:t>Notes</w:t>
-            </w:r>
-          </w:p>
-        </w:tc>
-        <w:tc>
-          <w:tcPr>
-            <w:tcW w:w="7716" w:type="dxa"/>
-            <w:tcBorders>
-              <w:top w:val="single" w:sz="4" w:space="0" w:color="FFFFFF" w:themeColor="background1"/>
-              <w:bottom w:val="nil"/>
-            </w:tcBorders>
-          </w:tcPr>
-          <w:p>
-            <w:pPr>
-              <w:cnfStyle w:val="000000000000" w:firstRow="0" w:lastRow="0" w:firstColumn="0" w:lastColumn="0" w:oddVBand="0" w:evenVBand="0" w:oddHBand="0" w:evenHBand="0" w:firstRowFirstColumn="0" w:firstRowLastColumn="0" w:lastRowFirstColumn="0" w:lastRowLastColumn="0"/>
-              <w:rPr>
-                <w:lang w:val="en-GB"/>
-              </w:rPr>
-            </w:pPr>
-          </w:p>
-        </w:tc>
-      </w:tr>
-    </w:tbl>
+    <w:p>
+      <w:pPr>
+        <w:rPr>
+          <w:lang w:val="en-GB"/>
+        </w:rPr>
+      </w:pPr>
+    </w:p>
     <w:p>
       <w:pPr>
         <w:rPr>
@@ -4497,7 +4838,7 @@
         <w:tc>
           <w:tcPr>
             <w:cnfStyle w:val="001000000000" w:firstRow="0" w:lastRow="0" w:firstColumn="1" w:lastColumn="0" w:oddVBand="0" w:evenVBand="0" w:oddHBand="0" w:evenHBand="0" w:firstRowFirstColumn="0" w:firstRowLastColumn="0" w:lastRowFirstColumn="0" w:lastRowLastColumn="0"/>
-            <w:tcW w:w="9242" w:type="dxa"/>
+            <w:tcW w:w="8504" w:type="dxa"/>
             <w:gridSpan w:val="2"/>
             <w:tcBorders>
               <w:top w:val="nil"/>
@@ -4529,7 +4870,7 @@
         <w:tc>
           <w:tcPr>
             <w:cnfStyle w:val="001000000000" w:firstRow="0" w:lastRow="0" w:firstColumn="1" w:lastColumn="0" w:oddVBand="0" w:evenVBand="0" w:oddHBand="0" w:evenHBand="0" w:firstRowFirstColumn="0" w:firstRowLastColumn="0" w:lastRowFirstColumn="0" w:lastRowLastColumn="0"/>
-            <w:tcW w:w="1526" w:type="dxa"/>
+            <w:tcW w:w="1497" w:type="dxa"/>
             <w:tcBorders>
               <w:top w:val="single" w:sz="4" w:space="0" w:color="FFFFFF" w:themeColor="background1"/>
               <w:bottom w:val="single" w:sz="4" w:space="0" w:color="FFFFFF" w:themeColor="background1"/>
@@ -4554,12 +4895,11 @@
         </w:tc>
         <w:tc>
           <w:tcPr>
-            <w:tcW w:w="7716" w:type="dxa"/>
-            <w:tcBorders>
-              <w:top w:val="single" w:sz="4" w:space="0" w:color="FFFFFF" w:themeColor="background1"/>
-              <w:bottom w:val="single" w:sz="4" w:space="0" w:color="FFFFFF" w:themeColor="background1"/>
-            </w:tcBorders>
-            <w:shd w:val="clear" w:color="auto" w:fill="D9E2F3" w:themeFill="accent1" w:themeFillTint="33"/>
+            <w:tcW w:w="7007" w:type="dxa"/>
+            <w:tcBorders>
+              <w:top w:val="single" w:sz="4" w:space="0" w:color="FFFFFF" w:themeColor="background1"/>
+              <w:bottom w:val="single" w:sz="4" w:space="0" w:color="FFFFFF" w:themeColor="background1"/>
+            </w:tcBorders>
           </w:tcPr>
           <w:p>
             <w:pPr>
@@ -4574,7 +4914,21 @@
                 <w:color w:val="auto"/>
                 <w:lang w:val="en-GB"/>
               </w:rPr>
-              <w:t xml:space="preserve">With the language set to “English”, the </w:t>
+              <w:t>With the language set to “</w:t>
+            </w:r>
+            <w:r>
+              <w:rPr>
+                <w:color w:val="auto"/>
+                <w:lang w:val="en-GB"/>
+              </w:rPr>
+              <w:t>Spanish</w:t>
+            </w:r>
+            <w:r>
+              <w:rPr>
+                <w:color w:val="auto"/>
+                <w:lang w:val="en-GB"/>
+              </w:rPr>
+              <w:t xml:space="preserve">”, the </w:t>
             </w:r>
             <w:r>
               <w:rPr>
@@ -4589,7 +4943,7 @@
                 <w:color w:val="auto"/>
                 <w:lang w:val="en-GB"/>
               </w:rPr>
-              <w:t>newFolder</w:t>
+              <w:t>nuevaCarpeta</w:t>
             </w:r>
             <w:proofErr w:type="spellEnd"/>
             <w:r>
@@ -4606,7 +4960,7 @@
         <w:tc>
           <w:tcPr>
             <w:cnfStyle w:val="001000000000" w:firstRow="0" w:lastRow="0" w:firstColumn="1" w:lastColumn="0" w:oddVBand="0" w:evenVBand="0" w:oddHBand="0" w:evenHBand="0" w:firstRowFirstColumn="0" w:firstRowLastColumn="0" w:lastRowFirstColumn="0" w:lastRowLastColumn="0"/>
-            <w:tcW w:w="1526" w:type="dxa"/>
+            <w:tcW w:w="1497" w:type="dxa"/>
             <w:tcBorders>
               <w:top w:val="single" w:sz="4" w:space="0" w:color="FFFFFF" w:themeColor="background1"/>
               <w:bottom w:val="single" w:sz="4" w:space="0" w:color="FFFFFF" w:themeColor="background1"/>
@@ -4631,7 +4985,7 @@
         </w:tc>
         <w:tc>
           <w:tcPr>
-            <w:tcW w:w="7716" w:type="dxa"/>
+            <w:tcW w:w="7007" w:type="dxa"/>
             <w:tcBorders>
               <w:top w:val="single" w:sz="4" w:space="0" w:color="FFFFFF" w:themeColor="background1"/>
               <w:bottom w:val="single" w:sz="4" w:space="0" w:color="FFFFFF" w:themeColor="background1"/>
@@ -4669,7 +5023,7 @@
         <w:tc>
           <w:tcPr>
             <w:cnfStyle w:val="001000000000" w:firstRow="0" w:lastRow="0" w:firstColumn="1" w:lastColumn="0" w:oddVBand="0" w:evenVBand="0" w:oddHBand="0" w:evenHBand="0" w:firstRowFirstColumn="0" w:firstRowLastColumn="0" w:lastRowFirstColumn="0" w:lastRowLastColumn="0"/>
-            <w:tcW w:w="1526" w:type="dxa"/>
+            <w:tcW w:w="1497" w:type="dxa"/>
             <w:tcBorders>
               <w:top w:val="single" w:sz="4" w:space="0" w:color="FFFFFF" w:themeColor="background1"/>
               <w:bottom w:val="single" w:sz="4" w:space="0" w:color="FFFFFF" w:themeColor="background1"/>
@@ -4694,12 +5048,11 @@
         </w:tc>
         <w:tc>
           <w:tcPr>
-            <w:tcW w:w="7716" w:type="dxa"/>
-            <w:tcBorders>
-              <w:top w:val="single" w:sz="4" w:space="0" w:color="FFFFFF" w:themeColor="background1"/>
-              <w:bottom w:val="single" w:sz="4" w:space="0" w:color="FFFFFF" w:themeColor="background1"/>
-            </w:tcBorders>
-            <w:shd w:val="clear" w:color="auto" w:fill="D9E2F3" w:themeFill="accent1" w:themeFillTint="33"/>
+            <w:tcW w:w="7007" w:type="dxa"/>
+            <w:tcBorders>
+              <w:top w:val="single" w:sz="4" w:space="0" w:color="FFFFFF" w:themeColor="background1"/>
+              <w:bottom w:val="single" w:sz="4" w:space="0" w:color="FFFFFF" w:themeColor="background1"/>
+            </w:tcBorders>
           </w:tcPr>
           <w:p>
             <w:pPr>
@@ -4713,7 +5066,7 @@
         <w:tc>
           <w:tcPr>
             <w:cnfStyle w:val="001000000000" w:firstRow="0" w:lastRow="0" w:firstColumn="1" w:lastColumn="0" w:oddVBand="0" w:evenVBand="0" w:oddHBand="0" w:evenHBand="0" w:firstRowFirstColumn="0" w:firstRowLastColumn="0" w:lastRowFirstColumn="0" w:lastRowLastColumn="0"/>
-            <w:tcW w:w="1526" w:type="dxa"/>
+            <w:tcW w:w="1497" w:type="dxa"/>
             <w:tcBorders>
               <w:top w:val="single" w:sz="4" w:space="0" w:color="FFFFFF" w:themeColor="background1"/>
               <w:bottom w:val="nil"/>
@@ -4738,7 +5091,7 @@
         </w:tc>
         <w:tc>
           <w:tcPr>
-            <w:tcW w:w="7716" w:type="dxa"/>
+            <w:tcW w:w="7007" w:type="dxa"/>
             <w:tcBorders>
               <w:top w:val="single" w:sz="4" w:space="0" w:color="FFFFFF" w:themeColor="background1"/>
               <w:bottom w:val="nil"/>
@@ -4755,34 +5108,6 @@
         </w:tc>
       </w:tr>
     </w:tbl>
-    <w:p>
-      <w:pPr>
-        <w:rPr>
-          <w:lang w:val="en-GB"/>
-        </w:rPr>
-      </w:pPr>
-    </w:p>
-    <w:p>
-      <w:pPr>
-        <w:rPr>
-          <w:lang w:val="en-GB"/>
-        </w:rPr>
-      </w:pPr>
-    </w:p>
-    <w:p>
-      <w:pPr>
-        <w:rPr>
-          <w:lang w:val="en-GB"/>
-        </w:rPr>
-      </w:pPr>
-    </w:p>
-    <w:p>
-      <w:pPr>
-        <w:rPr>
-          <w:lang w:val="en-GB"/>
-        </w:rPr>
-      </w:pPr>
-    </w:p>
     <w:p>
       <w:pPr>
         <w:rPr>
@@ -4827,7 +5152,6 @@
                 <w:rStyle w:val="Textoennegrita"/>
                 <w:lang w:val="en-GB"/>
               </w:rPr>
-              <w:lastRenderedPageBreak/>
               <w:t>Test 001</w:t>
             </w:r>
           </w:p>
@@ -4884,44 +5208,14 @@
                 <w:color w:val="auto"/>
                 <w:lang w:val="en-GB"/>
               </w:rPr>
-              <w:t>With the language set to “</w:t>
-            </w:r>
-            <w:r>
-              <w:rPr>
-                <w:color w:val="auto"/>
-                <w:lang w:val="en-GB"/>
-              </w:rPr>
-              <w:t>Spanish</w:t>
-            </w:r>
-            <w:r>
-              <w:rPr>
-                <w:color w:val="auto"/>
-                <w:lang w:val="en-GB"/>
-              </w:rPr>
-              <w:t xml:space="preserve">”, the </w:t>
-            </w:r>
-            <w:r>
-              <w:rPr>
-                <w:color w:val="auto"/>
-                <w:lang w:val="en-GB"/>
-              </w:rPr>
-              <w:t>testers must create a folder. The name will be ‘</w:t>
-            </w:r>
-            <w:proofErr w:type="spellStart"/>
-            <w:r>
-              <w:rPr>
-                <w:color w:val="auto"/>
-                <w:lang w:val="en-GB"/>
-              </w:rPr>
-              <w:t>nuevaCarpeta</w:t>
-            </w:r>
-            <w:proofErr w:type="spellEnd"/>
-            <w:r>
-              <w:rPr>
-                <w:color w:val="auto"/>
-                <w:lang w:val="en-GB"/>
-              </w:rPr>
-              <w:t>’.</w:t>
+              <w:t xml:space="preserve">With the language set to “English”, the </w:t>
+            </w:r>
+            <w:r>
+              <w:rPr>
+                <w:color w:val="auto"/>
+                <w:lang w:val="en-GB"/>
+              </w:rPr>
+              <w:t>testers must access to the list of folders which are children of ‘In box’. Then, they will create a new folder. The name will be ‘Out box’.</w:t>
             </w:r>
           </w:p>
         </w:tc>
@@ -5178,7 +5472,21 @@
                 <w:color w:val="auto"/>
                 <w:lang w:val="en-GB"/>
               </w:rPr>
-              <w:t xml:space="preserve">With the language set to “English”, the </w:t>
+              <w:t>With the language set to “</w:t>
+            </w:r>
+            <w:r>
+              <w:rPr>
+                <w:color w:val="auto"/>
+                <w:lang w:val="en-GB"/>
+              </w:rPr>
+              <w:t>Spanish</w:t>
+            </w:r>
+            <w:r>
+              <w:rPr>
+                <w:color w:val="auto"/>
+                <w:lang w:val="en-GB"/>
+              </w:rPr>
+              <w:t xml:space="preserve">”, the </w:t>
             </w:r>
             <w:r>
               <w:rPr>
@@ -5428,6 +5736,7 @@
               <w:top w:val="single" w:sz="4" w:space="0" w:color="FFFFFF" w:themeColor="background1"/>
               <w:bottom w:val="single" w:sz="4" w:space="0" w:color="FFFFFF" w:themeColor="background1"/>
             </w:tcBorders>
+            <w:shd w:val="clear" w:color="auto" w:fill="D9E2F3" w:themeFill="accent1" w:themeFillTint="33"/>
           </w:tcPr>
           <w:p>
             <w:pPr>
@@ -5442,28 +5751,30 @@
                 <w:color w:val="auto"/>
                 <w:lang w:val="en-GB"/>
               </w:rPr>
-              <w:t>With the language set to “</w:t>
-            </w:r>
-            <w:r>
-              <w:rPr>
-                <w:color w:val="auto"/>
-                <w:lang w:val="en-GB"/>
-              </w:rPr>
-              <w:t>Spanish</w:t>
-            </w:r>
-            <w:r>
-              <w:rPr>
-                <w:color w:val="auto"/>
-                <w:lang w:val="en-GB"/>
-              </w:rPr>
-              <w:t xml:space="preserve">”, the </w:t>
-            </w:r>
-            <w:r>
-              <w:rPr>
-                <w:color w:val="auto"/>
-                <w:lang w:val="en-GB"/>
-              </w:rPr>
-              <w:t>testers must access to the list of folders which are children of ‘In box’. Then, they will create a new folder. The name will be ‘Out box’.</w:t>
+              <w:t xml:space="preserve">With the language set to “English”, the </w:t>
+            </w:r>
+            <w:r>
+              <w:rPr>
+                <w:color w:val="auto"/>
+                <w:lang w:val="en-GB"/>
+              </w:rPr>
+              <w:t>testers must access to the list of folders which are children of ‘In box’. Then, they will create a new folder. The name will be ‘</w:t>
+            </w:r>
+            <w:proofErr w:type="spellStart"/>
+            <w:r>
+              <w:rPr>
+                <w:color w:val="auto"/>
+                <w:lang w:val="en-GB"/>
+              </w:rPr>
+              <w:t>newChildrenFolder</w:t>
+            </w:r>
+            <w:proofErr w:type="spellEnd"/>
+            <w:r>
+              <w:rPr>
+                <w:color w:val="auto"/>
+                <w:lang w:val="en-GB"/>
+              </w:rPr>
+              <w:t>’.</w:t>
             </w:r>
           </w:p>
         </w:tc>
@@ -5523,288 +5834,70 @@
                 <w:color w:val="auto"/>
                 <w:lang w:val="en-GB"/>
               </w:rPr>
-              <w:t>not let them create it.</w:t>
-            </w:r>
-          </w:p>
-        </w:tc>
-      </w:tr>
-      <w:tr>
-        <w:trPr>
-          <w:cnfStyle w:val="000000100000" w:firstRow="0" w:lastRow="0" w:firstColumn="0" w:lastColumn="0" w:oddVBand="0" w:evenVBand="0" w:oddHBand="1" w:evenHBand="0" w:firstRowFirstColumn="0" w:firstRowLastColumn="0" w:lastRowFirstColumn="0" w:lastRowLastColumn="0"/>
-        </w:trPr>
-        <w:tc>
-          <w:tcPr>
-            <w:cnfStyle w:val="001000000000" w:firstRow="0" w:lastRow="0" w:firstColumn="1" w:lastColumn="0" w:oddVBand="0" w:evenVBand="0" w:oddHBand="0" w:evenHBand="0" w:firstRowFirstColumn="0" w:firstRowLastColumn="0" w:lastRowFirstColumn="0" w:lastRowLastColumn="0"/>
-            <w:tcW w:w="1497" w:type="dxa"/>
-            <w:tcBorders>
-              <w:top w:val="single" w:sz="4" w:space="0" w:color="FFFFFF" w:themeColor="background1"/>
-              <w:bottom w:val="single" w:sz="4" w:space="0" w:color="FFFFFF" w:themeColor="background1"/>
-            </w:tcBorders>
-            <w:shd w:val="clear" w:color="auto" w:fill="44546A" w:themeFill="text2"/>
-          </w:tcPr>
-          <w:p>
-            <w:pPr>
-              <w:rPr>
-                <w:rStyle w:val="Textoennegrita"/>
-                <w:lang w:val="en-GB"/>
-              </w:rPr>
-            </w:pPr>
-            <w:r>
-              <w:rPr>
-                <w:rStyle w:val="Textoennegrita"/>
-                <w:lang w:val="en-GB"/>
-              </w:rPr>
-              <w:t>Outcome</w:t>
-            </w:r>
-          </w:p>
-        </w:tc>
-        <w:tc>
-          <w:tcPr>
-            <w:tcW w:w="7007" w:type="dxa"/>
-            <w:tcBorders>
-              <w:top w:val="single" w:sz="4" w:space="0" w:color="FFFFFF" w:themeColor="background1"/>
-              <w:bottom w:val="single" w:sz="4" w:space="0" w:color="FFFFFF" w:themeColor="background1"/>
-            </w:tcBorders>
-          </w:tcPr>
-          <w:p>
-            <w:pPr>
-              <w:pStyle w:val="Notes"/>
-              <w:cnfStyle w:val="000000100000" w:firstRow="0" w:lastRow="0" w:firstColumn="0" w:lastColumn="0" w:oddVBand="0" w:evenVBand="0" w:oddHBand="1" w:evenHBand="0" w:firstRowFirstColumn="0" w:firstRowLastColumn="0" w:lastRowFirstColumn="0" w:lastRowLastColumn="0"/>
-            </w:pPr>
-          </w:p>
-        </w:tc>
-      </w:tr>
-      <w:tr>
-        <w:tc>
-          <w:tcPr>
-            <w:cnfStyle w:val="001000000000" w:firstRow="0" w:lastRow="0" w:firstColumn="1" w:lastColumn="0" w:oddVBand="0" w:evenVBand="0" w:oddHBand="0" w:evenHBand="0" w:firstRowFirstColumn="0" w:firstRowLastColumn="0" w:lastRowFirstColumn="0" w:lastRowLastColumn="0"/>
-            <w:tcW w:w="1497" w:type="dxa"/>
-            <w:tcBorders>
-              <w:top w:val="single" w:sz="4" w:space="0" w:color="FFFFFF" w:themeColor="background1"/>
-              <w:bottom w:val="nil"/>
-            </w:tcBorders>
-            <w:shd w:val="clear" w:color="auto" w:fill="44546A" w:themeFill="text2"/>
-          </w:tcPr>
-          <w:p>
-            <w:pPr>
-              <w:rPr>
-                <w:rStyle w:val="Textoennegrita"/>
-                <w:lang w:val="en-GB"/>
-              </w:rPr>
-            </w:pPr>
-            <w:r>
-              <w:rPr>
-                <w:rStyle w:val="Textoennegrita"/>
-                <w:lang w:val="en-GB"/>
-              </w:rPr>
-              <w:t>Notes</w:t>
-            </w:r>
-          </w:p>
-        </w:tc>
-        <w:tc>
-          <w:tcPr>
-            <w:tcW w:w="7007" w:type="dxa"/>
-            <w:tcBorders>
-              <w:top w:val="single" w:sz="4" w:space="0" w:color="FFFFFF" w:themeColor="background1"/>
-              <w:bottom w:val="nil"/>
-            </w:tcBorders>
-          </w:tcPr>
+              <w:t>let them create it. And it appears in the list of folders.</w:t>
+            </w:r>
+          </w:p>
           <w:p>
             <w:pPr>
               <w:cnfStyle w:val="000000000000" w:firstRow="0" w:lastRow="0" w:firstColumn="0" w:lastColumn="0" w:oddVBand="0" w:evenVBand="0" w:oddHBand="0" w:evenHBand="0" w:firstRowFirstColumn="0" w:firstRowLastColumn="0" w:lastRowFirstColumn="0" w:lastRowLastColumn="0"/>
               <w:rPr>
-                <w:lang w:val="en-GB"/>
-              </w:rPr>
-            </w:pPr>
-          </w:p>
-        </w:tc>
-      </w:tr>
-    </w:tbl>
-    <w:p>
-      <w:pPr>
-        <w:rPr>
-          <w:lang w:val="en-GB"/>
-        </w:rPr>
-      </w:pPr>
-    </w:p>
-    <w:tbl>
-      <w:tblPr>
-        <w:tblStyle w:val="Cuadrculavistosa-nfasis1"/>
-        <w:tblW w:w="0" w:type="auto"/>
-        <w:tblLook w:val="04A0" w:firstRow="1" w:lastRow="0" w:firstColumn="1" w:lastColumn="0" w:noHBand="0" w:noVBand="1"/>
-      </w:tblPr>
-      <w:tblGrid>
-        <w:gridCol w:w="1497"/>
-        <w:gridCol w:w="7007"/>
-      </w:tblGrid>
-      <w:tr>
-        <w:trPr>
-          <w:cnfStyle w:val="100000000000" w:firstRow="1" w:lastRow="0" w:firstColumn="0" w:lastColumn="0" w:oddVBand="0" w:evenVBand="0" w:oddHBand="0" w:evenHBand="0" w:firstRowFirstColumn="0" w:firstRowLastColumn="0" w:lastRowFirstColumn="0" w:lastRowLastColumn="0"/>
-        </w:trPr>
-        <w:tc>
-          <w:tcPr>
-            <w:cnfStyle w:val="001000000000" w:firstRow="0" w:lastRow="0" w:firstColumn="1" w:lastColumn="0" w:oddVBand="0" w:evenVBand="0" w:oddHBand="0" w:evenHBand="0" w:firstRowFirstColumn="0" w:firstRowLastColumn="0" w:lastRowFirstColumn="0" w:lastRowLastColumn="0"/>
-            <w:tcW w:w="8504" w:type="dxa"/>
-            <w:gridSpan w:val="2"/>
-            <w:tcBorders>
-              <w:top w:val="nil"/>
-              <w:bottom w:val="single" w:sz="4" w:space="0" w:color="FFFFFF" w:themeColor="background1"/>
-            </w:tcBorders>
-            <w:shd w:val="clear" w:color="auto" w:fill="44546A" w:themeFill="text2"/>
-          </w:tcPr>
-          <w:p>
-            <w:pPr>
-              <w:rPr>
-                <w:rStyle w:val="Textoennegrita"/>
-                <w:lang w:val="en-GB"/>
-              </w:rPr>
-            </w:pPr>
-            <w:r>
-              <w:rPr>
-                <w:rStyle w:val="Textoennegrita"/>
-                <w:lang w:val="en-GB"/>
-              </w:rPr>
-              <w:t>Test 001</w:t>
-            </w:r>
-          </w:p>
-        </w:tc>
-      </w:tr>
-      <w:tr>
-        <w:trPr>
-          <w:cnfStyle w:val="000000100000" w:firstRow="0" w:lastRow="0" w:firstColumn="0" w:lastColumn="0" w:oddVBand="0" w:evenVBand="0" w:oddHBand="1" w:evenHBand="0" w:firstRowFirstColumn="0" w:firstRowLastColumn="0" w:lastRowFirstColumn="0" w:lastRowLastColumn="0"/>
-        </w:trPr>
-        <w:tc>
-          <w:tcPr>
-            <w:cnfStyle w:val="001000000000" w:firstRow="0" w:lastRow="0" w:firstColumn="1" w:lastColumn="0" w:oddVBand="0" w:evenVBand="0" w:oddHBand="0" w:evenHBand="0" w:firstRowFirstColumn="0" w:firstRowLastColumn="0" w:lastRowFirstColumn="0" w:lastRowLastColumn="0"/>
-            <w:tcW w:w="1497" w:type="dxa"/>
-            <w:tcBorders>
-              <w:top w:val="single" w:sz="4" w:space="0" w:color="FFFFFF" w:themeColor="background1"/>
-              <w:bottom w:val="single" w:sz="4" w:space="0" w:color="FFFFFF" w:themeColor="background1"/>
-            </w:tcBorders>
-            <w:shd w:val="clear" w:color="auto" w:fill="44546A" w:themeFill="text2"/>
-          </w:tcPr>
-          <w:p>
-            <w:pPr>
-              <w:rPr>
-                <w:rStyle w:val="Textoennegrita"/>
-                <w:lang w:val="en-GB"/>
-              </w:rPr>
-            </w:pPr>
-            <w:r>
-              <w:rPr>
-                <w:rStyle w:val="Textoennegrita"/>
-                <w:lang w:val="en-GB"/>
-              </w:rPr>
-              <w:t>Description</w:t>
-            </w:r>
-          </w:p>
-        </w:tc>
-        <w:tc>
-          <w:tcPr>
-            <w:tcW w:w="7007" w:type="dxa"/>
-            <w:tcBorders>
-              <w:top w:val="single" w:sz="4" w:space="0" w:color="FFFFFF" w:themeColor="background1"/>
-              <w:bottom w:val="single" w:sz="4" w:space="0" w:color="FFFFFF" w:themeColor="background1"/>
-            </w:tcBorders>
-            <w:shd w:val="clear" w:color="auto" w:fill="D9E2F3" w:themeFill="accent1" w:themeFillTint="33"/>
-          </w:tcPr>
-          <w:p>
-            <w:pPr>
-              <w:cnfStyle w:val="000000100000" w:firstRow="0" w:lastRow="0" w:firstColumn="0" w:lastColumn="0" w:oddVBand="0" w:evenVBand="0" w:oddHBand="1" w:evenHBand="0" w:firstRowFirstColumn="0" w:firstRowLastColumn="0" w:lastRowFirstColumn="0" w:lastRowLastColumn="0"/>
-              <w:rPr>
-                <w:color w:val="auto"/>
-                <w:lang w:val="en-GB"/>
-              </w:rPr>
-            </w:pPr>
-            <w:r>
-              <w:rPr>
-                <w:color w:val="auto"/>
-                <w:lang w:val="en-GB"/>
-              </w:rPr>
-              <w:t xml:space="preserve">With the language set to “English”, the </w:t>
-            </w:r>
-            <w:r>
-              <w:rPr>
-                <w:color w:val="auto"/>
-                <w:lang w:val="en-GB"/>
-              </w:rPr>
-              <w:t>testers must access to the list of folders which are children of ‘In box’. Then, they will create a new folder. The name will be ‘</w:t>
-            </w:r>
-            <w:proofErr w:type="spellStart"/>
-            <w:r>
-              <w:rPr>
-                <w:color w:val="auto"/>
-                <w:lang w:val="en-GB"/>
-              </w:rPr>
-              <w:t>newChildrenFolder</w:t>
-            </w:r>
-            <w:proofErr w:type="spellEnd"/>
-            <w:r>
-              <w:rPr>
-                <w:color w:val="auto"/>
-                <w:lang w:val="en-GB"/>
-              </w:rPr>
-              <w:t>’.</w:t>
-            </w:r>
-          </w:p>
-        </w:tc>
-      </w:tr>
-      <w:tr>
-        <w:tc>
-          <w:tcPr>
-            <w:cnfStyle w:val="001000000000" w:firstRow="0" w:lastRow="0" w:firstColumn="1" w:lastColumn="0" w:oddVBand="0" w:evenVBand="0" w:oddHBand="0" w:evenHBand="0" w:firstRowFirstColumn="0" w:firstRowLastColumn="0" w:lastRowFirstColumn="0" w:lastRowLastColumn="0"/>
-            <w:tcW w:w="1497" w:type="dxa"/>
-            <w:tcBorders>
-              <w:top w:val="single" w:sz="4" w:space="0" w:color="FFFFFF" w:themeColor="background1"/>
-              <w:bottom w:val="single" w:sz="4" w:space="0" w:color="FFFFFF" w:themeColor="background1"/>
-            </w:tcBorders>
-            <w:shd w:val="clear" w:color="auto" w:fill="44546A" w:themeFill="text2"/>
-          </w:tcPr>
-          <w:p>
-            <w:pPr>
-              <w:rPr>
-                <w:rStyle w:val="Textoennegrita"/>
-                <w:lang w:val="en-GB"/>
-              </w:rPr>
-            </w:pPr>
-            <w:r>
-              <w:rPr>
-                <w:rStyle w:val="Textoennegrita"/>
-                <w:lang w:val="en-GB"/>
-              </w:rPr>
-              <w:t>Expected</w:t>
-            </w:r>
-          </w:p>
-        </w:tc>
-        <w:tc>
-          <w:tcPr>
-            <w:tcW w:w="7007" w:type="dxa"/>
-            <w:tcBorders>
-              <w:top w:val="single" w:sz="4" w:space="0" w:color="FFFFFF" w:themeColor="background1"/>
-              <w:bottom w:val="single" w:sz="4" w:space="0" w:color="FFFFFF" w:themeColor="background1"/>
-            </w:tcBorders>
-          </w:tcPr>
-          <w:p>
-            <w:pPr>
-              <w:cnfStyle w:val="000000000000" w:firstRow="0" w:lastRow="0" w:firstColumn="0" w:lastColumn="0" w:oddVBand="0" w:evenVBand="0" w:oddHBand="0" w:evenHBand="0" w:firstRowFirstColumn="0" w:firstRowLastColumn="0" w:lastRowFirstColumn="0" w:lastRowLastColumn="0"/>
-              <w:rPr>
-                <w:color w:val="auto"/>
-                <w:lang w:val="en-GB"/>
-              </w:rPr>
-            </w:pPr>
-            <w:r>
-              <w:rPr>
-                <w:color w:val="auto"/>
-                <w:lang w:val="en-GB"/>
-              </w:rPr>
-              <w:t xml:space="preserve">The system must </w:t>
-            </w:r>
-            <w:r>
-              <w:rPr>
-                <w:color w:val="auto"/>
-                <w:lang w:val="en-GB"/>
-              </w:rPr>
-              <w:t>let them create it. And it appears in the list of folders.</w:t>
+                <w:color w:val="auto"/>
+                <w:lang w:val="en-GB"/>
+              </w:rPr>
+            </w:pPr>
+            <w:r>
+              <w:rPr>
+                <w:noProof/>
+                <w:lang w:val="en-GB"/>
+              </w:rPr>
+              <w:drawing>
+                <wp:inline distT="0" distB="0" distL="0" distR="0" wp14:anchorId="523D34EA" wp14:editId="7705F534">
+                  <wp:extent cx="4304665" cy="1972638"/>
+                  <wp:effectExtent l="0" t="0" r="635" b="8890"/>
+                  <wp:docPr id="4" name="Imagen 4"/>
+                  <wp:cNvGraphicFramePr>
+                    <a:graphicFrameLocks xmlns:a="http://schemas.openxmlformats.org/drawingml/2006/main" noChangeAspect="1"/>
+                  </wp:cNvGraphicFramePr>
+                  <a:graphic xmlns:a="http://schemas.openxmlformats.org/drawingml/2006/main">
+                    <a:graphicData uri="http://schemas.openxmlformats.org/drawingml/2006/picture">
+                      <pic:pic xmlns:pic="http://schemas.openxmlformats.org/drawingml/2006/picture">
+                        <pic:nvPicPr>
+                          <pic:cNvPr id="0" name="Picture 4"/>
+                          <pic:cNvPicPr>
+                            <a:picLocks noChangeAspect="1" noChangeArrowheads="1"/>
+                          </pic:cNvPicPr>
+                        </pic:nvPicPr>
+                        <pic:blipFill>
+                          <a:blip r:embed="rId7">
+                            <a:extLst>
+                              <a:ext uri="{28A0092B-C50C-407E-A947-70E740481C1C}">
+                                <a14:useLocalDpi xmlns:a14="http://schemas.microsoft.com/office/drawing/2010/main" val="0"/>
+                              </a:ext>
+                            </a:extLst>
+                          </a:blip>
+                          <a:srcRect/>
+                          <a:stretch>
+                            <a:fillRect/>
+                          </a:stretch>
+                        </pic:blipFill>
+                        <pic:spPr bwMode="auto">
+                          <a:xfrm>
+                            <a:off x="0" y="0"/>
+                            <a:ext cx="4313908" cy="1976874"/>
+                          </a:xfrm>
+                          <a:prstGeom prst="rect">
+                            <a:avLst/>
+                          </a:prstGeom>
+                          <a:noFill/>
+                          <a:ln>
+                            <a:noFill/>
+                          </a:ln>
+                        </pic:spPr>
+                      </pic:pic>
+                    </a:graphicData>
+                  </a:graphic>
+                </wp:inline>
+              </w:drawing>
             </w:r>
           </w:p>
         </w:tc>
@@ -5915,60 +6008,6 @@
           <w:lang w:val="en-GB"/>
         </w:rPr>
       </w:pPr>
-      <w:r>
-        <w:rPr>
-          <w:noProof/>
-          <w:lang w:val="en-GB"/>
-        </w:rPr>
-        <w:drawing>
-          <wp:inline distT="0" distB="0" distL="0" distR="0" wp14:anchorId="19B2CE73" wp14:editId="400549B0">
-            <wp:extent cx="5393690" cy="2147570"/>
-            <wp:effectExtent l="0" t="0" r="0" b="5080"/>
-            <wp:docPr id="4" name="Imagen 4"/>
-            <wp:cNvGraphicFramePr>
-              <a:graphicFrameLocks xmlns:a="http://schemas.openxmlformats.org/drawingml/2006/main" noChangeAspect="1"/>
-            </wp:cNvGraphicFramePr>
-            <a:graphic xmlns:a="http://schemas.openxmlformats.org/drawingml/2006/main">
-              <a:graphicData uri="http://schemas.openxmlformats.org/drawingml/2006/picture">
-                <pic:pic xmlns:pic="http://schemas.openxmlformats.org/drawingml/2006/picture">
-                  <pic:nvPicPr>
-                    <pic:cNvPr id="0" name="Picture 4"/>
-                    <pic:cNvPicPr>
-                      <a:picLocks noChangeAspect="1" noChangeArrowheads="1"/>
-                    </pic:cNvPicPr>
-                  </pic:nvPicPr>
-                  <pic:blipFill>
-                    <a:blip r:embed="rId7">
-                      <a:extLst>
-                        <a:ext uri="{28A0092B-C50C-407E-A947-70E740481C1C}">
-                          <a14:useLocalDpi xmlns:a14="http://schemas.microsoft.com/office/drawing/2010/main" val="0"/>
-                        </a:ext>
-                      </a:extLst>
-                    </a:blip>
-                    <a:srcRect/>
-                    <a:stretch>
-                      <a:fillRect/>
-                    </a:stretch>
-                  </pic:blipFill>
-                  <pic:spPr bwMode="auto">
-                    <a:xfrm>
-                      <a:off x="0" y="0"/>
-                      <a:ext cx="5393690" cy="2147570"/>
-                    </a:xfrm>
-                    <a:prstGeom prst="rect">
-                      <a:avLst/>
-                    </a:prstGeom>
-                    <a:noFill/>
-                    <a:ln>
-                      <a:noFill/>
-                    </a:ln>
-                  </pic:spPr>
-                </pic:pic>
-              </a:graphicData>
-            </a:graphic>
-          </wp:inline>
-        </w:drawing>
-      </w:r>
     </w:p>
     <w:tbl>
       <w:tblPr>
@@ -6007,7 +6046,6 @@
                 <w:rStyle w:val="Textoennegrita"/>
                 <w:lang w:val="en-GB"/>
               </w:rPr>
-              <w:lastRenderedPageBreak/>
               <w:t>Test 001</w:t>
             </w:r>
           </w:p>
@@ -6272,8 +6310,8 @@
         <w:tblLook w:val="04A0" w:firstRow="1" w:lastRow="0" w:firstColumn="1" w:lastColumn="0" w:noHBand="0" w:noVBand="1"/>
       </w:tblPr>
       <w:tblGrid>
-        <w:gridCol w:w="1497"/>
-        <w:gridCol w:w="7007"/>
+        <w:gridCol w:w="1347"/>
+        <w:gridCol w:w="7157"/>
       </w:tblGrid>
       <w:tr>
         <w:trPr>
@@ -6459,6 +6497,69 @@
                 <w:lang w:val="en-GB"/>
               </w:rPr>
               <w:t>let them rename it. It appears in the list of folders with the new name.</w:t>
+            </w:r>
+          </w:p>
+          <w:p>
+            <w:pPr>
+              <w:cnfStyle w:val="000000000000" w:firstRow="0" w:lastRow="0" w:firstColumn="0" w:lastColumn="0" w:oddVBand="0" w:evenVBand="0" w:oddHBand="0" w:evenHBand="0" w:firstRowFirstColumn="0" w:firstRowLastColumn="0" w:lastRowFirstColumn="0" w:lastRowLastColumn="0"/>
+              <w:rPr>
+                <w:color w:val="auto"/>
+                <w:lang w:val="en-GB"/>
+              </w:rPr>
+            </w:pPr>
+            <w:r>
+              <w:rPr>
+                <w:noProof/>
+                <w:lang w:val="en-GB"/>
+              </w:rPr>
+              <w:drawing>
+                <wp:inline distT="0" distB="0" distL="0" distR="0" wp14:anchorId="50C74F53" wp14:editId="3B3F7C65">
+                  <wp:extent cx="4407614" cy="2733040"/>
+                  <wp:effectExtent l="0" t="0" r="0" b="0"/>
+                  <wp:docPr id="6" name="Imagen 6"/>
+                  <wp:cNvGraphicFramePr>
+                    <a:graphicFrameLocks xmlns:a="http://schemas.openxmlformats.org/drawingml/2006/main" noChangeAspect="1"/>
+                  </wp:cNvGraphicFramePr>
+                  <a:graphic xmlns:a="http://schemas.openxmlformats.org/drawingml/2006/main">
+                    <a:graphicData uri="http://schemas.openxmlformats.org/drawingml/2006/picture">
+                      <pic:pic xmlns:pic="http://schemas.openxmlformats.org/drawingml/2006/picture">
+                        <pic:nvPicPr>
+                          <pic:cNvPr id="0" name="Picture 6"/>
+                          <pic:cNvPicPr>
+                            <a:picLocks noChangeAspect="1" noChangeArrowheads="1"/>
+                          </pic:cNvPicPr>
+                        </pic:nvPicPr>
+                        <pic:blipFill>
+                          <a:blip r:embed="rId8">
+                            <a:extLst>
+                              <a:ext uri="{28A0092B-C50C-407E-A947-70E740481C1C}">
+                                <a14:useLocalDpi xmlns:a14="http://schemas.microsoft.com/office/drawing/2010/main" val="0"/>
+                              </a:ext>
+                            </a:extLst>
+                          </a:blip>
+                          <a:srcRect/>
+                          <a:stretch>
+                            <a:fillRect/>
+                          </a:stretch>
+                        </pic:blipFill>
+                        <pic:spPr bwMode="auto">
+                          <a:xfrm>
+                            <a:off x="0" y="0"/>
+                            <a:ext cx="4412465" cy="2736048"/>
+                          </a:xfrm>
+                          <a:prstGeom prst="rect">
+                            <a:avLst/>
+                          </a:prstGeom>
+                          <a:noFill/>
+                          <a:ln>
+                            <a:noFill/>
+                          </a:ln>
+                        </pic:spPr>
+                      </pic:pic>
+                    </a:graphicData>
+                  </a:graphic>
+                </wp:inline>
+              </w:drawing>
             </w:r>
           </w:p>
         </w:tc>
@@ -6569,60 +6670,6 @@
           <w:lang w:val="en-GB"/>
         </w:rPr>
       </w:pPr>
-      <w:r>
-        <w:rPr>
-          <w:noProof/>
-          <w:lang w:val="en-GB"/>
-        </w:rPr>
-        <w:drawing>
-          <wp:inline distT="0" distB="0" distL="0" distR="0" wp14:anchorId="4363D321" wp14:editId="323121D9">
-            <wp:extent cx="5393690" cy="2733040"/>
-            <wp:effectExtent l="0" t="0" r="0" b="0"/>
-            <wp:docPr id="6" name="Imagen 6"/>
-            <wp:cNvGraphicFramePr>
-              <a:graphicFrameLocks xmlns:a="http://schemas.openxmlformats.org/drawingml/2006/main" noChangeAspect="1"/>
-            </wp:cNvGraphicFramePr>
-            <a:graphic xmlns:a="http://schemas.openxmlformats.org/drawingml/2006/main">
-              <a:graphicData uri="http://schemas.openxmlformats.org/drawingml/2006/picture">
-                <pic:pic xmlns:pic="http://schemas.openxmlformats.org/drawingml/2006/picture">
-                  <pic:nvPicPr>
-                    <pic:cNvPr id="0" name="Picture 6"/>
-                    <pic:cNvPicPr>
-                      <a:picLocks noChangeAspect="1" noChangeArrowheads="1"/>
-                    </pic:cNvPicPr>
-                  </pic:nvPicPr>
-                  <pic:blipFill>
-                    <a:blip r:embed="rId8">
-                      <a:extLst>
-                        <a:ext uri="{28A0092B-C50C-407E-A947-70E740481C1C}">
-                          <a14:useLocalDpi xmlns:a14="http://schemas.microsoft.com/office/drawing/2010/main" val="0"/>
-                        </a:ext>
-                      </a:extLst>
-                    </a:blip>
-                    <a:srcRect/>
-                    <a:stretch>
-                      <a:fillRect/>
-                    </a:stretch>
-                  </pic:blipFill>
-                  <pic:spPr bwMode="auto">
-                    <a:xfrm>
-                      <a:off x="0" y="0"/>
-                      <a:ext cx="5393690" cy="2733040"/>
-                    </a:xfrm>
-                    <a:prstGeom prst="rect">
-                      <a:avLst/>
-                    </a:prstGeom>
-                    <a:noFill/>
-                    <a:ln>
-                      <a:noFill/>
-                    </a:ln>
-                  </pic:spPr>
-                </pic:pic>
-              </a:graphicData>
-            </a:graphic>
-          </wp:inline>
-        </w:drawing>
-      </w:r>
       <w:r>
         <w:rPr>
           <w:lang w:val="en-GB"/>
@@ -7517,8 +7564,8 @@
         <w:tblLook w:val="04A0" w:firstRow="1" w:lastRow="0" w:firstColumn="1" w:lastColumn="0" w:noHBand="0" w:noVBand="1"/>
       </w:tblPr>
       <w:tblGrid>
-        <w:gridCol w:w="1497"/>
-        <w:gridCol w:w="7007"/>
+        <w:gridCol w:w="1315"/>
+        <w:gridCol w:w="7189"/>
       </w:tblGrid>
       <w:tr>
         <w:trPr>
@@ -7672,6 +7719,69 @@
                 <w:lang w:val="en-GB"/>
               </w:rPr>
               <w:t>let them move it. The folder ‘custom’ will be in the list of ‘In box’ children folders.</w:t>
+            </w:r>
+          </w:p>
+          <w:p>
+            <w:pPr>
+              <w:cnfStyle w:val="000000000000" w:firstRow="0" w:lastRow="0" w:firstColumn="0" w:lastColumn="0" w:oddVBand="0" w:evenVBand="0" w:oddHBand="0" w:evenHBand="0" w:firstRowFirstColumn="0" w:firstRowLastColumn="0" w:lastRowFirstColumn="0" w:lastRowLastColumn="0"/>
+              <w:rPr>
+                <w:color w:val="auto"/>
+                <w:lang w:val="en-GB"/>
+              </w:rPr>
+            </w:pPr>
+            <w:r>
+              <w:rPr>
+                <w:noProof/>
+                <w:lang w:val="en-GB"/>
+              </w:rPr>
+              <w:drawing>
+                <wp:inline distT="0" distB="0" distL="0" distR="0" wp14:anchorId="43009E91" wp14:editId="06A31F5F">
+                  <wp:extent cx="4428162" cy="2404110"/>
+                  <wp:effectExtent l="0" t="0" r="0" b="0"/>
+                  <wp:docPr id="7" name="Imagen 7"/>
+                  <wp:cNvGraphicFramePr>
+                    <a:graphicFrameLocks xmlns:a="http://schemas.openxmlformats.org/drawingml/2006/main" noChangeAspect="1"/>
+                  </wp:cNvGraphicFramePr>
+                  <a:graphic xmlns:a="http://schemas.openxmlformats.org/drawingml/2006/main">
+                    <a:graphicData uri="http://schemas.openxmlformats.org/drawingml/2006/picture">
+                      <pic:pic xmlns:pic="http://schemas.openxmlformats.org/drawingml/2006/picture">
+                        <pic:nvPicPr>
+                          <pic:cNvPr id="0" name="Picture 7"/>
+                          <pic:cNvPicPr>
+                            <a:picLocks noChangeAspect="1" noChangeArrowheads="1"/>
+                          </pic:cNvPicPr>
+                        </pic:nvPicPr>
+                        <pic:blipFill>
+                          <a:blip r:embed="rId9">
+                            <a:extLst>
+                              <a:ext uri="{28A0092B-C50C-407E-A947-70E740481C1C}">
+                                <a14:useLocalDpi xmlns:a14="http://schemas.microsoft.com/office/drawing/2010/main" val="0"/>
+                              </a:ext>
+                            </a:extLst>
+                          </a:blip>
+                          <a:srcRect/>
+                          <a:stretch>
+                            <a:fillRect/>
+                          </a:stretch>
+                        </pic:blipFill>
+                        <pic:spPr bwMode="auto">
+                          <a:xfrm>
+                            <a:off x="0" y="0"/>
+                            <a:ext cx="4432080" cy="2406237"/>
+                          </a:xfrm>
+                          <a:prstGeom prst="rect">
+                            <a:avLst/>
+                          </a:prstGeom>
+                          <a:noFill/>
+                          <a:ln>
+                            <a:noFill/>
+                          </a:ln>
+                        </pic:spPr>
+                      </pic:pic>
+                    </a:graphicData>
+                  </a:graphic>
+                </wp:inline>
+              </w:drawing>
             </w:r>
           </w:p>
         </w:tc>
@@ -7782,60 +7892,6 @@
           <w:lang w:val="en-GB"/>
         </w:rPr>
       </w:pPr>
-      <w:r>
-        <w:rPr>
-          <w:noProof/>
-          <w:lang w:val="en-GB"/>
-        </w:rPr>
-        <w:drawing>
-          <wp:inline distT="0" distB="0" distL="0" distR="0" wp14:anchorId="13BE1F78" wp14:editId="04CF2129">
-            <wp:extent cx="5393690" cy="2404110"/>
-            <wp:effectExtent l="0" t="0" r="0" b="0"/>
-            <wp:docPr id="7" name="Imagen 7"/>
-            <wp:cNvGraphicFramePr>
-              <a:graphicFrameLocks xmlns:a="http://schemas.openxmlformats.org/drawingml/2006/main" noChangeAspect="1"/>
-            </wp:cNvGraphicFramePr>
-            <a:graphic xmlns:a="http://schemas.openxmlformats.org/drawingml/2006/main">
-              <a:graphicData uri="http://schemas.openxmlformats.org/drawingml/2006/picture">
-                <pic:pic xmlns:pic="http://schemas.openxmlformats.org/drawingml/2006/picture">
-                  <pic:nvPicPr>
-                    <pic:cNvPr id="0" name="Picture 7"/>
-                    <pic:cNvPicPr>
-                      <a:picLocks noChangeAspect="1" noChangeArrowheads="1"/>
-                    </pic:cNvPicPr>
-                  </pic:nvPicPr>
-                  <pic:blipFill>
-                    <a:blip r:embed="rId9">
-                      <a:extLst>
-                        <a:ext uri="{28A0092B-C50C-407E-A947-70E740481C1C}">
-                          <a14:useLocalDpi xmlns:a14="http://schemas.microsoft.com/office/drawing/2010/main" val="0"/>
-                        </a:ext>
-                      </a:extLst>
-                    </a:blip>
-                    <a:srcRect/>
-                    <a:stretch>
-                      <a:fillRect/>
-                    </a:stretch>
-                  </pic:blipFill>
-                  <pic:spPr bwMode="auto">
-                    <a:xfrm>
-                      <a:off x="0" y="0"/>
-                      <a:ext cx="5393690" cy="2404110"/>
-                    </a:xfrm>
-                    <a:prstGeom prst="rect">
-                      <a:avLst/>
-                    </a:prstGeom>
-                    <a:noFill/>
-                    <a:ln>
-                      <a:noFill/>
-                    </a:ln>
-                  </pic:spPr>
-                </pic:pic>
-              </a:graphicData>
-            </a:graphic>
-          </wp:inline>
-        </w:drawing>
-      </w:r>
     </w:p>
     <w:p>
       <w:pPr>
@@ -8259,8 +8315,8 @@
         <w:tblLook w:val="04A0" w:firstRow="1" w:lastRow="0" w:firstColumn="1" w:lastColumn="0" w:noHBand="0" w:noVBand="1"/>
       </w:tblPr>
       <w:tblGrid>
-        <w:gridCol w:w="1494"/>
-        <w:gridCol w:w="7010"/>
+        <w:gridCol w:w="1478"/>
+        <w:gridCol w:w="7026"/>
       </w:tblGrid>
       <w:tr>
         <w:trPr>
@@ -8427,6 +8483,69 @@
                 <w:lang w:val="en-GB"/>
               </w:rPr>
               <w:t xml:space="preserve"> It will appear one user.</w:t>
+            </w:r>
+          </w:p>
+          <w:p>
+            <w:pPr>
+              <w:cnfStyle w:val="000000000000" w:firstRow="0" w:lastRow="0" w:firstColumn="0" w:lastColumn="0" w:oddVBand="0" w:evenVBand="0" w:oddHBand="0" w:evenHBand="0" w:firstRowFirstColumn="0" w:firstRowLastColumn="0" w:lastRowFirstColumn="0" w:lastRowLastColumn="0"/>
+              <w:rPr>
+                <w:color w:val="auto"/>
+                <w:lang w:val="en-GB"/>
+              </w:rPr>
+            </w:pPr>
+            <w:r>
+              <w:rPr>
+                <w:noProof/>
+                <w:lang w:val="en-GB"/>
+              </w:rPr>
+              <w:drawing>
+                <wp:inline distT="0" distB="0" distL="0" distR="0" wp14:anchorId="3905DFCB" wp14:editId="1E0610E9">
+                  <wp:extent cx="4315146" cy="2085340"/>
+                  <wp:effectExtent l="0" t="0" r="9525" b="0"/>
+                  <wp:docPr id="8" name="Imagen 8"/>
+                  <wp:cNvGraphicFramePr>
+                    <a:graphicFrameLocks xmlns:a="http://schemas.openxmlformats.org/drawingml/2006/main" noChangeAspect="1"/>
+                  </wp:cNvGraphicFramePr>
+                  <a:graphic xmlns:a="http://schemas.openxmlformats.org/drawingml/2006/main">
+                    <a:graphicData uri="http://schemas.openxmlformats.org/drawingml/2006/picture">
+                      <pic:pic xmlns:pic="http://schemas.openxmlformats.org/drawingml/2006/picture">
+                        <pic:nvPicPr>
+                          <pic:cNvPr id="0" name="Picture 8"/>
+                          <pic:cNvPicPr>
+                            <a:picLocks noChangeAspect="1" noChangeArrowheads="1"/>
+                          </pic:cNvPicPr>
+                        </pic:nvPicPr>
+                        <pic:blipFill>
+                          <a:blip r:embed="rId10">
+                            <a:extLst>
+                              <a:ext uri="{28A0092B-C50C-407E-A947-70E740481C1C}">
+                                <a14:useLocalDpi xmlns:a14="http://schemas.microsoft.com/office/drawing/2010/main" val="0"/>
+                              </a:ext>
+                            </a:extLst>
+                          </a:blip>
+                          <a:srcRect/>
+                          <a:stretch>
+                            <a:fillRect/>
+                          </a:stretch>
+                        </pic:blipFill>
+                        <pic:spPr bwMode="auto">
+                          <a:xfrm>
+                            <a:off x="0" y="0"/>
+                            <a:ext cx="4326369" cy="2090764"/>
+                          </a:xfrm>
+                          <a:prstGeom prst="rect">
+                            <a:avLst/>
+                          </a:prstGeom>
+                          <a:noFill/>
+                          <a:ln>
+                            <a:noFill/>
+                          </a:ln>
+                        </pic:spPr>
+                      </pic:pic>
+                    </a:graphicData>
+                  </a:graphic>
+                </wp:inline>
+              </w:drawing>
             </w:r>
           </w:p>
         </w:tc>
@@ -8536,60 +8655,6 @@
           <w:lang w:val="en-GB"/>
         </w:rPr>
       </w:pPr>
-      <w:r>
-        <w:rPr>
-          <w:noProof/>
-          <w:lang w:val="en-GB"/>
-        </w:rPr>
-        <w:drawing>
-          <wp:inline distT="0" distB="0" distL="0" distR="0" wp14:anchorId="2BAE43BE" wp14:editId="34AFB1B5">
-            <wp:extent cx="5393690" cy="2085340"/>
-            <wp:effectExtent l="0" t="0" r="0" b="0"/>
-            <wp:docPr id="8" name="Imagen 8"/>
-            <wp:cNvGraphicFramePr>
-              <a:graphicFrameLocks xmlns:a="http://schemas.openxmlformats.org/drawingml/2006/main" noChangeAspect="1"/>
-            </wp:cNvGraphicFramePr>
-            <a:graphic xmlns:a="http://schemas.openxmlformats.org/drawingml/2006/main">
-              <a:graphicData uri="http://schemas.openxmlformats.org/drawingml/2006/picture">
-                <pic:pic xmlns:pic="http://schemas.openxmlformats.org/drawingml/2006/picture">
-                  <pic:nvPicPr>
-                    <pic:cNvPr id="0" name="Picture 8"/>
-                    <pic:cNvPicPr>
-                      <a:picLocks noChangeAspect="1" noChangeArrowheads="1"/>
-                    </pic:cNvPicPr>
-                  </pic:nvPicPr>
-                  <pic:blipFill>
-                    <a:blip r:embed="rId10">
-                      <a:extLst>
-                        <a:ext uri="{28A0092B-C50C-407E-A947-70E740481C1C}">
-                          <a14:useLocalDpi xmlns:a14="http://schemas.microsoft.com/office/drawing/2010/main" val="0"/>
-                        </a:ext>
-                      </a:extLst>
-                    </a:blip>
-                    <a:srcRect/>
-                    <a:stretch>
-                      <a:fillRect/>
-                    </a:stretch>
-                  </pic:blipFill>
-                  <pic:spPr bwMode="auto">
-                    <a:xfrm>
-                      <a:off x="0" y="0"/>
-                      <a:ext cx="5393690" cy="2085340"/>
-                    </a:xfrm>
-                    <a:prstGeom prst="rect">
-                      <a:avLst/>
-                    </a:prstGeom>
-                    <a:noFill/>
-                    <a:ln>
-                      <a:noFill/>
-                    </a:ln>
-                  </pic:spPr>
-                </pic:pic>
-              </a:graphicData>
-            </a:graphic>
-          </wp:inline>
-        </w:drawing>
-      </w:r>
     </w:p>
     <w:p>
       <w:pPr>
@@ -9015,8 +9080,8 @@
         <w:tblLook w:val="04A0" w:firstRow="1" w:lastRow="0" w:firstColumn="1" w:lastColumn="0" w:noHBand="0" w:noVBand="1"/>
       </w:tblPr>
       <w:tblGrid>
-        <w:gridCol w:w="1494"/>
-        <w:gridCol w:w="7010"/>
+        <w:gridCol w:w="1358"/>
+        <w:gridCol w:w="7146"/>
       </w:tblGrid>
       <w:tr>
         <w:trPr>
@@ -9183,6 +9248,69 @@
                 <w:lang w:val="en-GB"/>
               </w:rPr>
               <w:t xml:space="preserve"> It will appear two users.</w:t>
+            </w:r>
+          </w:p>
+          <w:p>
+            <w:pPr>
+              <w:cnfStyle w:val="000000000000" w:firstRow="0" w:lastRow="0" w:firstColumn="0" w:lastColumn="0" w:oddVBand="0" w:evenVBand="0" w:oddHBand="0" w:evenHBand="0" w:firstRowFirstColumn="0" w:firstRowLastColumn="0" w:lastRowFirstColumn="0" w:lastRowLastColumn="0"/>
+              <w:rPr>
+                <w:color w:val="auto"/>
+                <w:lang w:val="en-GB"/>
+              </w:rPr>
+            </w:pPr>
+            <w:r>
+              <w:rPr>
+                <w:noProof/>
+                <w:lang w:val="en-GB"/>
+              </w:rPr>
+              <w:drawing>
+                <wp:inline distT="0" distB="0" distL="0" distR="0" wp14:anchorId="28F4EF2A" wp14:editId="0905619E">
+                  <wp:extent cx="4397340" cy="1777365"/>
+                  <wp:effectExtent l="0" t="0" r="3810" b="0"/>
+                  <wp:docPr id="9" name="Imagen 9"/>
+                  <wp:cNvGraphicFramePr>
+                    <a:graphicFrameLocks xmlns:a="http://schemas.openxmlformats.org/drawingml/2006/main" noChangeAspect="1"/>
+                  </wp:cNvGraphicFramePr>
+                  <a:graphic xmlns:a="http://schemas.openxmlformats.org/drawingml/2006/main">
+                    <a:graphicData uri="http://schemas.openxmlformats.org/drawingml/2006/picture">
+                      <pic:pic xmlns:pic="http://schemas.openxmlformats.org/drawingml/2006/picture">
+                        <pic:nvPicPr>
+                          <pic:cNvPr id="0" name="Picture 9"/>
+                          <pic:cNvPicPr>
+                            <a:picLocks noChangeAspect="1" noChangeArrowheads="1"/>
+                          </pic:cNvPicPr>
+                        </pic:nvPicPr>
+                        <pic:blipFill>
+                          <a:blip r:embed="rId11">
+                            <a:extLst>
+                              <a:ext uri="{28A0092B-C50C-407E-A947-70E740481C1C}">
+                                <a14:useLocalDpi xmlns:a14="http://schemas.microsoft.com/office/drawing/2010/main" val="0"/>
+                              </a:ext>
+                            </a:extLst>
+                          </a:blip>
+                          <a:srcRect/>
+                          <a:stretch>
+                            <a:fillRect/>
+                          </a:stretch>
+                        </pic:blipFill>
+                        <pic:spPr bwMode="auto">
+                          <a:xfrm>
+                            <a:off x="0" y="0"/>
+                            <a:ext cx="4407436" cy="1781446"/>
+                          </a:xfrm>
+                          <a:prstGeom prst="rect">
+                            <a:avLst/>
+                          </a:prstGeom>
+                          <a:noFill/>
+                          <a:ln>
+                            <a:noFill/>
+                          </a:ln>
+                        </pic:spPr>
+                      </pic:pic>
+                    </a:graphicData>
+                  </a:graphic>
+                </wp:inline>
+              </w:drawing>
             </w:r>
           </w:p>
         </w:tc>
@@ -9292,60 +9420,6 @@
           <w:lang w:val="en-GB"/>
         </w:rPr>
       </w:pPr>
-      <w:r>
-        <w:rPr>
-          <w:noProof/>
-          <w:lang w:val="en-GB"/>
-        </w:rPr>
-        <w:drawing>
-          <wp:inline distT="0" distB="0" distL="0" distR="0" wp14:anchorId="248658B2" wp14:editId="7931C96E">
-            <wp:extent cx="5393690" cy="1777365"/>
-            <wp:effectExtent l="0" t="0" r="0" b="0"/>
-            <wp:docPr id="9" name="Imagen 9"/>
-            <wp:cNvGraphicFramePr>
-              <a:graphicFrameLocks xmlns:a="http://schemas.openxmlformats.org/drawingml/2006/main" noChangeAspect="1"/>
-            </wp:cNvGraphicFramePr>
-            <a:graphic xmlns:a="http://schemas.openxmlformats.org/drawingml/2006/main">
-              <a:graphicData uri="http://schemas.openxmlformats.org/drawingml/2006/picture">
-                <pic:pic xmlns:pic="http://schemas.openxmlformats.org/drawingml/2006/picture">
-                  <pic:nvPicPr>
-                    <pic:cNvPr id="0" name="Picture 9"/>
-                    <pic:cNvPicPr>
-                      <a:picLocks noChangeAspect="1" noChangeArrowheads="1"/>
-                    </pic:cNvPicPr>
-                  </pic:nvPicPr>
-                  <pic:blipFill>
-                    <a:blip r:embed="rId11">
-                      <a:extLst>
-                        <a:ext uri="{28A0092B-C50C-407E-A947-70E740481C1C}">
-                          <a14:useLocalDpi xmlns:a14="http://schemas.microsoft.com/office/drawing/2010/main" val="0"/>
-                        </a:ext>
-                      </a:extLst>
-                    </a:blip>
-                    <a:srcRect/>
-                    <a:stretch>
-                      <a:fillRect/>
-                    </a:stretch>
-                  </pic:blipFill>
-                  <pic:spPr bwMode="auto">
-                    <a:xfrm>
-                      <a:off x="0" y="0"/>
-                      <a:ext cx="5393690" cy="1777365"/>
-                    </a:xfrm>
-                    <a:prstGeom prst="rect">
-                      <a:avLst/>
-                    </a:prstGeom>
-                    <a:noFill/>
-                    <a:ln>
-                      <a:noFill/>
-                    </a:ln>
-                  </pic:spPr>
-                </pic:pic>
-              </a:graphicData>
-            </a:graphic>
-          </wp:inline>
-        </w:drawing>
-      </w:r>
     </w:p>
     <w:p>
       <w:pPr>
@@ -9772,8 +9846,8 @@
         <w:tblLook w:val="04A0" w:firstRow="1" w:lastRow="0" w:firstColumn="1" w:lastColumn="0" w:noHBand="0" w:noVBand="1"/>
       </w:tblPr>
       <w:tblGrid>
-        <w:gridCol w:w="1494"/>
-        <w:gridCol w:w="7010"/>
+        <w:gridCol w:w="1388"/>
+        <w:gridCol w:w="7116"/>
       </w:tblGrid>
       <w:tr>
         <w:trPr>
@@ -9940,6 +10014,69 @@
                 <w:lang w:val="en-GB"/>
               </w:rPr>
               <w:t>User1 now follows user4. If the testers click on the list of following users, now user4 will appear. If the testers log as user4 and list the followers, user1 must appear.</w:t>
+            </w:r>
+          </w:p>
+          <w:p>
+            <w:pPr>
+              <w:cnfStyle w:val="000000000000" w:firstRow="0" w:lastRow="0" w:firstColumn="0" w:lastColumn="0" w:oddVBand="0" w:evenVBand="0" w:oddHBand="0" w:evenHBand="0" w:firstRowFirstColumn="0" w:firstRowLastColumn="0" w:lastRowFirstColumn="0" w:lastRowLastColumn="0"/>
+              <w:rPr>
+                <w:color w:val="auto"/>
+                <w:lang w:val="en-GB"/>
+              </w:rPr>
+            </w:pPr>
+            <w:r>
+              <w:rPr>
+                <w:noProof/>
+                <w:lang w:val="en-GB"/>
+              </w:rPr>
+              <w:drawing>
+                <wp:inline distT="0" distB="0" distL="0" distR="0" wp14:anchorId="5E7417CD" wp14:editId="46AAB54B">
+                  <wp:extent cx="4376791" cy="1469390"/>
+                  <wp:effectExtent l="0" t="0" r="5080" b="0"/>
+                  <wp:docPr id="10" name="Imagen 10"/>
+                  <wp:cNvGraphicFramePr>
+                    <a:graphicFrameLocks xmlns:a="http://schemas.openxmlformats.org/drawingml/2006/main" noChangeAspect="1"/>
+                  </wp:cNvGraphicFramePr>
+                  <a:graphic xmlns:a="http://schemas.openxmlformats.org/drawingml/2006/main">
+                    <a:graphicData uri="http://schemas.openxmlformats.org/drawingml/2006/picture">
+                      <pic:pic xmlns:pic="http://schemas.openxmlformats.org/drawingml/2006/picture">
+                        <pic:nvPicPr>
+                          <pic:cNvPr id="0" name="Picture 10"/>
+                          <pic:cNvPicPr>
+                            <a:picLocks noChangeAspect="1" noChangeArrowheads="1"/>
+                          </pic:cNvPicPr>
+                        </pic:nvPicPr>
+                        <pic:blipFill>
+                          <a:blip r:embed="rId12">
+                            <a:extLst>
+                              <a:ext uri="{28A0092B-C50C-407E-A947-70E740481C1C}">
+                                <a14:useLocalDpi xmlns:a14="http://schemas.microsoft.com/office/drawing/2010/main" val="0"/>
+                              </a:ext>
+                            </a:extLst>
+                          </a:blip>
+                          <a:srcRect/>
+                          <a:stretch>
+                            <a:fillRect/>
+                          </a:stretch>
+                        </pic:blipFill>
+                        <pic:spPr bwMode="auto">
+                          <a:xfrm>
+                            <a:off x="0" y="0"/>
+                            <a:ext cx="4379648" cy="1470349"/>
+                          </a:xfrm>
+                          <a:prstGeom prst="rect">
+                            <a:avLst/>
+                          </a:prstGeom>
+                          <a:noFill/>
+                          <a:ln>
+                            <a:noFill/>
+                          </a:ln>
+                        </pic:spPr>
+                      </pic:pic>
+                    </a:graphicData>
+                  </a:graphic>
+                </wp:inline>
+              </w:drawing>
             </w:r>
           </w:p>
         </w:tc>
@@ -10049,60 +10186,6 @@
           <w:lang w:val="en-GB"/>
         </w:rPr>
       </w:pPr>
-      <w:r>
-        <w:rPr>
-          <w:noProof/>
-          <w:lang w:val="en-GB"/>
-        </w:rPr>
-        <w:drawing>
-          <wp:inline distT="0" distB="0" distL="0" distR="0" wp14:anchorId="56204A2D" wp14:editId="14DA6D14">
-            <wp:extent cx="5393690" cy="1469390"/>
-            <wp:effectExtent l="0" t="0" r="0" b="0"/>
-            <wp:docPr id="10" name="Imagen 10"/>
-            <wp:cNvGraphicFramePr>
-              <a:graphicFrameLocks xmlns:a="http://schemas.openxmlformats.org/drawingml/2006/main" noChangeAspect="1"/>
-            </wp:cNvGraphicFramePr>
-            <a:graphic xmlns:a="http://schemas.openxmlformats.org/drawingml/2006/main">
-              <a:graphicData uri="http://schemas.openxmlformats.org/drawingml/2006/picture">
-                <pic:pic xmlns:pic="http://schemas.openxmlformats.org/drawingml/2006/picture">
-                  <pic:nvPicPr>
-                    <pic:cNvPr id="0" name="Picture 10"/>
-                    <pic:cNvPicPr>
-                      <a:picLocks noChangeAspect="1" noChangeArrowheads="1"/>
-                    </pic:cNvPicPr>
-                  </pic:nvPicPr>
-                  <pic:blipFill>
-                    <a:blip r:embed="rId12">
-                      <a:extLst>
-                        <a:ext uri="{28A0092B-C50C-407E-A947-70E740481C1C}">
-                          <a14:useLocalDpi xmlns:a14="http://schemas.microsoft.com/office/drawing/2010/main" val="0"/>
-                        </a:ext>
-                      </a:extLst>
-                    </a:blip>
-                    <a:srcRect/>
-                    <a:stretch>
-                      <a:fillRect/>
-                    </a:stretch>
-                  </pic:blipFill>
-                  <pic:spPr bwMode="auto">
-                    <a:xfrm>
-                      <a:off x="0" y="0"/>
-                      <a:ext cx="5393690" cy="1469390"/>
-                    </a:xfrm>
-                    <a:prstGeom prst="rect">
-                      <a:avLst/>
-                    </a:prstGeom>
-                    <a:noFill/>
-                    <a:ln>
-                      <a:noFill/>
-                    </a:ln>
-                  </pic:spPr>
-                </pic:pic>
-              </a:graphicData>
-            </a:graphic>
-          </wp:inline>
-        </w:drawing>
-      </w:r>
     </w:p>
     <w:p>
       <w:pPr>
@@ -10521,8 +10604,8 @@
         <w:tblLook w:val="04A0" w:firstRow="1" w:lastRow="0" w:firstColumn="1" w:lastColumn="0" w:noHBand="0" w:noVBand="1"/>
       </w:tblPr>
       <w:tblGrid>
-        <w:gridCol w:w="1494"/>
-        <w:gridCol w:w="7010"/>
+        <w:gridCol w:w="1388"/>
+        <w:gridCol w:w="7116"/>
       </w:tblGrid>
       <w:tr>
         <w:trPr>
@@ -10696,6 +10779,66 @@
                 <w:lang w:val="en-GB"/>
               </w:rPr>
               <w:t>User1 is not following user4. If the testers click on the list of following users, now user4 will not appear. If the testers log as user4 and list the followers, user1 must not appear.</w:t>
+            </w:r>
+          </w:p>
+          <w:p>
+            <w:pPr>
+              <w:cnfStyle w:val="000000000000" w:firstRow="0" w:lastRow="0" w:firstColumn="0" w:lastColumn="0" w:oddVBand="0" w:evenVBand="0" w:oddHBand="0" w:evenHBand="0" w:firstRowFirstColumn="0" w:firstRowLastColumn="0" w:lastRowFirstColumn="0" w:lastRowLastColumn="0"/>
+              <w:rPr>
+                <w:color w:val="auto"/>
+                <w:lang w:val="en-GB"/>
+              </w:rPr>
+            </w:pPr>
+            <w:r>
+              <w:rPr>
+                <w:noProof/>
+                <w:lang w:val="en-GB"/>
+              </w:rPr>
+              <w:drawing>
+                <wp:inline distT="0" distB="0" distL="0" distR="0" wp14:anchorId="524FE054" wp14:editId="1B023811">
+                  <wp:extent cx="4376791" cy="2084705"/>
+                  <wp:effectExtent l="0" t="0" r="5080" b="0"/>
+                  <wp:docPr id="11" name="Imagen 11"/>
+                  <wp:cNvGraphicFramePr>
+                    <a:graphicFrameLocks xmlns:a="http://schemas.openxmlformats.org/drawingml/2006/main" noChangeAspect="1"/>
+                  </wp:cNvGraphicFramePr>
+                  <a:graphic xmlns:a="http://schemas.openxmlformats.org/drawingml/2006/main">
+                    <a:graphicData uri="http://schemas.openxmlformats.org/drawingml/2006/picture">
+                      <pic:pic xmlns:pic="http://schemas.openxmlformats.org/drawingml/2006/picture">
+                        <pic:nvPicPr>
+                          <pic:cNvPr id="0" name="Picture 2"/>
+                          <pic:cNvPicPr>
+                            <a:picLocks noChangeAspect="1" noChangeArrowheads="1"/>
+                          </pic:cNvPicPr>
+                        </pic:nvPicPr>
+                        <pic:blipFill>
+                          <a:blip r:embed="rId13">
+                            <a:extLst>
+                              <a:ext uri="{28A0092B-C50C-407E-A947-70E740481C1C}">
+                                <a14:useLocalDpi xmlns:a14="http://schemas.microsoft.com/office/drawing/2010/main" val="0"/>
+                              </a:ext>
+                            </a:extLst>
+                          </a:blip>
+                          <a:srcRect/>
+                          <a:stretch>
+                            <a:fillRect/>
+                          </a:stretch>
+                        </pic:blipFill>
+                        <pic:spPr bwMode="auto">
+                          <a:xfrm>
+                            <a:off x="0" y="0"/>
+                            <a:ext cx="4384660" cy="2088453"/>
+                          </a:xfrm>
+                          <a:prstGeom prst="rect">
+                            <a:avLst/>
+                          </a:prstGeom>
+                          <a:noFill/>
+                        </pic:spPr>
+                      </pic:pic>
+                    </a:graphicData>
+                  </a:graphic>
+                </wp:inline>
+              </w:drawing>
             </w:r>
           </w:p>
         </w:tc>
@@ -10805,57 +10948,6 @@
           <w:lang w:val="en-GB"/>
         </w:rPr>
       </w:pPr>
-      <w:r>
-        <w:rPr>
-          <w:noProof/>
-          <w:lang w:val="en-GB"/>
-        </w:rPr>
-        <w:drawing>
-          <wp:inline distT="0" distB="0" distL="0" distR="0" wp14:anchorId="4A258519" wp14:editId="65530A94">
-            <wp:extent cx="5395595" cy="2084705"/>
-            <wp:effectExtent l="0" t="0" r="0" b="0"/>
-            <wp:docPr id="11" name="Imagen 11"/>
-            <wp:cNvGraphicFramePr>
-              <a:graphicFrameLocks xmlns:a="http://schemas.openxmlformats.org/drawingml/2006/main" noChangeAspect="1"/>
-            </wp:cNvGraphicFramePr>
-            <a:graphic xmlns:a="http://schemas.openxmlformats.org/drawingml/2006/main">
-              <a:graphicData uri="http://schemas.openxmlformats.org/drawingml/2006/picture">
-                <pic:pic xmlns:pic="http://schemas.openxmlformats.org/drawingml/2006/picture">
-                  <pic:nvPicPr>
-                    <pic:cNvPr id="0" name="Picture 2"/>
-                    <pic:cNvPicPr>
-                      <a:picLocks noChangeAspect="1" noChangeArrowheads="1"/>
-                    </pic:cNvPicPr>
-                  </pic:nvPicPr>
-                  <pic:blipFill>
-                    <a:blip r:embed="rId13">
-                      <a:extLst>
-                        <a:ext uri="{28A0092B-C50C-407E-A947-70E740481C1C}">
-                          <a14:useLocalDpi xmlns:a14="http://schemas.microsoft.com/office/drawing/2010/main" val="0"/>
-                        </a:ext>
-                      </a:extLst>
-                    </a:blip>
-                    <a:srcRect/>
-                    <a:stretch>
-                      <a:fillRect/>
-                    </a:stretch>
-                  </pic:blipFill>
-                  <pic:spPr bwMode="auto">
-                    <a:xfrm>
-                      <a:off x="0" y="0"/>
-                      <a:ext cx="5395595" cy="2084705"/>
-                    </a:xfrm>
-                    <a:prstGeom prst="rect">
-                      <a:avLst/>
-                    </a:prstGeom>
-                    <a:noFill/>
-                  </pic:spPr>
-                </pic:pic>
-              </a:graphicData>
-            </a:graphic>
-          </wp:inline>
-        </w:drawing>
-      </w:r>
     </w:p>
     <w:p>
       <w:pPr>
@@ -11426,6 +11518,69 @@
               <w:t>The form will be opened again with messages in red, giving information about the blank inputs.</w:t>
             </w:r>
           </w:p>
+          <w:p>
+            <w:pPr>
+              <w:cnfStyle w:val="000000000000" w:firstRow="0" w:lastRow="0" w:firstColumn="0" w:lastColumn="0" w:oddVBand="0" w:evenVBand="0" w:oddHBand="0" w:evenHBand="0" w:firstRowFirstColumn="0" w:firstRowLastColumn="0" w:lastRowFirstColumn="0" w:lastRowLastColumn="0"/>
+              <w:rPr>
+                <w:color w:val="auto"/>
+                <w:lang w:val="en-GB"/>
+              </w:rPr>
+            </w:pPr>
+            <w:r>
+              <w:rPr>
+                <w:noProof/>
+                <w:lang w:val="en-GB"/>
+              </w:rPr>
+              <w:drawing>
+                <wp:inline distT="0" distB="0" distL="0" distR="0" wp14:anchorId="13095D7D" wp14:editId="69544BD1">
+                  <wp:extent cx="3924935" cy="2989580"/>
+                  <wp:effectExtent l="0" t="0" r="0" b="1270"/>
+                  <wp:docPr id="12" name="Imagen 12"/>
+                  <wp:cNvGraphicFramePr>
+                    <a:graphicFrameLocks xmlns:a="http://schemas.openxmlformats.org/drawingml/2006/main" noChangeAspect="1"/>
+                  </wp:cNvGraphicFramePr>
+                  <a:graphic xmlns:a="http://schemas.openxmlformats.org/drawingml/2006/main">
+                    <a:graphicData uri="http://schemas.openxmlformats.org/drawingml/2006/picture">
+                      <pic:pic xmlns:pic="http://schemas.openxmlformats.org/drawingml/2006/picture">
+                        <pic:nvPicPr>
+                          <pic:cNvPr id="0" name="Picture 12"/>
+                          <pic:cNvPicPr>
+                            <a:picLocks noChangeAspect="1" noChangeArrowheads="1"/>
+                          </pic:cNvPicPr>
+                        </pic:nvPicPr>
+                        <pic:blipFill>
+                          <a:blip r:embed="rId14">
+                            <a:extLst>
+                              <a:ext uri="{28A0092B-C50C-407E-A947-70E740481C1C}">
+                                <a14:useLocalDpi xmlns:a14="http://schemas.microsoft.com/office/drawing/2010/main" val="0"/>
+                              </a:ext>
+                            </a:extLst>
+                          </a:blip>
+                          <a:srcRect/>
+                          <a:stretch>
+                            <a:fillRect/>
+                          </a:stretch>
+                        </pic:blipFill>
+                        <pic:spPr bwMode="auto">
+                          <a:xfrm>
+                            <a:off x="0" y="0"/>
+                            <a:ext cx="3924935" cy="2989580"/>
+                          </a:xfrm>
+                          <a:prstGeom prst="rect">
+                            <a:avLst/>
+                          </a:prstGeom>
+                          <a:noFill/>
+                          <a:ln>
+                            <a:noFill/>
+                          </a:ln>
+                        </pic:spPr>
+                      </pic:pic>
+                    </a:graphicData>
+                  </a:graphic>
+                </wp:inline>
+              </w:drawing>
+            </w:r>
+          </w:p>
         </w:tc>
       </w:tr>
       <w:tr>
@@ -11533,60 +11688,6 @@
           <w:lang w:val="en-GB"/>
         </w:rPr>
       </w:pPr>
-      <w:r>
-        <w:rPr>
-          <w:noProof/>
-          <w:lang w:val="en-GB"/>
-        </w:rPr>
-        <w:drawing>
-          <wp:inline distT="0" distB="0" distL="0" distR="0" wp14:anchorId="2839B16D" wp14:editId="78489F30">
-            <wp:extent cx="3924935" cy="2989580"/>
-            <wp:effectExtent l="0" t="0" r="0" b="1270"/>
-            <wp:docPr id="12" name="Imagen 12"/>
-            <wp:cNvGraphicFramePr>
-              <a:graphicFrameLocks xmlns:a="http://schemas.openxmlformats.org/drawingml/2006/main" noChangeAspect="1"/>
-            </wp:cNvGraphicFramePr>
-            <a:graphic xmlns:a="http://schemas.openxmlformats.org/drawingml/2006/main">
-              <a:graphicData uri="http://schemas.openxmlformats.org/drawingml/2006/picture">
-                <pic:pic xmlns:pic="http://schemas.openxmlformats.org/drawingml/2006/picture">
-                  <pic:nvPicPr>
-                    <pic:cNvPr id="0" name="Picture 12"/>
-                    <pic:cNvPicPr>
-                      <a:picLocks noChangeAspect="1" noChangeArrowheads="1"/>
-                    </pic:cNvPicPr>
-                  </pic:nvPicPr>
-                  <pic:blipFill>
-                    <a:blip r:embed="rId14">
-                      <a:extLst>
-                        <a:ext uri="{28A0092B-C50C-407E-A947-70E740481C1C}">
-                          <a14:useLocalDpi xmlns:a14="http://schemas.microsoft.com/office/drawing/2010/main" val="0"/>
-                        </a:ext>
-                      </a:extLst>
-                    </a:blip>
-                    <a:srcRect/>
-                    <a:stretch>
-                      <a:fillRect/>
-                    </a:stretch>
-                  </pic:blipFill>
-                  <pic:spPr bwMode="auto">
-                    <a:xfrm>
-                      <a:off x="0" y="0"/>
-                      <a:ext cx="3924935" cy="2989580"/>
-                    </a:xfrm>
-                    <a:prstGeom prst="rect">
-                      <a:avLst/>
-                    </a:prstGeom>
-                    <a:noFill/>
-                    <a:ln>
-                      <a:noFill/>
-                    </a:ln>
-                  </pic:spPr>
-                </pic:pic>
-              </a:graphicData>
-            </a:graphic>
-          </wp:inline>
-        </w:drawing>
-      </w:r>
     </w:p>
     <w:p>
       <w:pPr>
@@ -12611,6 +12712,71 @@
               <w:t>The form will be opened again. A message in red will inform about the unsecure data.</w:t>
             </w:r>
           </w:p>
+          <w:p>
+            <w:pPr>
+              <w:cnfStyle w:val="000000000000" w:firstRow="0" w:lastRow="0" w:firstColumn="0" w:lastColumn="0" w:oddVBand="0" w:evenVBand="0" w:oddHBand="0" w:evenHBand="0" w:firstRowFirstColumn="0" w:firstRowLastColumn="0" w:lastRowFirstColumn="0" w:lastRowLastColumn="0"/>
+              <w:rPr>
+                <w:color w:val="auto"/>
+                <w:lang w:val="en-GB"/>
+              </w:rPr>
+            </w:pPr>
+            <w:bookmarkStart w:id="1" w:name="_GoBack"/>
+            <w:r>
+              <w:rPr>
+                <w:noProof/>
+                <w:lang w:val="en-GB"/>
+              </w:rPr>
+              <w:drawing>
+                <wp:inline distT="0" distB="0" distL="0" distR="0" wp14:anchorId="4A10ECFE" wp14:editId="0660A5E4">
+                  <wp:extent cx="3123565" cy="3061970"/>
+                  <wp:effectExtent l="0" t="0" r="635" b="5080"/>
+                  <wp:docPr id="13" name="Imagen 13"/>
+                  <wp:cNvGraphicFramePr>
+                    <a:graphicFrameLocks xmlns:a="http://schemas.openxmlformats.org/drawingml/2006/main" noChangeAspect="1"/>
+                  </wp:cNvGraphicFramePr>
+                  <a:graphic xmlns:a="http://schemas.openxmlformats.org/drawingml/2006/main">
+                    <a:graphicData uri="http://schemas.openxmlformats.org/drawingml/2006/picture">
+                      <pic:pic xmlns:pic="http://schemas.openxmlformats.org/drawingml/2006/picture">
+                        <pic:nvPicPr>
+                          <pic:cNvPr id="0" name="Picture 13"/>
+                          <pic:cNvPicPr>
+                            <a:picLocks noChangeAspect="1" noChangeArrowheads="1"/>
+                          </pic:cNvPicPr>
+                        </pic:nvPicPr>
+                        <pic:blipFill>
+                          <a:blip r:embed="rId15">
+                            <a:extLst>
+                              <a:ext uri="{28A0092B-C50C-407E-A947-70E740481C1C}">
+                                <a14:useLocalDpi xmlns:a14="http://schemas.microsoft.com/office/drawing/2010/main" val="0"/>
+                              </a:ext>
+                            </a:extLst>
+                          </a:blip>
+                          <a:srcRect/>
+                          <a:stretch>
+                            <a:fillRect/>
+                          </a:stretch>
+                        </pic:blipFill>
+                        <pic:spPr bwMode="auto">
+                          <a:xfrm>
+                            <a:off x="0" y="0"/>
+                            <a:ext cx="3123565" cy="3061970"/>
+                          </a:xfrm>
+                          <a:prstGeom prst="rect">
+                            <a:avLst/>
+                          </a:prstGeom>
+                          <a:noFill/>
+                          <a:ln>
+                            <a:noFill/>
+                          </a:ln>
+                        </pic:spPr>
+                      </pic:pic>
+                    </a:graphicData>
+                  </a:graphic>
+                </wp:inline>
+              </w:drawing>
+            </w:r>
+            <w:bookmarkEnd w:id="1"/>
+          </w:p>
         </w:tc>
       </w:tr>
       <w:tr>
@@ -12718,60 +12884,6 @@
           <w:lang w:val="en-GB"/>
         </w:rPr>
       </w:pPr>
-      <w:r>
-        <w:rPr>
-          <w:noProof/>
-          <w:lang w:val="en-GB"/>
-        </w:rPr>
-        <w:drawing>
-          <wp:inline distT="0" distB="0" distL="0" distR="0" wp14:anchorId="40AC3149" wp14:editId="224B96ED">
-            <wp:extent cx="3123565" cy="3061970"/>
-            <wp:effectExtent l="0" t="0" r="635" b="5080"/>
-            <wp:docPr id="13" name="Imagen 13"/>
-            <wp:cNvGraphicFramePr>
-              <a:graphicFrameLocks xmlns:a="http://schemas.openxmlformats.org/drawingml/2006/main" noChangeAspect="1"/>
-            </wp:cNvGraphicFramePr>
-            <a:graphic xmlns:a="http://schemas.openxmlformats.org/drawingml/2006/main">
-              <a:graphicData uri="http://schemas.openxmlformats.org/drawingml/2006/picture">
-                <pic:pic xmlns:pic="http://schemas.openxmlformats.org/drawingml/2006/picture">
-                  <pic:nvPicPr>
-                    <pic:cNvPr id="0" name="Picture 13"/>
-                    <pic:cNvPicPr>
-                      <a:picLocks noChangeAspect="1" noChangeArrowheads="1"/>
-                    </pic:cNvPicPr>
-                  </pic:nvPicPr>
-                  <pic:blipFill>
-                    <a:blip r:embed="rId15">
-                      <a:extLst>
-                        <a:ext uri="{28A0092B-C50C-407E-A947-70E740481C1C}">
-                          <a14:useLocalDpi xmlns:a14="http://schemas.microsoft.com/office/drawing/2010/main" val="0"/>
-                        </a:ext>
-                      </a:extLst>
-                    </a:blip>
-                    <a:srcRect/>
-                    <a:stretch>
-                      <a:fillRect/>
-                    </a:stretch>
-                  </pic:blipFill>
-                  <pic:spPr bwMode="auto">
-                    <a:xfrm>
-                      <a:off x="0" y="0"/>
-                      <a:ext cx="3123565" cy="3061970"/>
-                    </a:xfrm>
-                    <a:prstGeom prst="rect">
-                      <a:avLst/>
-                    </a:prstGeom>
-                    <a:noFill/>
-                    <a:ln>
-                      <a:noFill/>
-                    </a:ln>
-                  </pic:spPr>
-                </pic:pic>
-              </a:graphicData>
-            </a:graphic>
-          </wp:inline>
-        </w:drawing>
-      </w:r>
     </w:p>
     <w:p>
       <w:pPr>
@@ -12786,8 +12898,6 @@
           <w:lang w:val="en-GB"/>
         </w:rPr>
       </w:pPr>
-      <w:bookmarkStart w:id="1" w:name="_GoBack"/>
-      <w:bookmarkEnd w:id="1"/>
     </w:p>
     <w:tbl>
       <w:tblPr>
@@ -12826,7 +12936,6 @@
                 <w:rStyle w:val="Textoennegrita"/>
                 <w:lang w:val="en-GB"/>
               </w:rPr>
-              <w:lastRenderedPageBreak/>
               <w:t>Test 001</w:t>
             </w:r>
           </w:p>

</xml_diff>

<commit_message>
Cambios en los tests
</commit_message>
<xml_diff>
--- a/Acceptance test-daniel.docx
+++ b/Acceptance test-daniel.docx
@@ -17102,12 +17102,2112 @@
     </w:p>
     <w:p>
       <w:pPr>
-        <w:rPr>
-          <w:lang w:val="en-GB"/>
-        </w:rPr>
-      </w:pPr>
-      <w:bookmarkStart w:id="1" w:name="_GoBack"/>
-      <w:bookmarkEnd w:id="1"/>
+        <w:pStyle w:val="Ttulo1"/>
+        <w:rPr>
+          <w:sz w:val="44"/>
+          <w:szCs w:val="44"/>
+        </w:rPr>
+      </w:pPr>
+      <w:proofErr w:type="spellStart"/>
+      <w:r>
+        <w:rPr>
+          <w:sz w:val="44"/>
+          <w:szCs w:val="44"/>
+        </w:rPr>
+        <w:t>Añadido</w:t>
+      </w:r>
+      <w:proofErr w:type="spellEnd"/>
+      <w:r>
+        <w:rPr>
+          <w:sz w:val="44"/>
+          <w:szCs w:val="44"/>
+        </w:rPr>
+        <w:t xml:space="preserve"> el 02/05/18</w:t>
+      </w:r>
+    </w:p>
+    <w:p>
+      <w:pPr>
+        <w:pStyle w:val="Ttulo1"/>
+      </w:pPr>
+      <w:r>
+        <w:t>(We recommend repopulating the database to realise these tests)</w:t>
+      </w:r>
+      <w:r>
+        <w:br/>
+      </w:r>
+      <w:r>
+        <w:t xml:space="preserve">Use case 00: An actor who is </w:t>
+      </w:r>
+      <w:r>
+        <w:t xml:space="preserve">not </w:t>
+      </w:r>
+      <w:r>
+        <w:t xml:space="preserve">authenticated must </w:t>
+      </w:r>
+      <w:r>
+        <w:t>display a user’s profile</w:t>
+      </w:r>
+    </w:p>
+    <w:p>
+      <w:pPr>
+        <w:pStyle w:val="Subttulo"/>
+      </w:pPr>
+      <w:r>
+        <w:t>Description</w:t>
+      </w:r>
+    </w:p>
+    <w:p>
+      <w:pPr>
+        <w:rPr>
+          <w:lang w:val="en-GB"/>
+        </w:rPr>
+      </w:pPr>
+      <w:r>
+        <w:rPr>
+          <w:lang w:val="en-GB"/>
+        </w:rPr>
+        <w:t>A</w:t>
+      </w:r>
+      <w:r>
+        <w:rPr>
+          <w:lang w:val="en-GB"/>
+        </w:rPr>
+        <w:t>n actor wishes to display a user’s profile</w:t>
+      </w:r>
+      <w:r>
+        <w:rPr>
+          <w:lang w:val="en-GB"/>
+        </w:rPr>
+        <w:t>.</w:t>
+      </w:r>
+    </w:p>
+    <w:p>
+      <w:pPr>
+        <w:pStyle w:val="Subttulo"/>
+      </w:pPr>
+      <w:r>
+        <w:t>Access</w:t>
+      </w:r>
+    </w:p>
+    <w:p>
+      <w:pPr>
+        <w:rPr>
+          <w:lang w:val="en-GB"/>
+        </w:rPr>
+      </w:pPr>
+      <w:r>
+        <w:rPr>
+          <w:lang w:val="en-GB"/>
+        </w:rPr>
+        <w:t xml:space="preserve">Main menu &gt; </w:t>
+      </w:r>
+      <w:r>
+        <w:rPr>
+          <w:lang w:val="en-GB"/>
+        </w:rPr>
+        <w:t xml:space="preserve">User List. Then, </w:t>
+      </w:r>
+      <w:r>
+        <w:rPr>
+          <w:lang w:val="en-GB"/>
+        </w:rPr>
+        <w:t xml:space="preserve">click on </w:t>
+      </w:r>
+      <w:r>
+        <w:rPr>
+          <w:lang w:val="en-GB"/>
+        </w:rPr>
+        <w:t>Display.</w:t>
+      </w:r>
+    </w:p>
+    <w:p>
+      <w:pPr>
+        <w:rPr>
+          <w:lang w:val="en-GB"/>
+        </w:rPr>
+      </w:pPr>
+    </w:p>
+    <w:p>
+      <w:pPr>
+        <w:rPr>
+          <w:lang w:val="en-GB"/>
+        </w:rPr>
+      </w:pPr>
+    </w:p>
+    <w:tbl>
+      <w:tblPr>
+        <w:tblStyle w:val="Cuadrculavistosa-nfasis1"/>
+        <w:tblW w:w="0" w:type="auto"/>
+        <w:tblLook w:val="04A0" w:firstRow="1" w:lastRow="0" w:firstColumn="1" w:lastColumn="0" w:noHBand="0" w:noVBand="1"/>
+      </w:tblPr>
+      <w:tblGrid>
+        <w:gridCol w:w="1263"/>
+        <w:gridCol w:w="7241"/>
+      </w:tblGrid>
+      <w:tr>
+        <w:trPr>
+          <w:cnfStyle w:val="100000000000" w:firstRow="1" w:lastRow="0" w:firstColumn="0" w:lastColumn="0" w:oddVBand="0" w:evenVBand="0" w:oddHBand="0" w:evenHBand="0" w:firstRowFirstColumn="0" w:firstRowLastColumn="0" w:lastRowFirstColumn="0" w:lastRowLastColumn="0"/>
+        </w:trPr>
+        <w:tc>
+          <w:tcPr>
+            <w:cnfStyle w:val="001000000000" w:firstRow="0" w:lastRow="0" w:firstColumn="1" w:lastColumn="0" w:oddVBand="0" w:evenVBand="0" w:oddHBand="0" w:evenHBand="0" w:firstRowFirstColumn="0" w:firstRowLastColumn="0" w:lastRowFirstColumn="0" w:lastRowLastColumn="0"/>
+            <w:tcW w:w="8504" w:type="dxa"/>
+            <w:gridSpan w:val="2"/>
+            <w:tcBorders>
+              <w:top w:val="nil"/>
+              <w:bottom w:val="single" w:sz="4" w:space="0" w:color="FFFFFF" w:themeColor="background1"/>
+            </w:tcBorders>
+            <w:shd w:val="clear" w:color="auto" w:fill="44546A" w:themeFill="text2"/>
+          </w:tcPr>
+          <w:p>
+            <w:pPr>
+              <w:rPr>
+                <w:rStyle w:val="Textoennegrita"/>
+                <w:lang w:val="en-GB"/>
+              </w:rPr>
+            </w:pPr>
+            <w:r>
+              <w:rPr>
+                <w:rStyle w:val="Textoennegrita"/>
+                <w:lang w:val="en-GB"/>
+              </w:rPr>
+              <w:lastRenderedPageBreak/>
+              <w:t>Test 001</w:t>
+            </w:r>
+          </w:p>
+        </w:tc>
+      </w:tr>
+      <w:tr>
+        <w:trPr>
+          <w:cnfStyle w:val="000000100000" w:firstRow="0" w:lastRow="0" w:firstColumn="0" w:lastColumn="0" w:oddVBand="0" w:evenVBand="0" w:oddHBand="1" w:evenHBand="0" w:firstRowFirstColumn="0" w:firstRowLastColumn="0" w:lastRowFirstColumn="0" w:lastRowLastColumn="0"/>
+        </w:trPr>
+        <w:tc>
+          <w:tcPr>
+            <w:cnfStyle w:val="001000000000" w:firstRow="0" w:lastRow="0" w:firstColumn="1" w:lastColumn="0" w:oddVBand="0" w:evenVBand="0" w:oddHBand="0" w:evenHBand="0" w:firstRowFirstColumn="0" w:firstRowLastColumn="0" w:lastRowFirstColumn="0" w:lastRowLastColumn="0"/>
+            <w:tcW w:w="1494" w:type="dxa"/>
+            <w:tcBorders>
+              <w:top w:val="single" w:sz="4" w:space="0" w:color="FFFFFF" w:themeColor="background1"/>
+              <w:bottom w:val="single" w:sz="4" w:space="0" w:color="FFFFFF" w:themeColor="background1"/>
+            </w:tcBorders>
+            <w:shd w:val="clear" w:color="auto" w:fill="44546A" w:themeFill="text2"/>
+          </w:tcPr>
+          <w:p>
+            <w:pPr>
+              <w:rPr>
+                <w:rStyle w:val="Textoennegrita"/>
+                <w:lang w:val="en-GB"/>
+              </w:rPr>
+            </w:pPr>
+            <w:r>
+              <w:rPr>
+                <w:rStyle w:val="Textoennegrita"/>
+                <w:lang w:val="en-GB"/>
+              </w:rPr>
+              <w:t>Description</w:t>
+            </w:r>
+          </w:p>
+        </w:tc>
+        <w:tc>
+          <w:tcPr>
+            <w:tcW w:w="7010" w:type="dxa"/>
+            <w:tcBorders>
+              <w:top w:val="single" w:sz="4" w:space="0" w:color="FFFFFF" w:themeColor="background1"/>
+              <w:bottom w:val="single" w:sz="4" w:space="0" w:color="FFFFFF" w:themeColor="background1"/>
+            </w:tcBorders>
+          </w:tcPr>
+          <w:p>
+            <w:pPr>
+              <w:cnfStyle w:val="000000100000" w:firstRow="0" w:lastRow="0" w:firstColumn="0" w:lastColumn="0" w:oddVBand="0" w:evenVBand="0" w:oddHBand="1" w:evenHBand="0" w:firstRowFirstColumn="0" w:firstRowLastColumn="0" w:lastRowFirstColumn="0" w:lastRowLastColumn="0"/>
+              <w:rPr>
+                <w:color w:val="auto"/>
+                <w:lang w:val="en-GB"/>
+              </w:rPr>
+            </w:pPr>
+            <w:r>
+              <w:rPr>
+                <w:color w:val="auto"/>
+                <w:lang w:val="en-GB"/>
+              </w:rPr>
+              <w:t>With the language set to “</w:t>
+            </w:r>
+            <w:r>
+              <w:rPr>
+                <w:color w:val="auto"/>
+                <w:lang w:val="en-GB"/>
+              </w:rPr>
+              <w:t>English”, the testers try to access to the user1’s profile.</w:t>
+            </w:r>
+          </w:p>
+        </w:tc>
+      </w:tr>
+      <w:tr>
+        <w:tc>
+          <w:tcPr>
+            <w:cnfStyle w:val="001000000000" w:firstRow="0" w:lastRow="0" w:firstColumn="1" w:lastColumn="0" w:oddVBand="0" w:evenVBand="0" w:oddHBand="0" w:evenHBand="0" w:firstRowFirstColumn="0" w:firstRowLastColumn="0" w:lastRowFirstColumn="0" w:lastRowLastColumn="0"/>
+            <w:tcW w:w="1494" w:type="dxa"/>
+            <w:tcBorders>
+              <w:top w:val="single" w:sz="4" w:space="0" w:color="FFFFFF" w:themeColor="background1"/>
+              <w:bottom w:val="single" w:sz="4" w:space="0" w:color="FFFFFF" w:themeColor="background1"/>
+            </w:tcBorders>
+            <w:shd w:val="clear" w:color="auto" w:fill="44546A" w:themeFill="text2"/>
+          </w:tcPr>
+          <w:p>
+            <w:pPr>
+              <w:rPr>
+                <w:rStyle w:val="Textoennegrita"/>
+                <w:lang w:val="en-GB"/>
+              </w:rPr>
+            </w:pPr>
+            <w:r>
+              <w:rPr>
+                <w:rStyle w:val="Textoennegrita"/>
+                <w:lang w:val="en-GB"/>
+              </w:rPr>
+              <w:t>Expected</w:t>
+            </w:r>
+          </w:p>
+        </w:tc>
+        <w:tc>
+          <w:tcPr>
+            <w:tcW w:w="7010" w:type="dxa"/>
+            <w:tcBorders>
+              <w:top w:val="single" w:sz="4" w:space="0" w:color="FFFFFF" w:themeColor="background1"/>
+              <w:bottom w:val="single" w:sz="4" w:space="0" w:color="FFFFFF" w:themeColor="background1"/>
+            </w:tcBorders>
+          </w:tcPr>
+          <w:p>
+            <w:pPr>
+              <w:cnfStyle w:val="000000000000" w:firstRow="0" w:lastRow="0" w:firstColumn="0" w:lastColumn="0" w:oddVBand="0" w:evenVBand="0" w:oddHBand="0" w:evenHBand="0" w:firstRowFirstColumn="0" w:firstRowLastColumn="0" w:lastRowFirstColumn="0" w:lastRowLastColumn="0"/>
+              <w:rPr>
+                <w:color w:val="auto"/>
+                <w:lang w:val="en-GB"/>
+              </w:rPr>
+            </w:pPr>
+            <w:r>
+              <w:rPr>
+                <w:color w:val="auto"/>
+                <w:lang w:val="en-GB"/>
+              </w:rPr>
+              <w:t>His profile will be opened. It must contain his personal data, 7 articles and 6 chirps.</w:t>
+            </w:r>
+          </w:p>
+          <w:p>
+            <w:pPr>
+              <w:cnfStyle w:val="000000000000" w:firstRow="0" w:lastRow="0" w:firstColumn="0" w:lastColumn="0" w:oddVBand="0" w:evenVBand="0" w:oddHBand="0" w:evenHBand="0" w:firstRowFirstColumn="0" w:firstRowLastColumn="0" w:lastRowFirstColumn="0" w:lastRowLastColumn="0"/>
+              <w:rPr>
+                <w:color w:val="auto"/>
+                <w:lang w:val="en-GB"/>
+              </w:rPr>
+            </w:pPr>
+            <w:r>
+              <w:rPr>
+                <w:noProof/>
+                <w:color w:val="auto"/>
+                <w:lang w:val="en-GB"/>
+              </w:rPr>
+              <w:drawing>
+                <wp:inline distT="0" distB="0" distL="0" distR="0" wp14:anchorId="382163AE" wp14:editId="73F9D549">
+                  <wp:extent cx="4461468" cy="2542540"/>
+                  <wp:effectExtent l="0" t="0" r="0" b="0"/>
+                  <wp:docPr id="20" name="Imagen 20"/>
+                  <wp:cNvGraphicFramePr>
+                    <a:graphicFrameLocks xmlns:a="http://schemas.openxmlformats.org/drawingml/2006/main" noChangeAspect="1"/>
+                  </wp:cNvGraphicFramePr>
+                  <a:graphic xmlns:a="http://schemas.openxmlformats.org/drawingml/2006/main">
+                    <a:graphicData uri="http://schemas.openxmlformats.org/drawingml/2006/picture">
+                      <pic:pic xmlns:pic="http://schemas.openxmlformats.org/drawingml/2006/picture">
+                        <pic:nvPicPr>
+                          <pic:cNvPr id="0" name="Picture 1"/>
+                          <pic:cNvPicPr>
+                            <a:picLocks noChangeAspect="1" noChangeArrowheads="1"/>
+                          </pic:cNvPicPr>
+                        </pic:nvPicPr>
+                        <pic:blipFill>
+                          <a:blip r:embed="rId19">
+                            <a:extLst>
+                              <a:ext uri="{28A0092B-C50C-407E-A947-70E740481C1C}">
+                                <a14:useLocalDpi xmlns:a14="http://schemas.microsoft.com/office/drawing/2010/main" val="0"/>
+                              </a:ext>
+                            </a:extLst>
+                          </a:blip>
+                          <a:srcRect/>
+                          <a:stretch>
+                            <a:fillRect/>
+                          </a:stretch>
+                        </pic:blipFill>
+                        <pic:spPr bwMode="auto">
+                          <a:xfrm>
+                            <a:off x="0" y="0"/>
+                            <a:ext cx="4463554" cy="2543729"/>
+                          </a:xfrm>
+                          <a:prstGeom prst="rect">
+                            <a:avLst/>
+                          </a:prstGeom>
+                          <a:noFill/>
+                          <a:ln>
+                            <a:noFill/>
+                          </a:ln>
+                        </pic:spPr>
+                      </pic:pic>
+                    </a:graphicData>
+                  </a:graphic>
+                </wp:inline>
+              </w:drawing>
+            </w:r>
+          </w:p>
+        </w:tc>
+      </w:tr>
+      <w:tr>
+        <w:trPr>
+          <w:cnfStyle w:val="000000100000" w:firstRow="0" w:lastRow="0" w:firstColumn="0" w:lastColumn="0" w:oddVBand="0" w:evenVBand="0" w:oddHBand="1" w:evenHBand="0" w:firstRowFirstColumn="0" w:firstRowLastColumn="0" w:lastRowFirstColumn="0" w:lastRowLastColumn="0"/>
+        </w:trPr>
+        <w:tc>
+          <w:tcPr>
+            <w:cnfStyle w:val="001000000000" w:firstRow="0" w:lastRow="0" w:firstColumn="1" w:lastColumn="0" w:oddVBand="0" w:evenVBand="0" w:oddHBand="0" w:evenHBand="0" w:firstRowFirstColumn="0" w:firstRowLastColumn="0" w:lastRowFirstColumn="0" w:lastRowLastColumn="0"/>
+            <w:tcW w:w="1494" w:type="dxa"/>
+            <w:tcBorders>
+              <w:top w:val="single" w:sz="4" w:space="0" w:color="FFFFFF" w:themeColor="background1"/>
+              <w:bottom w:val="single" w:sz="4" w:space="0" w:color="FFFFFF" w:themeColor="background1"/>
+            </w:tcBorders>
+            <w:shd w:val="clear" w:color="auto" w:fill="44546A" w:themeFill="text2"/>
+          </w:tcPr>
+          <w:p>
+            <w:pPr>
+              <w:rPr>
+                <w:rStyle w:val="Textoennegrita"/>
+                <w:lang w:val="en-GB"/>
+              </w:rPr>
+            </w:pPr>
+            <w:r>
+              <w:rPr>
+                <w:rStyle w:val="Textoennegrita"/>
+                <w:lang w:val="en-GB"/>
+              </w:rPr>
+              <w:t>Outcome</w:t>
+            </w:r>
+          </w:p>
+        </w:tc>
+        <w:tc>
+          <w:tcPr>
+            <w:tcW w:w="7010" w:type="dxa"/>
+            <w:tcBorders>
+              <w:top w:val="single" w:sz="4" w:space="0" w:color="FFFFFF" w:themeColor="background1"/>
+              <w:bottom w:val="single" w:sz="4" w:space="0" w:color="FFFFFF" w:themeColor="background1"/>
+            </w:tcBorders>
+          </w:tcPr>
+          <w:p>
+            <w:pPr>
+              <w:pStyle w:val="Notes"/>
+              <w:cnfStyle w:val="000000100000" w:firstRow="0" w:lastRow="0" w:firstColumn="0" w:lastColumn="0" w:oddVBand="0" w:evenVBand="0" w:oddHBand="1" w:evenHBand="0" w:firstRowFirstColumn="0" w:firstRowLastColumn="0" w:lastRowFirstColumn="0" w:lastRowLastColumn="0"/>
+            </w:pPr>
+          </w:p>
+        </w:tc>
+      </w:tr>
+      <w:tr>
+        <w:tc>
+          <w:tcPr>
+            <w:cnfStyle w:val="001000000000" w:firstRow="0" w:lastRow="0" w:firstColumn="1" w:lastColumn="0" w:oddVBand="0" w:evenVBand="0" w:oddHBand="0" w:evenHBand="0" w:firstRowFirstColumn="0" w:firstRowLastColumn="0" w:lastRowFirstColumn="0" w:lastRowLastColumn="0"/>
+            <w:tcW w:w="1494" w:type="dxa"/>
+            <w:tcBorders>
+              <w:top w:val="single" w:sz="4" w:space="0" w:color="FFFFFF" w:themeColor="background1"/>
+              <w:bottom w:val="nil"/>
+            </w:tcBorders>
+            <w:shd w:val="clear" w:color="auto" w:fill="44546A" w:themeFill="text2"/>
+          </w:tcPr>
+          <w:p>
+            <w:pPr>
+              <w:rPr>
+                <w:rStyle w:val="Textoennegrita"/>
+                <w:lang w:val="en-GB"/>
+              </w:rPr>
+            </w:pPr>
+            <w:r>
+              <w:rPr>
+                <w:rStyle w:val="Textoennegrita"/>
+                <w:lang w:val="en-GB"/>
+              </w:rPr>
+              <w:t>Notes</w:t>
+            </w:r>
+          </w:p>
+        </w:tc>
+        <w:tc>
+          <w:tcPr>
+            <w:tcW w:w="7010" w:type="dxa"/>
+            <w:tcBorders>
+              <w:top w:val="single" w:sz="4" w:space="0" w:color="FFFFFF" w:themeColor="background1"/>
+              <w:bottom w:val="nil"/>
+            </w:tcBorders>
+          </w:tcPr>
+          <w:p>
+            <w:pPr>
+              <w:cnfStyle w:val="000000000000" w:firstRow="0" w:lastRow="0" w:firstColumn="0" w:lastColumn="0" w:oddVBand="0" w:evenVBand="0" w:oddHBand="0" w:evenHBand="0" w:firstRowFirstColumn="0" w:firstRowLastColumn="0" w:lastRowFirstColumn="0" w:lastRowLastColumn="0"/>
+              <w:rPr>
+                <w:lang w:val="en-GB"/>
+              </w:rPr>
+            </w:pPr>
+          </w:p>
+        </w:tc>
+      </w:tr>
+    </w:tbl>
+    <w:p>
+      <w:pPr>
+        <w:rPr>
+          <w:lang w:val="en-GB"/>
+        </w:rPr>
+      </w:pPr>
+    </w:p>
+    <w:tbl>
+      <w:tblPr>
+        <w:tblStyle w:val="Cuadrculavistosa-nfasis1"/>
+        <w:tblW w:w="0" w:type="auto"/>
+        <w:tblLook w:val="04A0" w:firstRow="1" w:lastRow="0" w:firstColumn="1" w:lastColumn="0" w:noHBand="0" w:noVBand="1"/>
+      </w:tblPr>
+      <w:tblGrid>
+        <w:gridCol w:w="1494"/>
+        <w:gridCol w:w="7010"/>
+      </w:tblGrid>
+      <w:tr>
+        <w:trPr>
+          <w:cnfStyle w:val="100000000000" w:firstRow="1" w:lastRow="0" w:firstColumn="0" w:lastColumn="0" w:oddVBand="0" w:evenVBand="0" w:oddHBand="0" w:evenHBand="0" w:firstRowFirstColumn="0" w:firstRowLastColumn="0" w:lastRowFirstColumn="0" w:lastRowLastColumn="0"/>
+        </w:trPr>
+        <w:tc>
+          <w:tcPr>
+            <w:cnfStyle w:val="001000000000" w:firstRow="0" w:lastRow="0" w:firstColumn="1" w:lastColumn="0" w:oddVBand="0" w:evenVBand="0" w:oddHBand="0" w:evenHBand="0" w:firstRowFirstColumn="0" w:firstRowLastColumn="0" w:lastRowFirstColumn="0" w:lastRowLastColumn="0"/>
+            <w:tcW w:w="8504" w:type="dxa"/>
+            <w:gridSpan w:val="2"/>
+            <w:tcBorders>
+              <w:top w:val="nil"/>
+              <w:bottom w:val="single" w:sz="4" w:space="0" w:color="FFFFFF" w:themeColor="background1"/>
+            </w:tcBorders>
+            <w:shd w:val="clear" w:color="auto" w:fill="44546A" w:themeFill="text2"/>
+          </w:tcPr>
+          <w:p>
+            <w:pPr>
+              <w:rPr>
+                <w:rStyle w:val="Textoennegrita"/>
+                <w:lang w:val="en-GB"/>
+              </w:rPr>
+            </w:pPr>
+            <w:r>
+              <w:rPr>
+                <w:rStyle w:val="Textoennegrita"/>
+                <w:lang w:val="en-GB"/>
+              </w:rPr>
+              <w:t>Test 001</w:t>
+            </w:r>
+          </w:p>
+        </w:tc>
+      </w:tr>
+      <w:tr>
+        <w:trPr>
+          <w:cnfStyle w:val="000000100000" w:firstRow="0" w:lastRow="0" w:firstColumn="0" w:lastColumn="0" w:oddVBand="0" w:evenVBand="0" w:oddHBand="1" w:evenHBand="0" w:firstRowFirstColumn="0" w:firstRowLastColumn="0" w:lastRowFirstColumn="0" w:lastRowLastColumn="0"/>
+        </w:trPr>
+        <w:tc>
+          <w:tcPr>
+            <w:cnfStyle w:val="001000000000" w:firstRow="0" w:lastRow="0" w:firstColumn="1" w:lastColumn="0" w:oddVBand="0" w:evenVBand="0" w:oddHBand="0" w:evenHBand="0" w:firstRowFirstColumn="0" w:firstRowLastColumn="0" w:lastRowFirstColumn="0" w:lastRowLastColumn="0"/>
+            <w:tcW w:w="1494" w:type="dxa"/>
+            <w:tcBorders>
+              <w:top w:val="single" w:sz="4" w:space="0" w:color="FFFFFF" w:themeColor="background1"/>
+              <w:bottom w:val="single" w:sz="4" w:space="0" w:color="FFFFFF" w:themeColor="background1"/>
+            </w:tcBorders>
+            <w:shd w:val="clear" w:color="auto" w:fill="44546A" w:themeFill="text2"/>
+          </w:tcPr>
+          <w:p>
+            <w:pPr>
+              <w:rPr>
+                <w:rStyle w:val="Textoennegrita"/>
+                <w:lang w:val="en-GB"/>
+              </w:rPr>
+            </w:pPr>
+            <w:r>
+              <w:rPr>
+                <w:rStyle w:val="Textoennegrita"/>
+                <w:lang w:val="en-GB"/>
+              </w:rPr>
+              <w:t>Description</w:t>
+            </w:r>
+          </w:p>
+        </w:tc>
+        <w:tc>
+          <w:tcPr>
+            <w:tcW w:w="7010" w:type="dxa"/>
+            <w:tcBorders>
+              <w:top w:val="single" w:sz="4" w:space="0" w:color="FFFFFF" w:themeColor="background1"/>
+              <w:bottom w:val="single" w:sz="4" w:space="0" w:color="FFFFFF" w:themeColor="background1"/>
+            </w:tcBorders>
+          </w:tcPr>
+          <w:p>
+            <w:pPr>
+              <w:cnfStyle w:val="000000100000" w:firstRow="0" w:lastRow="0" w:firstColumn="0" w:lastColumn="0" w:oddVBand="0" w:evenVBand="0" w:oddHBand="1" w:evenHBand="0" w:firstRowFirstColumn="0" w:firstRowLastColumn="0" w:lastRowFirstColumn="0" w:lastRowLastColumn="0"/>
+              <w:rPr>
+                <w:color w:val="auto"/>
+                <w:lang w:val="en-GB"/>
+              </w:rPr>
+            </w:pPr>
+            <w:r>
+              <w:rPr>
+                <w:color w:val="auto"/>
+                <w:lang w:val="en-GB"/>
+              </w:rPr>
+              <w:t>With the language set to “</w:t>
+            </w:r>
+            <w:r>
+              <w:rPr>
+                <w:color w:val="auto"/>
+                <w:lang w:val="en-GB"/>
+              </w:rPr>
+              <w:t>Spanish”, the testers try to access to the user1’s profile.</w:t>
+            </w:r>
+          </w:p>
+        </w:tc>
+      </w:tr>
+      <w:tr>
+        <w:tc>
+          <w:tcPr>
+            <w:cnfStyle w:val="001000000000" w:firstRow="0" w:lastRow="0" w:firstColumn="1" w:lastColumn="0" w:oddVBand="0" w:evenVBand="0" w:oddHBand="0" w:evenHBand="0" w:firstRowFirstColumn="0" w:firstRowLastColumn="0" w:lastRowFirstColumn="0" w:lastRowLastColumn="0"/>
+            <w:tcW w:w="1494" w:type="dxa"/>
+            <w:tcBorders>
+              <w:top w:val="single" w:sz="4" w:space="0" w:color="FFFFFF" w:themeColor="background1"/>
+              <w:bottom w:val="single" w:sz="4" w:space="0" w:color="FFFFFF" w:themeColor="background1"/>
+            </w:tcBorders>
+            <w:shd w:val="clear" w:color="auto" w:fill="44546A" w:themeFill="text2"/>
+          </w:tcPr>
+          <w:p>
+            <w:pPr>
+              <w:rPr>
+                <w:rStyle w:val="Textoennegrita"/>
+                <w:lang w:val="en-GB"/>
+              </w:rPr>
+            </w:pPr>
+            <w:r>
+              <w:rPr>
+                <w:rStyle w:val="Textoennegrita"/>
+                <w:lang w:val="en-GB"/>
+              </w:rPr>
+              <w:t>Expected</w:t>
+            </w:r>
+          </w:p>
+        </w:tc>
+        <w:tc>
+          <w:tcPr>
+            <w:tcW w:w="7010" w:type="dxa"/>
+            <w:tcBorders>
+              <w:top w:val="single" w:sz="4" w:space="0" w:color="FFFFFF" w:themeColor="background1"/>
+              <w:bottom w:val="single" w:sz="4" w:space="0" w:color="FFFFFF" w:themeColor="background1"/>
+            </w:tcBorders>
+          </w:tcPr>
+          <w:p>
+            <w:pPr>
+              <w:cnfStyle w:val="000000000000" w:firstRow="0" w:lastRow="0" w:firstColumn="0" w:lastColumn="0" w:oddVBand="0" w:evenVBand="0" w:oddHBand="0" w:evenHBand="0" w:firstRowFirstColumn="0" w:firstRowLastColumn="0" w:lastRowFirstColumn="0" w:lastRowLastColumn="0"/>
+              <w:rPr>
+                <w:color w:val="auto"/>
+                <w:lang w:val="en-GB"/>
+              </w:rPr>
+            </w:pPr>
+            <w:r>
+              <w:rPr>
+                <w:color w:val="auto"/>
+                <w:lang w:val="en-GB"/>
+              </w:rPr>
+              <w:t>His profile will be opened. It must contain his personal data, 7 articles and 6 chirps.</w:t>
+            </w:r>
+          </w:p>
+        </w:tc>
+      </w:tr>
+      <w:tr>
+        <w:trPr>
+          <w:cnfStyle w:val="000000100000" w:firstRow="0" w:lastRow="0" w:firstColumn="0" w:lastColumn="0" w:oddVBand="0" w:evenVBand="0" w:oddHBand="1" w:evenHBand="0" w:firstRowFirstColumn="0" w:firstRowLastColumn="0" w:lastRowFirstColumn="0" w:lastRowLastColumn="0"/>
+        </w:trPr>
+        <w:tc>
+          <w:tcPr>
+            <w:cnfStyle w:val="001000000000" w:firstRow="0" w:lastRow="0" w:firstColumn="1" w:lastColumn="0" w:oddVBand="0" w:evenVBand="0" w:oddHBand="0" w:evenHBand="0" w:firstRowFirstColumn="0" w:firstRowLastColumn="0" w:lastRowFirstColumn="0" w:lastRowLastColumn="0"/>
+            <w:tcW w:w="1494" w:type="dxa"/>
+            <w:tcBorders>
+              <w:top w:val="single" w:sz="4" w:space="0" w:color="FFFFFF" w:themeColor="background1"/>
+              <w:bottom w:val="single" w:sz="4" w:space="0" w:color="FFFFFF" w:themeColor="background1"/>
+            </w:tcBorders>
+            <w:shd w:val="clear" w:color="auto" w:fill="44546A" w:themeFill="text2"/>
+          </w:tcPr>
+          <w:p>
+            <w:pPr>
+              <w:rPr>
+                <w:rStyle w:val="Textoennegrita"/>
+                <w:lang w:val="en-GB"/>
+              </w:rPr>
+            </w:pPr>
+            <w:r>
+              <w:rPr>
+                <w:rStyle w:val="Textoennegrita"/>
+                <w:lang w:val="en-GB"/>
+              </w:rPr>
+              <w:t>Outcome</w:t>
+            </w:r>
+          </w:p>
+        </w:tc>
+        <w:tc>
+          <w:tcPr>
+            <w:tcW w:w="7010" w:type="dxa"/>
+            <w:tcBorders>
+              <w:top w:val="single" w:sz="4" w:space="0" w:color="FFFFFF" w:themeColor="background1"/>
+              <w:bottom w:val="single" w:sz="4" w:space="0" w:color="FFFFFF" w:themeColor="background1"/>
+            </w:tcBorders>
+          </w:tcPr>
+          <w:p>
+            <w:pPr>
+              <w:pStyle w:val="Notes"/>
+              <w:cnfStyle w:val="000000100000" w:firstRow="0" w:lastRow="0" w:firstColumn="0" w:lastColumn="0" w:oddVBand="0" w:evenVBand="0" w:oddHBand="1" w:evenHBand="0" w:firstRowFirstColumn="0" w:firstRowLastColumn="0" w:lastRowFirstColumn="0" w:lastRowLastColumn="0"/>
+            </w:pPr>
+          </w:p>
+        </w:tc>
+      </w:tr>
+      <w:tr>
+        <w:tc>
+          <w:tcPr>
+            <w:cnfStyle w:val="001000000000" w:firstRow="0" w:lastRow="0" w:firstColumn="1" w:lastColumn="0" w:oddVBand="0" w:evenVBand="0" w:oddHBand="0" w:evenHBand="0" w:firstRowFirstColumn="0" w:firstRowLastColumn="0" w:lastRowFirstColumn="0" w:lastRowLastColumn="0"/>
+            <w:tcW w:w="1494" w:type="dxa"/>
+            <w:tcBorders>
+              <w:top w:val="single" w:sz="4" w:space="0" w:color="FFFFFF" w:themeColor="background1"/>
+              <w:bottom w:val="nil"/>
+            </w:tcBorders>
+            <w:shd w:val="clear" w:color="auto" w:fill="44546A" w:themeFill="text2"/>
+          </w:tcPr>
+          <w:p>
+            <w:pPr>
+              <w:rPr>
+                <w:rStyle w:val="Textoennegrita"/>
+                <w:lang w:val="en-GB"/>
+              </w:rPr>
+            </w:pPr>
+            <w:r>
+              <w:rPr>
+                <w:rStyle w:val="Textoennegrita"/>
+                <w:lang w:val="en-GB"/>
+              </w:rPr>
+              <w:t>Notes</w:t>
+            </w:r>
+          </w:p>
+        </w:tc>
+        <w:tc>
+          <w:tcPr>
+            <w:tcW w:w="7010" w:type="dxa"/>
+            <w:tcBorders>
+              <w:top w:val="single" w:sz="4" w:space="0" w:color="FFFFFF" w:themeColor="background1"/>
+              <w:bottom w:val="nil"/>
+            </w:tcBorders>
+          </w:tcPr>
+          <w:p>
+            <w:pPr>
+              <w:cnfStyle w:val="000000000000" w:firstRow="0" w:lastRow="0" w:firstColumn="0" w:lastColumn="0" w:oddVBand="0" w:evenVBand="0" w:oddHBand="0" w:evenHBand="0" w:firstRowFirstColumn="0" w:firstRowLastColumn="0" w:lastRowFirstColumn="0" w:lastRowLastColumn="0"/>
+              <w:rPr>
+                <w:lang w:val="en-GB"/>
+              </w:rPr>
+            </w:pPr>
+          </w:p>
+        </w:tc>
+      </w:tr>
+    </w:tbl>
+    <w:p>
+      <w:pPr>
+        <w:rPr>
+          <w:lang w:val="en-GB"/>
+        </w:rPr>
+      </w:pPr>
+    </w:p>
+    <w:p>
+      <w:pPr>
+        <w:pStyle w:val="Ttulo1"/>
+      </w:pPr>
+      <w:r>
+        <w:t xml:space="preserve">Use case 00: An actor who is authenticated </w:t>
+      </w:r>
+      <w:r>
+        <w:t xml:space="preserve">as a user </w:t>
+      </w:r>
+      <w:r>
+        <w:t xml:space="preserve">must </w:t>
+      </w:r>
+      <w:r>
+        <w:t>display his profile</w:t>
+      </w:r>
+    </w:p>
+    <w:p>
+      <w:pPr>
+        <w:pStyle w:val="Subttulo"/>
+      </w:pPr>
+      <w:r>
+        <w:t>Description</w:t>
+      </w:r>
+    </w:p>
+    <w:p>
+      <w:pPr>
+        <w:rPr>
+          <w:lang w:val="en-GB"/>
+        </w:rPr>
+      </w:pPr>
+      <w:r>
+        <w:rPr>
+          <w:lang w:val="en-GB"/>
+        </w:rPr>
+        <w:t>A</w:t>
+      </w:r>
+      <w:r>
+        <w:rPr>
+          <w:lang w:val="en-GB"/>
+        </w:rPr>
+        <w:t>n actor wishes to display his profile</w:t>
+      </w:r>
+      <w:r>
+        <w:rPr>
+          <w:lang w:val="en-GB"/>
+        </w:rPr>
+        <w:t>.</w:t>
+      </w:r>
+    </w:p>
+    <w:p>
+      <w:pPr>
+        <w:pStyle w:val="Subttulo"/>
+      </w:pPr>
+      <w:r>
+        <w:t>Access</w:t>
+      </w:r>
+    </w:p>
+    <w:p>
+      <w:pPr>
+        <w:rPr>
+          <w:lang w:val="en-GB"/>
+        </w:rPr>
+      </w:pPr>
+      <w:r>
+        <w:rPr>
+          <w:lang w:val="en-GB"/>
+        </w:rPr>
+        <w:t xml:space="preserve">Main menu &gt; </w:t>
+      </w:r>
+      <w:r>
+        <w:rPr>
+          <w:lang w:val="en-GB"/>
+        </w:rPr>
+        <w:t xml:space="preserve">User </w:t>
+      </w:r>
+      <w:r>
+        <w:rPr>
+          <w:lang w:val="en-GB"/>
+        </w:rPr>
+        <w:t>Action</w:t>
+      </w:r>
+      <w:r>
+        <w:rPr>
+          <w:lang w:val="en-GB"/>
+        </w:rPr>
+        <w:t>s</w:t>
+      </w:r>
+      <w:r>
+        <w:rPr>
+          <w:lang w:val="en-GB"/>
+        </w:rPr>
+        <w:t xml:space="preserve"> &gt; Profile</w:t>
+      </w:r>
+      <w:r>
+        <w:rPr>
+          <w:lang w:val="en-GB"/>
+        </w:rPr>
+        <w:t>.</w:t>
+      </w:r>
+    </w:p>
+    <w:p>
+      <w:pPr>
+        <w:rPr>
+          <w:lang w:val="en-GB"/>
+        </w:rPr>
+      </w:pPr>
+    </w:p>
+    <w:p>
+      <w:pPr>
+        <w:rPr>
+          <w:lang w:val="en-GB"/>
+        </w:rPr>
+      </w:pPr>
+    </w:p>
+    <w:p>
+      <w:pPr>
+        <w:rPr>
+          <w:lang w:val="en-GB"/>
+        </w:rPr>
+      </w:pPr>
+    </w:p>
+    <w:tbl>
+      <w:tblPr>
+        <w:tblStyle w:val="Cuadrculavistosa-nfasis1"/>
+        <w:tblW w:w="0" w:type="auto"/>
+        <w:tblLook w:val="04A0" w:firstRow="1" w:lastRow="0" w:firstColumn="1" w:lastColumn="0" w:noHBand="0" w:noVBand="1"/>
+      </w:tblPr>
+      <w:tblGrid>
+        <w:gridCol w:w="1494"/>
+        <w:gridCol w:w="7010"/>
+      </w:tblGrid>
+      <w:tr>
+        <w:trPr>
+          <w:cnfStyle w:val="100000000000" w:firstRow="1" w:lastRow="0" w:firstColumn="0" w:lastColumn="0" w:oddVBand="0" w:evenVBand="0" w:oddHBand="0" w:evenHBand="0" w:firstRowFirstColumn="0" w:firstRowLastColumn="0" w:lastRowFirstColumn="0" w:lastRowLastColumn="0"/>
+        </w:trPr>
+        <w:tc>
+          <w:tcPr>
+            <w:cnfStyle w:val="001000000000" w:firstRow="0" w:lastRow="0" w:firstColumn="1" w:lastColumn="0" w:oddVBand="0" w:evenVBand="0" w:oddHBand="0" w:evenHBand="0" w:firstRowFirstColumn="0" w:firstRowLastColumn="0" w:lastRowFirstColumn="0" w:lastRowLastColumn="0"/>
+            <w:tcW w:w="8504" w:type="dxa"/>
+            <w:gridSpan w:val="2"/>
+            <w:tcBorders>
+              <w:top w:val="nil"/>
+              <w:bottom w:val="single" w:sz="4" w:space="0" w:color="FFFFFF" w:themeColor="background1"/>
+            </w:tcBorders>
+            <w:shd w:val="clear" w:color="auto" w:fill="44546A" w:themeFill="text2"/>
+          </w:tcPr>
+          <w:p>
+            <w:pPr>
+              <w:rPr>
+                <w:rStyle w:val="Textoennegrita"/>
+                <w:lang w:val="en-GB"/>
+              </w:rPr>
+            </w:pPr>
+            <w:r>
+              <w:rPr>
+                <w:rStyle w:val="Textoennegrita"/>
+                <w:lang w:val="en-GB"/>
+              </w:rPr>
+              <w:lastRenderedPageBreak/>
+              <w:t>Test 001</w:t>
+            </w:r>
+          </w:p>
+        </w:tc>
+      </w:tr>
+      <w:tr>
+        <w:trPr>
+          <w:cnfStyle w:val="000000100000" w:firstRow="0" w:lastRow="0" w:firstColumn="0" w:lastColumn="0" w:oddVBand="0" w:evenVBand="0" w:oddHBand="1" w:evenHBand="0" w:firstRowFirstColumn="0" w:firstRowLastColumn="0" w:lastRowFirstColumn="0" w:lastRowLastColumn="0"/>
+        </w:trPr>
+        <w:tc>
+          <w:tcPr>
+            <w:cnfStyle w:val="001000000000" w:firstRow="0" w:lastRow="0" w:firstColumn="1" w:lastColumn="0" w:oddVBand="0" w:evenVBand="0" w:oddHBand="0" w:evenHBand="0" w:firstRowFirstColumn="0" w:firstRowLastColumn="0" w:lastRowFirstColumn="0" w:lastRowLastColumn="0"/>
+            <w:tcW w:w="1494" w:type="dxa"/>
+            <w:tcBorders>
+              <w:top w:val="single" w:sz="4" w:space="0" w:color="FFFFFF" w:themeColor="background1"/>
+              <w:bottom w:val="single" w:sz="4" w:space="0" w:color="FFFFFF" w:themeColor="background1"/>
+            </w:tcBorders>
+            <w:shd w:val="clear" w:color="auto" w:fill="44546A" w:themeFill="text2"/>
+          </w:tcPr>
+          <w:p>
+            <w:pPr>
+              <w:rPr>
+                <w:rStyle w:val="Textoennegrita"/>
+                <w:lang w:val="en-GB"/>
+              </w:rPr>
+            </w:pPr>
+            <w:r>
+              <w:rPr>
+                <w:rStyle w:val="Textoennegrita"/>
+                <w:lang w:val="en-GB"/>
+              </w:rPr>
+              <w:t>Description</w:t>
+            </w:r>
+          </w:p>
+        </w:tc>
+        <w:tc>
+          <w:tcPr>
+            <w:tcW w:w="7010" w:type="dxa"/>
+            <w:tcBorders>
+              <w:top w:val="single" w:sz="4" w:space="0" w:color="FFFFFF" w:themeColor="background1"/>
+              <w:bottom w:val="single" w:sz="4" w:space="0" w:color="FFFFFF" w:themeColor="background1"/>
+            </w:tcBorders>
+          </w:tcPr>
+          <w:p>
+            <w:pPr>
+              <w:cnfStyle w:val="000000100000" w:firstRow="0" w:lastRow="0" w:firstColumn="0" w:lastColumn="0" w:oddVBand="0" w:evenVBand="0" w:oddHBand="1" w:evenHBand="0" w:firstRowFirstColumn="0" w:firstRowLastColumn="0" w:lastRowFirstColumn="0" w:lastRowLastColumn="0"/>
+              <w:rPr>
+                <w:color w:val="auto"/>
+                <w:lang w:val="en-GB"/>
+              </w:rPr>
+            </w:pPr>
+            <w:r>
+              <w:rPr>
+                <w:color w:val="auto"/>
+                <w:lang w:val="en-GB"/>
+              </w:rPr>
+              <w:t>With the language set to “</w:t>
+            </w:r>
+            <w:r>
+              <w:rPr>
+                <w:color w:val="auto"/>
+                <w:lang w:val="en-GB"/>
+              </w:rPr>
+              <w:t>English”,</w:t>
+            </w:r>
+            <w:r>
+              <w:rPr>
+                <w:color w:val="auto"/>
+                <w:lang w:val="en-GB"/>
+              </w:rPr>
+              <w:t xml:space="preserve"> the tests log as a user1 and </w:t>
+            </w:r>
+            <w:r>
+              <w:rPr>
+                <w:color w:val="auto"/>
+                <w:lang w:val="en-GB"/>
+              </w:rPr>
+              <w:t xml:space="preserve">try to access to </w:t>
+            </w:r>
+            <w:r>
+              <w:rPr>
+                <w:color w:val="auto"/>
+                <w:lang w:val="en-GB"/>
+              </w:rPr>
+              <w:t>his</w:t>
+            </w:r>
+            <w:r>
+              <w:rPr>
+                <w:color w:val="auto"/>
+                <w:lang w:val="en-GB"/>
+              </w:rPr>
+              <w:t xml:space="preserve"> profile.</w:t>
+            </w:r>
+          </w:p>
+        </w:tc>
+      </w:tr>
+      <w:tr>
+        <w:tc>
+          <w:tcPr>
+            <w:cnfStyle w:val="001000000000" w:firstRow="0" w:lastRow="0" w:firstColumn="1" w:lastColumn="0" w:oddVBand="0" w:evenVBand="0" w:oddHBand="0" w:evenHBand="0" w:firstRowFirstColumn="0" w:firstRowLastColumn="0" w:lastRowFirstColumn="0" w:lastRowLastColumn="0"/>
+            <w:tcW w:w="1494" w:type="dxa"/>
+            <w:tcBorders>
+              <w:top w:val="single" w:sz="4" w:space="0" w:color="FFFFFF" w:themeColor="background1"/>
+              <w:bottom w:val="single" w:sz="4" w:space="0" w:color="FFFFFF" w:themeColor="background1"/>
+            </w:tcBorders>
+            <w:shd w:val="clear" w:color="auto" w:fill="44546A" w:themeFill="text2"/>
+          </w:tcPr>
+          <w:p>
+            <w:pPr>
+              <w:rPr>
+                <w:rStyle w:val="Textoennegrita"/>
+                <w:lang w:val="en-GB"/>
+              </w:rPr>
+            </w:pPr>
+            <w:r>
+              <w:rPr>
+                <w:rStyle w:val="Textoennegrita"/>
+                <w:lang w:val="en-GB"/>
+              </w:rPr>
+              <w:t>Expected</w:t>
+            </w:r>
+          </w:p>
+        </w:tc>
+        <w:tc>
+          <w:tcPr>
+            <w:tcW w:w="7010" w:type="dxa"/>
+            <w:tcBorders>
+              <w:top w:val="single" w:sz="4" w:space="0" w:color="FFFFFF" w:themeColor="background1"/>
+              <w:bottom w:val="single" w:sz="4" w:space="0" w:color="FFFFFF" w:themeColor="background1"/>
+            </w:tcBorders>
+          </w:tcPr>
+          <w:p>
+            <w:pPr>
+              <w:cnfStyle w:val="000000000000" w:firstRow="0" w:lastRow="0" w:firstColumn="0" w:lastColumn="0" w:oddVBand="0" w:evenVBand="0" w:oddHBand="0" w:evenHBand="0" w:firstRowFirstColumn="0" w:firstRowLastColumn="0" w:lastRowFirstColumn="0" w:lastRowLastColumn="0"/>
+              <w:rPr>
+                <w:color w:val="auto"/>
+                <w:lang w:val="en-GB"/>
+              </w:rPr>
+            </w:pPr>
+            <w:r>
+              <w:rPr>
+                <w:color w:val="auto"/>
+                <w:lang w:val="en-GB"/>
+              </w:rPr>
+              <w:t>His profile will be opened. It must contain his personal data, 7 articles and 6 chirps</w:t>
+            </w:r>
+            <w:r>
+              <w:rPr>
+                <w:color w:val="auto"/>
+                <w:lang w:val="en-GB"/>
+              </w:rPr>
+              <w:t>.</w:t>
+            </w:r>
+          </w:p>
+        </w:tc>
+      </w:tr>
+      <w:tr>
+        <w:trPr>
+          <w:cnfStyle w:val="000000100000" w:firstRow="0" w:lastRow="0" w:firstColumn="0" w:lastColumn="0" w:oddVBand="0" w:evenVBand="0" w:oddHBand="1" w:evenHBand="0" w:firstRowFirstColumn="0" w:firstRowLastColumn="0" w:lastRowFirstColumn="0" w:lastRowLastColumn="0"/>
+        </w:trPr>
+        <w:tc>
+          <w:tcPr>
+            <w:cnfStyle w:val="001000000000" w:firstRow="0" w:lastRow="0" w:firstColumn="1" w:lastColumn="0" w:oddVBand="0" w:evenVBand="0" w:oddHBand="0" w:evenHBand="0" w:firstRowFirstColumn="0" w:firstRowLastColumn="0" w:lastRowFirstColumn="0" w:lastRowLastColumn="0"/>
+            <w:tcW w:w="1494" w:type="dxa"/>
+            <w:tcBorders>
+              <w:top w:val="single" w:sz="4" w:space="0" w:color="FFFFFF" w:themeColor="background1"/>
+              <w:bottom w:val="single" w:sz="4" w:space="0" w:color="FFFFFF" w:themeColor="background1"/>
+            </w:tcBorders>
+            <w:shd w:val="clear" w:color="auto" w:fill="44546A" w:themeFill="text2"/>
+          </w:tcPr>
+          <w:p>
+            <w:pPr>
+              <w:rPr>
+                <w:rStyle w:val="Textoennegrita"/>
+                <w:lang w:val="en-GB"/>
+              </w:rPr>
+            </w:pPr>
+            <w:r>
+              <w:rPr>
+                <w:rStyle w:val="Textoennegrita"/>
+                <w:lang w:val="en-GB"/>
+              </w:rPr>
+              <w:t>Outcome</w:t>
+            </w:r>
+          </w:p>
+        </w:tc>
+        <w:tc>
+          <w:tcPr>
+            <w:tcW w:w="7010" w:type="dxa"/>
+            <w:tcBorders>
+              <w:top w:val="single" w:sz="4" w:space="0" w:color="FFFFFF" w:themeColor="background1"/>
+              <w:bottom w:val="single" w:sz="4" w:space="0" w:color="FFFFFF" w:themeColor="background1"/>
+            </w:tcBorders>
+          </w:tcPr>
+          <w:p>
+            <w:pPr>
+              <w:pStyle w:val="Notes"/>
+              <w:cnfStyle w:val="000000100000" w:firstRow="0" w:lastRow="0" w:firstColumn="0" w:lastColumn="0" w:oddVBand="0" w:evenVBand="0" w:oddHBand="1" w:evenHBand="0" w:firstRowFirstColumn="0" w:firstRowLastColumn="0" w:lastRowFirstColumn="0" w:lastRowLastColumn="0"/>
+            </w:pPr>
+          </w:p>
+        </w:tc>
+      </w:tr>
+      <w:tr>
+        <w:tc>
+          <w:tcPr>
+            <w:cnfStyle w:val="001000000000" w:firstRow="0" w:lastRow="0" w:firstColumn="1" w:lastColumn="0" w:oddVBand="0" w:evenVBand="0" w:oddHBand="0" w:evenHBand="0" w:firstRowFirstColumn="0" w:firstRowLastColumn="0" w:lastRowFirstColumn="0" w:lastRowLastColumn="0"/>
+            <w:tcW w:w="1494" w:type="dxa"/>
+            <w:tcBorders>
+              <w:top w:val="single" w:sz="4" w:space="0" w:color="FFFFFF" w:themeColor="background1"/>
+              <w:bottom w:val="nil"/>
+            </w:tcBorders>
+            <w:shd w:val="clear" w:color="auto" w:fill="44546A" w:themeFill="text2"/>
+          </w:tcPr>
+          <w:p>
+            <w:pPr>
+              <w:rPr>
+                <w:rStyle w:val="Textoennegrita"/>
+                <w:lang w:val="en-GB"/>
+              </w:rPr>
+            </w:pPr>
+            <w:r>
+              <w:rPr>
+                <w:rStyle w:val="Textoennegrita"/>
+                <w:lang w:val="en-GB"/>
+              </w:rPr>
+              <w:t>Notes</w:t>
+            </w:r>
+          </w:p>
+        </w:tc>
+        <w:tc>
+          <w:tcPr>
+            <w:tcW w:w="7010" w:type="dxa"/>
+            <w:tcBorders>
+              <w:top w:val="single" w:sz="4" w:space="0" w:color="FFFFFF" w:themeColor="background1"/>
+              <w:bottom w:val="nil"/>
+            </w:tcBorders>
+          </w:tcPr>
+          <w:p>
+            <w:pPr>
+              <w:cnfStyle w:val="000000000000" w:firstRow="0" w:lastRow="0" w:firstColumn="0" w:lastColumn="0" w:oddVBand="0" w:evenVBand="0" w:oddHBand="0" w:evenHBand="0" w:firstRowFirstColumn="0" w:firstRowLastColumn="0" w:lastRowFirstColumn="0" w:lastRowLastColumn="0"/>
+              <w:rPr>
+                <w:lang w:val="en-GB"/>
+              </w:rPr>
+            </w:pPr>
+          </w:p>
+        </w:tc>
+      </w:tr>
+    </w:tbl>
+    <w:p>
+      <w:pPr>
+        <w:rPr>
+          <w:lang w:val="en-GB"/>
+        </w:rPr>
+      </w:pPr>
+    </w:p>
+    <w:tbl>
+      <w:tblPr>
+        <w:tblStyle w:val="Cuadrculavistosa-nfasis1"/>
+        <w:tblW w:w="0" w:type="auto"/>
+        <w:tblLook w:val="04A0" w:firstRow="1" w:lastRow="0" w:firstColumn="1" w:lastColumn="0" w:noHBand="0" w:noVBand="1"/>
+      </w:tblPr>
+      <w:tblGrid>
+        <w:gridCol w:w="1494"/>
+        <w:gridCol w:w="7010"/>
+      </w:tblGrid>
+      <w:tr>
+        <w:trPr>
+          <w:cnfStyle w:val="100000000000" w:firstRow="1" w:lastRow="0" w:firstColumn="0" w:lastColumn="0" w:oddVBand="0" w:evenVBand="0" w:oddHBand="0" w:evenHBand="0" w:firstRowFirstColumn="0" w:firstRowLastColumn="0" w:lastRowFirstColumn="0" w:lastRowLastColumn="0"/>
+        </w:trPr>
+        <w:tc>
+          <w:tcPr>
+            <w:cnfStyle w:val="001000000000" w:firstRow="0" w:lastRow="0" w:firstColumn="1" w:lastColumn="0" w:oddVBand="0" w:evenVBand="0" w:oddHBand="0" w:evenHBand="0" w:firstRowFirstColumn="0" w:firstRowLastColumn="0" w:lastRowFirstColumn="0" w:lastRowLastColumn="0"/>
+            <w:tcW w:w="8504" w:type="dxa"/>
+            <w:gridSpan w:val="2"/>
+            <w:tcBorders>
+              <w:top w:val="nil"/>
+              <w:bottom w:val="single" w:sz="4" w:space="0" w:color="FFFFFF" w:themeColor="background1"/>
+            </w:tcBorders>
+            <w:shd w:val="clear" w:color="auto" w:fill="44546A" w:themeFill="text2"/>
+          </w:tcPr>
+          <w:p>
+            <w:pPr>
+              <w:rPr>
+                <w:rStyle w:val="Textoennegrita"/>
+                <w:lang w:val="en-GB"/>
+              </w:rPr>
+            </w:pPr>
+            <w:r>
+              <w:rPr>
+                <w:rStyle w:val="Textoennegrita"/>
+                <w:lang w:val="en-GB"/>
+              </w:rPr>
+              <w:t>Test 001</w:t>
+            </w:r>
+          </w:p>
+        </w:tc>
+      </w:tr>
+      <w:tr>
+        <w:trPr>
+          <w:cnfStyle w:val="000000100000" w:firstRow="0" w:lastRow="0" w:firstColumn="0" w:lastColumn="0" w:oddVBand="0" w:evenVBand="0" w:oddHBand="1" w:evenHBand="0" w:firstRowFirstColumn="0" w:firstRowLastColumn="0" w:lastRowFirstColumn="0" w:lastRowLastColumn="0"/>
+        </w:trPr>
+        <w:tc>
+          <w:tcPr>
+            <w:cnfStyle w:val="001000000000" w:firstRow="0" w:lastRow="0" w:firstColumn="1" w:lastColumn="0" w:oddVBand="0" w:evenVBand="0" w:oddHBand="0" w:evenHBand="0" w:firstRowFirstColumn="0" w:firstRowLastColumn="0" w:lastRowFirstColumn="0" w:lastRowLastColumn="0"/>
+            <w:tcW w:w="1494" w:type="dxa"/>
+            <w:tcBorders>
+              <w:top w:val="single" w:sz="4" w:space="0" w:color="FFFFFF" w:themeColor="background1"/>
+              <w:bottom w:val="single" w:sz="4" w:space="0" w:color="FFFFFF" w:themeColor="background1"/>
+            </w:tcBorders>
+            <w:shd w:val="clear" w:color="auto" w:fill="44546A" w:themeFill="text2"/>
+          </w:tcPr>
+          <w:p>
+            <w:pPr>
+              <w:rPr>
+                <w:rStyle w:val="Textoennegrita"/>
+                <w:lang w:val="en-GB"/>
+              </w:rPr>
+            </w:pPr>
+            <w:r>
+              <w:rPr>
+                <w:rStyle w:val="Textoennegrita"/>
+                <w:lang w:val="en-GB"/>
+              </w:rPr>
+              <w:t>Description</w:t>
+            </w:r>
+          </w:p>
+        </w:tc>
+        <w:tc>
+          <w:tcPr>
+            <w:tcW w:w="7010" w:type="dxa"/>
+            <w:tcBorders>
+              <w:top w:val="single" w:sz="4" w:space="0" w:color="FFFFFF" w:themeColor="background1"/>
+              <w:bottom w:val="single" w:sz="4" w:space="0" w:color="FFFFFF" w:themeColor="background1"/>
+            </w:tcBorders>
+          </w:tcPr>
+          <w:p>
+            <w:pPr>
+              <w:cnfStyle w:val="000000100000" w:firstRow="0" w:lastRow="0" w:firstColumn="0" w:lastColumn="0" w:oddVBand="0" w:evenVBand="0" w:oddHBand="1" w:evenHBand="0" w:firstRowFirstColumn="0" w:firstRowLastColumn="0" w:lastRowFirstColumn="0" w:lastRowLastColumn="0"/>
+              <w:rPr>
+                <w:color w:val="auto"/>
+                <w:lang w:val="en-GB"/>
+              </w:rPr>
+            </w:pPr>
+            <w:r>
+              <w:rPr>
+                <w:color w:val="auto"/>
+                <w:lang w:val="en-GB"/>
+              </w:rPr>
+              <w:t>With the language set to “</w:t>
+            </w:r>
+            <w:r>
+              <w:rPr>
+                <w:color w:val="auto"/>
+                <w:lang w:val="en-GB"/>
+              </w:rPr>
+              <w:t>Spanish</w:t>
+            </w:r>
+            <w:r>
+              <w:rPr>
+                <w:color w:val="auto"/>
+                <w:lang w:val="en-GB"/>
+              </w:rPr>
+              <w:t xml:space="preserve">”, the tests log as a user1 and try to access to </w:t>
+            </w:r>
+            <w:r>
+              <w:rPr>
+                <w:color w:val="auto"/>
+                <w:lang w:val="en-GB"/>
+              </w:rPr>
+              <w:t>his</w:t>
+            </w:r>
+            <w:r>
+              <w:rPr>
+                <w:color w:val="auto"/>
+                <w:lang w:val="en-GB"/>
+              </w:rPr>
+              <w:t xml:space="preserve"> profile.</w:t>
+            </w:r>
+          </w:p>
+        </w:tc>
+      </w:tr>
+      <w:tr>
+        <w:tc>
+          <w:tcPr>
+            <w:cnfStyle w:val="001000000000" w:firstRow="0" w:lastRow="0" w:firstColumn="1" w:lastColumn="0" w:oddVBand="0" w:evenVBand="0" w:oddHBand="0" w:evenHBand="0" w:firstRowFirstColumn="0" w:firstRowLastColumn="0" w:lastRowFirstColumn="0" w:lastRowLastColumn="0"/>
+            <w:tcW w:w="1494" w:type="dxa"/>
+            <w:tcBorders>
+              <w:top w:val="single" w:sz="4" w:space="0" w:color="FFFFFF" w:themeColor="background1"/>
+              <w:bottom w:val="single" w:sz="4" w:space="0" w:color="FFFFFF" w:themeColor="background1"/>
+            </w:tcBorders>
+            <w:shd w:val="clear" w:color="auto" w:fill="44546A" w:themeFill="text2"/>
+          </w:tcPr>
+          <w:p>
+            <w:pPr>
+              <w:rPr>
+                <w:rStyle w:val="Textoennegrita"/>
+                <w:lang w:val="en-GB"/>
+              </w:rPr>
+            </w:pPr>
+            <w:r>
+              <w:rPr>
+                <w:rStyle w:val="Textoennegrita"/>
+                <w:lang w:val="en-GB"/>
+              </w:rPr>
+              <w:t>Expected</w:t>
+            </w:r>
+          </w:p>
+        </w:tc>
+        <w:tc>
+          <w:tcPr>
+            <w:tcW w:w="7010" w:type="dxa"/>
+            <w:tcBorders>
+              <w:top w:val="single" w:sz="4" w:space="0" w:color="FFFFFF" w:themeColor="background1"/>
+              <w:bottom w:val="single" w:sz="4" w:space="0" w:color="FFFFFF" w:themeColor="background1"/>
+            </w:tcBorders>
+          </w:tcPr>
+          <w:p>
+            <w:pPr>
+              <w:cnfStyle w:val="000000000000" w:firstRow="0" w:lastRow="0" w:firstColumn="0" w:lastColumn="0" w:oddVBand="0" w:evenVBand="0" w:oddHBand="0" w:evenHBand="0" w:firstRowFirstColumn="0" w:firstRowLastColumn="0" w:lastRowFirstColumn="0" w:lastRowLastColumn="0"/>
+              <w:rPr>
+                <w:color w:val="auto"/>
+                <w:lang w:val="en-GB"/>
+              </w:rPr>
+            </w:pPr>
+            <w:r>
+              <w:rPr>
+                <w:color w:val="auto"/>
+                <w:lang w:val="en-GB"/>
+              </w:rPr>
+              <w:t xml:space="preserve">His profile will be opened. It must contain his personal data, 7 articles and 6 chirps. </w:t>
+            </w:r>
+          </w:p>
+        </w:tc>
+      </w:tr>
+      <w:tr>
+        <w:trPr>
+          <w:cnfStyle w:val="000000100000" w:firstRow="0" w:lastRow="0" w:firstColumn="0" w:lastColumn="0" w:oddVBand="0" w:evenVBand="0" w:oddHBand="1" w:evenHBand="0" w:firstRowFirstColumn="0" w:firstRowLastColumn="0" w:lastRowFirstColumn="0" w:lastRowLastColumn="0"/>
+        </w:trPr>
+        <w:tc>
+          <w:tcPr>
+            <w:cnfStyle w:val="001000000000" w:firstRow="0" w:lastRow="0" w:firstColumn="1" w:lastColumn="0" w:oddVBand="0" w:evenVBand="0" w:oddHBand="0" w:evenHBand="0" w:firstRowFirstColumn="0" w:firstRowLastColumn="0" w:lastRowFirstColumn="0" w:lastRowLastColumn="0"/>
+            <w:tcW w:w="1494" w:type="dxa"/>
+            <w:tcBorders>
+              <w:top w:val="single" w:sz="4" w:space="0" w:color="FFFFFF" w:themeColor="background1"/>
+              <w:bottom w:val="single" w:sz="4" w:space="0" w:color="FFFFFF" w:themeColor="background1"/>
+            </w:tcBorders>
+            <w:shd w:val="clear" w:color="auto" w:fill="44546A" w:themeFill="text2"/>
+          </w:tcPr>
+          <w:p>
+            <w:pPr>
+              <w:rPr>
+                <w:rStyle w:val="Textoennegrita"/>
+                <w:lang w:val="en-GB"/>
+              </w:rPr>
+            </w:pPr>
+            <w:r>
+              <w:rPr>
+                <w:rStyle w:val="Textoennegrita"/>
+                <w:lang w:val="en-GB"/>
+              </w:rPr>
+              <w:t>Outcome</w:t>
+            </w:r>
+          </w:p>
+        </w:tc>
+        <w:tc>
+          <w:tcPr>
+            <w:tcW w:w="7010" w:type="dxa"/>
+            <w:tcBorders>
+              <w:top w:val="single" w:sz="4" w:space="0" w:color="FFFFFF" w:themeColor="background1"/>
+              <w:bottom w:val="single" w:sz="4" w:space="0" w:color="FFFFFF" w:themeColor="background1"/>
+            </w:tcBorders>
+          </w:tcPr>
+          <w:p>
+            <w:pPr>
+              <w:pStyle w:val="Notes"/>
+              <w:cnfStyle w:val="000000100000" w:firstRow="0" w:lastRow="0" w:firstColumn="0" w:lastColumn="0" w:oddVBand="0" w:evenVBand="0" w:oddHBand="1" w:evenHBand="0" w:firstRowFirstColumn="0" w:firstRowLastColumn="0" w:lastRowFirstColumn="0" w:lastRowLastColumn="0"/>
+            </w:pPr>
+          </w:p>
+        </w:tc>
+      </w:tr>
+      <w:tr>
+        <w:tc>
+          <w:tcPr>
+            <w:cnfStyle w:val="001000000000" w:firstRow="0" w:lastRow="0" w:firstColumn="1" w:lastColumn="0" w:oddVBand="0" w:evenVBand="0" w:oddHBand="0" w:evenHBand="0" w:firstRowFirstColumn="0" w:firstRowLastColumn="0" w:lastRowFirstColumn="0" w:lastRowLastColumn="0"/>
+            <w:tcW w:w="1494" w:type="dxa"/>
+            <w:tcBorders>
+              <w:top w:val="single" w:sz="4" w:space="0" w:color="FFFFFF" w:themeColor="background1"/>
+              <w:bottom w:val="nil"/>
+            </w:tcBorders>
+            <w:shd w:val="clear" w:color="auto" w:fill="44546A" w:themeFill="text2"/>
+          </w:tcPr>
+          <w:p>
+            <w:pPr>
+              <w:rPr>
+                <w:rStyle w:val="Textoennegrita"/>
+                <w:lang w:val="en-GB"/>
+              </w:rPr>
+            </w:pPr>
+            <w:r>
+              <w:rPr>
+                <w:rStyle w:val="Textoennegrita"/>
+                <w:lang w:val="en-GB"/>
+              </w:rPr>
+              <w:t>Notes</w:t>
+            </w:r>
+          </w:p>
+        </w:tc>
+        <w:tc>
+          <w:tcPr>
+            <w:tcW w:w="7010" w:type="dxa"/>
+            <w:tcBorders>
+              <w:top w:val="single" w:sz="4" w:space="0" w:color="FFFFFF" w:themeColor="background1"/>
+              <w:bottom w:val="nil"/>
+            </w:tcBorders>
+          </w:tcPr>
+          <w:p>
+            <w:pPr>
+              <w:cnfStyle w:val="000000000000" w:firstRow="0" w:lastRow="0" w:firstColumn="0" w:lastColumn="0" w:oddVBand="0" w:evenVBand="0" w:oddHBand="0" w:evenHBand="0" w:firstRowFirstColumn="0" w:firstRowLastColumn="0" w:lastRowFirstColumn="0" w:lastRowLastColumn="0"/>
+              <w:rPr>
+                <w:lang w:val="en-GB"/>
+              </w:rPr>
+            </w:pPr>
+          </w:p>
+        </w:tc>
+      </w:tr>
+    </w:tbl>
+    <w:p>
+      <w:pPr>
+        <w:rPr>
+          <w:lang w:val="en-GB"/>
+        </w:rPr>
+      </w:pPr>
+    </w:p>
+    <w:p>
+      <w:pPr>
+        <w:pStyle w:val="Ttulo1"/>
+      </w:pPr>
+      <w:r>
+        <w:t xml:space="preserve">Use case 00: An actor who is authenticated </w:t>
+      </w:r>
+      <w:r>
+        <w:t xml:space="preserve">as a user </w:t>
+      </w:r>
+      <w:r>
+        <w:t xml:space="preserve">must </w:t>
+      </w:r>
+      <w:r>
+        <w:t xml:space="preserve">display </w:t>
+      </w:r>
+      <w:r>
+        <w:t>another profile</w:t>
+      </w:r>
+    </w:p>
+    <w:p>
+      <w:pPr>
+        <w:pStyle w:val="Subttulo"/>
+      </w:pPr>
+      <w:r>
+        <w:t>Description</w:t>
+      </w:r>
+    </w:p>
+    <w:p>
+      <w:pPr>
+        <w:rPr>
+          <w:lang w:val="en-GB"/>
+        </w:rPr>
+      </w:pPr>
+      <w:r>
+        <w:rPr>
+          <w:lang w:val="en-GB"/>
+        </w:rPr>
+        <w:t>A</w:t>
+      </w:r>
+      <w:r>
+        <w:rPr>
+          <w:lang w:val="en-GB"/>
+        </w:rPr>
+        <w:t xml:space="preserve">n actor wishes to display </w:t>
+      </w:r>
+      <w:r>
+        <w:rPr>
+          <w:lang w:val="en-GB"/>
+        </w:rPr>
+        <w:t>a user’s</w:t>
+      </w:r>
+      <w:r>
+        <w:rPr>
+          <w:lang w:val="en-GB"/>
+        </w:rPr>
+        <w:t xml:space="preserve"> profile</w:t>
+      </w:r>
+      <w:r>
+        <w:rPr>
+          <w:lang w:val="en-GB"/>
+        </w:rPr>
+        <w:t>.</w:t>
+      </w:r>
+    </w:p>
+    <w:p>
+      <w:pPr>
+        <w:pStyle w:val="Subttulo"/>
+      </w:pPr>
+      <w:r>
+        <w:t>Access</w:t>
+      </w:r>
+    </w:p>
+    <w:p>
+      <w:pPr>
+        <w:rPr>
+          <w:lang w:val="en-GB"/>
+        </w:rPr>
+      </w:pPr>
+      <w:r>
+        <w:rPr>
+          <w:lang w:val="en-GB"/>
+        </w:rPr>
+        <w:t xml:space="preserve">Main menu &gt; </w:t>
+      </w:r>
+      <w:r>
+        <w:rPr>
+          <w:lang w:val="en-GB"/>
+        </w:rPr>
+        <w:t xml:space="preserve">User </w:t>
+      </w:r>
+      <w:r>
+        <w:rPr>
+          <w:lang w:val="en-GB"/>
+        </w:rPr>
+        <w:t>List. Then,</w:t>
+      </w:r>
+      <w:r>
+        <w:rPr>
+          <w:lang w:val="en-GB"/>
+        </w:rPr>
+        <w:t xml:space="preserve"> </w:t>
+      </w:r>
+      <w:r>
+        <w:rPr>
+          <w:lang w:val="en-GB"/>
+        </w:rPr>
+        <w:t>click on Display</w:t>
+      </w:r>
+      <w:r>
+        <w:rPr>
+          <w:lang w:val="en-GB"/>
+        </w:rPr>
+        <w:t>.</w:t>
+      </w:r>
+    </w:p>
+    <w:p>
+      <w:pPr>
+        <w:rPr>
+          <w:lang w:val="en-GB"/>
+        </w:rPr>
+      </w:pPr>
+    </w:p>
+    <w:tbl>
+      <w:tblPr>
+        <w:tblStyle w:val="Cuadrculavistosa-nfasis1"/>
+        <w:tblW w:w="0" w:type="auto"/>
+        <w:tblLook w:val="04A0" w:firstRow="1" w:lastRow="0" w:firstColumn="1" w:lastColumn="0" w:noHBand="0" w:noVBand="1"/>
+      </w:tblPr>
+      <w:tblGrid>
+        <w:gridCol w:w="1494"/>
+        <w:gridCol w:w="7010"/>
+      </w:tblGrid>
+      <w:tr>
+        <w:trPr>
+          <w:cnfStyle w:val="100000000000" w:firstRow="1" w:lastRow="0" w:firstColumn="0" w:lastColumn="0" w:oddVBand="0" w:evenVBand="0" w:oddHBand="0" w:evenHBand="0" w:firstRowFirstColumn="0" w:firstRowLastColumn="0" w:lastRowFirstColumn="0" w:lastRowLastColumn="0"/>
+        </w:trPr>
+        <w:tc>
+          <w:tcPr>
+            <w:cnfStyle w:val="001000000000" w:firstRow="0" w:lastRow="0" w:firstColumn="1" w:lastColumn="0" w:oddVBand="0" w:evenVBand="0" w:oddHBand="0" w:evenHBand="0" w:firstRowFirstColumn="0" w:firstRowLastColumn="0" w:lastRowFirstColumn="0" w:lastRowLastColumn="0"/>
+            <w:tcW w:w="8504" w:type="dxa"/>
+            <w:gridSpan w:val="2"/>
+            <w:tcBorders>
+              <w:top w:val="nil"/>
+              <w:bottom w:val="single" w:sz="4" w:space="0" w:color="FFFFFF" w:themeColor="background1"/>
+            </w:tcBorders>
+            <w:shd w:val="clear" w:color="auto" w:fill="44546A" w:themeFill="text2"/>
+          </w:tcPr>
+          <w:p>
+            <w:pPr>
+              <w:rPr>
+                <w:rStyle w:val="Textoennegrita"/>
+                <w:lang w:val="en-GB"/>
+              </w:rPr>
+            </w:pPr>
+            <w:r>
+              <w:rPr>
+                <w:rStyle w:val="Textoennegrita"/>
+                <w:lang w:val="en-GB"/>
+              </w:rPr>
+              <w:t>Test 001</w:t>
+            </w:r>
+          </w:p>
+        </w:tc>
+      </w:tr>
+      <w:tr>
+        <w:trPr>
+          <w:cnfStyle w:val="000000100000" w:firstRow="0" w:lastRow="0" w:firstColumn="0" w:lastColumn="0" w:oddVBand="0" w:evenVBand="0" w:oddHBand="1" w:evenHBand="0" w:firstRowFirstColumn="0" w:firstRowLastColumn="0" w:lastRowFirstColumn="0" w:lastRowLastColumn="0"/>
+        </w:trPr>
+        <w:tc>
+          <w:tcPr>
+            <w:cnfStyle w:val="001000000000" w:firstRow="0" w:lastRow="0" w:firstColumn="1" w:lastColumn="0" w:oddVBand="0" w:evenVBand="0" w:oddHBand="0" w:evenHBand="0" w:firstRowFirstColumn="0" w:firstRowLastColumn="0" w:lastRowFirstColumn="0" w:lastRowLastColumn="0"/>
+            <w:tcW w:w="1494" w:type="dxa"/>
+            <w:tcBorders>
+              <w:top w:val="single" w:sz="4" w:space="0" w:color="FFFFFF" w:themeColor="background1"/>
+              <w:bottom w:val="single" w:sz="4" w:space="0" w:color="FFFFFF" w:themeColor="background1"/>
+            </w:tcBorders>
+            <w:shd w:val="clear" w:color="auto" w:fill="44546A" w:themeFill="text2"/>
+          </w:tcPr>
+          <w:p>
+            <w:pPr>
+              <w:rPr>
+                <w:rStyle w:val="Textoennegrita"/>
+                <w:lang w:val="en-GB"/>
+              </w:rPr>
+            </w:pPr>
+            <w:r>
+              <w:rPr>
+                <w:rStyle w:val="Textoennegrita"/>
+                <w:lang w:val="en-GB"/>
+              </w:rPr>
+              <w:t>Description</w:t>
+            </w:r>
+          </w:p>
+        </w:tc>
+        <w:tc>
+          <w:tcPr>
+            <w:tcW w:w="7010" w:type="dxa"/>
+            <w:tcBorders>
+              <w:top w:val="single" w:sz="4" w:space="0" w:color="FFFFFF" w:themeColor="background1"/>
+              <w:bottom w:val="single" w:sz="4" w:space="0" w:color="FFFFFF" w:themeColor="background1"/>
+            </w:tcBorders>
+          </w:tcPr>
+          <w:p>
+            <w:pPr>
+              <w:cnfStyle w:val="000000100000" w:firstRow="0" w:lastRow="0" w:firstColumn="0" w:lastColumn="0" w:oddVBand="0" w:evenVBand="0" w:oddHBand="1" w:evenHBand="0" w:firstRowFirstColumn="0" w:firstRowLastColumn="0" w:lastRowFirstColumn="0" w:lastRowLastColumn="0"/>
+              <w:rPr>
+                <w:color w:val="auto"/>
+                <w:lang w:val="en-GB"/>
+              </w:rPr>
+            </w:pPr>
+            <w:r>
+              <w:rPr>
+                <w:color w:val="auto"/>
+                <w:lang w:val="en-GB"/>
+              </w:rPr>
+              <w:t>With the language set to “</w:t>
+            </w:r>
+            <w:r>
+              <w:rPr>
+                <w:color w:val="auto"/>
+                <w:lang w:val="en-GB"/>
+              </w:rPr>
+              <w:t>English”, the tests log as a user</w:t>
+            </w:r>
+            <w:r>
+              <w:rPr>
+                <w:color w:val="auto"/>
+                <w:lang w:val="en-GB"/>
+              </w:rPr>
+              <w:t>2</w:t>
+            </w:r>
+            <w:r>
+              <w:rPr>
+                <w:color w:val="auto"/>
+                <w:lang w:val="en-GB"/>
+              </w:rPr>
+              <w:t xml:space="preserve"> and try to access to the user1’s profile.</w:t>
+            </w:r>
+          </w:p>
+        </w:tc>
+      </w:tr>
+      <w:tr>
+        <w:tc>
+          <w:tcPr>
+            <w:cnfStyle w:val="001000000000" w:firstRow="0" w:lastRow="0" w:firstColumn="1" w:lastColumn="0" w:oddVBand="0" w:evenVBand="0" w:oddHBand="0" w:evenHBand="0" w:firstRowFirstColumn="0" w:firstRowLastColumn="0" w:lastRowFirstColumn="0" w:lastRowLastColumn="0"/>
+            <w:tcW w:w="1494" w:type="dxa"/>
+            <w:tcBorders>
+              <w:top w:val="single" w:sz="4" w:space="0" w:color="FFFFFF" w:themeColor="background1"/>
+              <w:bottom w:val="single" w:sz="4" w:space="0" w:color="FFFFFF" w:themeColor="background1"/>
+            </w:tcBorders>
+            <w:shd w:val="clear" w:color="auto" w:fill="44546A" w:themeFill="text2"/>
+          </w:tcPr>
+          <w:p>
+            <w:pPr>
+              <w:rPr>
+                <w:rStyle w:val="Textoennegrita"/>
+                <w:lang w:val="en-GB"/>
+              </w:rPr>
+            </w:pPr>
+            <w:r>
+              <w:rPr>
+                <w:rStyle w:val="Textoennegrita"/>
+                <w:lang w:val="en-GB"/>
+              </w:rPr>
+              <w:t>Expected</w:t>
+            </w:r>
+          </w:p>
+        </w:tc>
+        <w:tc>
+          <w:tcPr>
+            <w:tcW w:w="7010" w:type="dxa"/>
+            <w:tcBorders>
+              <w:top w:val="single" w:sz="4" w:space="0" w:color="FFFFFF" w:themeColor="background1"/>
+              <w:bottom w:val="single" w:sz="4" w:space="0" w:color="FFFFFF" w:themeColor="background1"/>
+            </w:tcBorders>
+          </w:tcPr>
+          <w:p>
+            <w:pPr>
+              <w:cnfStyle w:val="000000000000" w:firstRow="0" w:lastRow="0" w:firstColumn="0" w:lastColumn="0" w:oddVBand="0" w:evenVBand="0" w:oddHBand="0" w:evenHBand="0" w:firstRowFirstColumn="0" w:firstRowLastColumn="0" w:lastRowFirstColumn="0" w:lastRowLastColumn="0"/>
+              <w:rPr>
+                <w:color w:val="auto"/>
+                <w:lang w:val="en-GB"/>
+              </w:rPr>
+            </w:pPr>
+            <w:r>
+              <w:rPr>
+                <w:color w:val="auto"/>
+                <w:lang w:val="en-GB"/>
+              </w:rPr>
+              <w:t>His profile will be opened. It must contain his personal data, 7 articles and 6 chirps.</w:t>
+            </w:r>
+          </w:p>
+        </w:tc>
+      </w:tr>
+      <w:tr>
+        <w:trPr>
+          <w:cnfStyle w:val="000000100000" w:firstRow="0" w:lastRow="0" w:firstColumn="0" w:lastColumn="0" w:oddVBand="0" w:evenVBand="0" w:oddHBand="1" w:evenHBand="0" w:firstRowFirstColumn="0" w:firstRowLastColumn="0" w:lastRowFirstColumn="0" w:lastRowLastColumn="0"/>
+        </w:trPr>
+        <w:tc>
+          <w:tcPr>
+            <w:cnfStyle w:val="001000000000" w:firstRow="0" w:lastRow="0" w:firstColumn="1" w:lastColumn="0" w:oddVBand="0" w:evenVBand="0" w:oddHBand="0" w:evenHBand="0" w:firstRowFirstColumn="0" w:firstRowLastColumn="0" w:lastRowFirstColumn="0" w:lastRowLastColumn="0"/>
+            <w:tcW w:w="1494" w:type="dxa"/>
+            <w:tcBorders>
+              <w:top w:val="single" w:sz="4" w:space="0" w:color="FFFFFF" w:themeColor="background1"/>
+              <w:bottom w:val="single" w:sz="4" w:space="0" w:color="FFFFFF" w:themeColor="background1"/>
+            </w:tcBorders>
+            <w:shd w:val="clear" w:color="auto" w:fill="44546A" w:themeFill="text2"/>
+          </w:tcPr>
+          <w:p>
+            <w:pPr>
+              <w:rPr>
+                <w:rStyle w:val="Textoennegrita"/>
+                <w:lang w:val="en-GB"/>
+              </w:rPr>
+            </w:pPr>
+            <w:r>
+              <w:rPr>
+                <w:rStyle w:val="Textoennegrita"/>
+                <w:lang w:val="en-GB"/>
+              </w:rPr>
+              <w:t>Outcome</w:t>
+            </w:r>
+          </w:p>
+        </w:tc>
+        <w:tc>
+          <w:tcPr>
+            <w:tcW w:w="7010" w:type="dxa"/>
+            <w:tcBorders>
+              <w:top w:val="single" w:sz="4" w:space="0" w:color="FFFFFF" w:themeColor="background1"/>
+              <w:bottom w:val="single" w:sz="4" w:space="0" w:color="FFFFFF" w:themeColor="background1"/>
+            </w:tcBorders>
+          </w:tcPr>
+          <w:p>
+            <w:pPr>
+              <w:pStyle w:val="Notes"/>
+              <w:cnfStyle w:val="000000100000" w:firstRow="0" w:lastRow="0" w:firstColumn="0" w:lastColumn="0" w:oddVBand="0" w:evenVBand="0" w:oddHBand="1" w:evenHBand="0" w:firstRowFirstColumn="0" w:firstRowLastColumn="0" w:lastRowFirstColumn="0" w:lastRowLastColumn="0"/>
+            </w:pPr>
+          </w:p>
+        </w:tc>
+      </w:tr>
+      <w:tr>
+        <w:tc>
+          <w:tcPr>
+            <w:cnfStyle w:val="001000000000" w:firstRow="0" w:lastRow="0" w:firstColumn="1" w:lastColumn="0" w:oddVBand="0" w:evenVBand="0" w:oddHBand="0" w:evenHBand="0" w:firstRowFirstColumn="0" w:firstRowLastColumn="0" w:lastRowFirstColumn="0" w:lastRowLastColumn="0"/>
+            <w:tcW w:w="1494" w:type="dxa"/>
+            <w:tcBorders>
+              <w:top w:val="single" w:sz="4" w:space="0" w:color="FFFFFF" w:themeColor="background1"/>
+              <w:bottom w:val="nil"/>
+            </w:tcBorders>
+            <w:shd w:val="clear" w:color="auto" w:fill="44546A" w:themeFill="text2"/>
+          </w:tcPr>
+          <w:p>
+            <w:pPr>
+              <w:rPr>
+                <w:rStyle w:val="Textoennegrita"/>
+                <w:lang w:val="en-GB"/>
+              </w:rPr>
+            </w:pPr>
+            <w:r>
+              <w:rPr>
+                <w:rStyle w:val="Textoennegrita"/>
+                <w:lang w:val="en-GB"/>
+              </w:rPr>
+              <w:t>Notes</w:t>
+            </w:r>
+          </w:p>
+        </w:tc>
+        <w:tc>
+          <w:tcPr>
+            <w:tcW w:w="7010" w:type="dxa"/>
+            <w:tcBorders>
+              <w:top w:val="single" w:sz="4" w:space="0" w:color="FFFFFF" w:themeColor="background1"/>
+              <w:bottom w:val="nil"/>
+            </w:tcBorders>
+          </w:tcPr>
+          <w:p>
+            <w:pPr>
+              <w:cnfStyle w:val="000000000000" w:firstRow="0" w:lastRow="0" w:firstColumn="0" w:lastColumn="0" w:oddVBand="0" w:evenVBand="0" w:oddHBand="0" w:evenHBand="0" w:firstRowFirstColumn="0" w:firstRowLastColumn="0" w:lastRowFirstColumn="0" w:lastRowLastColumn="0"/>
+              <w:rPr>
+                <w:lang w:val="en-GB"/>
+              </w:rPr>
+            </w:pPr>
+          </w:p>
+        </w:tc>
+      </w:tr>
+    </w:tbl>
+    <w:p>
+      <w:pPr>
+        <w:rPr>
+          <w:lang w:val="en-GB"/>
+        </w:rPr>
+      </w:pPr>
+    </w:p>
+    <w:p>
+      <w:pPr>
+        <w:rPr>
+          <w:lang w:val="en-GB"/>
+        </w:rPr>
+      </w:pPr>
+    </w:p>
+    <w:p>
+      <w:pPr>
+        <w:rPr>
+          <w:lang w:val="en-GB"/>
+        </w:rPr>
+      </w:pPr>
+    </w:p>
+    <w:p>
+      <w:pPr>
+        <w:rPr>
+          <w:lang w:val="en-GB"/>
+        </w:rPr>
+      </w:pPr>
+    </w:p>
+    <w:p>
+      <w:pPr>
+        <w:rPr>
+          <w:lang w:val="en-GB"/>
+        </w:rPr>
+      </w:pPr>
+    </w:p>
+    <w:p>
+      <w:pPr>
+        <w:rPr>
+          <w:lang w:val="en-GB"/>
+        </w:rPr>
+      </w:pPr>
+    </w:p>
+    <w:tbl>
+      <w:tblPr>
+        <w:tblStyle w:val="Cuadrculavistosa-nfasis1"/>
+        <w:tblW w:w="0" w:type="auto"/>
+        <w:tblLook w:val="04A0" w:firstRow="1" w:lastRow="0" w:firstColumn="1" w:lastColumn="0" w:noHBand="0" w:noVBand="1"/>
+      </w:tblPr>
+      <w:tblGrid>
+        <w:gridCol w:w="1494"/>
+        <w:gridCol w:w="7010"/>
+      </w:tblGrid>
+      <w:tr>
+        <w:trPr>
+          <w:cnfStyle w:val="100000000000" w:firstRow="1" w:lastRow="0" w:firstColumn="0" w:lastColumn="0" w:oddVBand="0" w:evenVBand="0" w:oddHBand="0" w:evenHBand="0" w:firstRowFirstColumn="0" w:firstRowLastColumn="0" w:lastRowFirstColumn="0" w:lastRowLastColumn="0"/>
+        </w:trPr>
+        <w:tc>
+          <w:tcPr>
+            <w:cnfStyle w:val="001000000000" w:firstRow="0" w:lastRow="0" w:firstColumn="1" w:lastColumn="0" w:oddVBand="0" w:evenVBand="0" w:oddHBand="0" w:evenHBand="0" w:firstRowFirstColumn="0" w:firstRowLastColumn="0" w:lastRowFirstColumn="0" w:lastRowLastColumn="0"/>
+            <w:tcW w:w="8504" w:type="dxa"/>
+            <w:gridSpan w:val="2"/>
+            <w:tcBorders>
+              <w:top w:val="nil"/>
+              <w:bottom w:val="single" w:sz="4" w:space="0" w:color="FFFFFF" w:themeColor="background1"/>
+            </w:tcBorders>
+            <w:shd w:val="clear" w:color="auto" w:fill="44546A" w:themeFill="text2"/>
+          </w:tcPr>
+          <w:p>
+            <w:pPr>
+              <w:rPr>
+                <w:rStyle w:val="Textoennegrita"/>
+                <w:lang w:val="en-GB"/>
+              </w:rPr>
+            </w:pPr>
+            <w:r>
+              <w:rPr>
+                <w:rStyle w:val="Textoennegrita"/>
+                <w:lang w:val="en-GB"/>
+              </w:rPr>
+              <w:lastRenderedPageBreak/>
+              <w:t>Test 001</w:t>
+            </w:r>
+          </w:p>
+        </w:tc>
+      </w:tr>
+      <w:tr>
+        <w:trPr>
+          <w:cnfStyle w:val="000000100000" w:firstRow="0" w:lastRow="0" w:firstColumn="0" w:lastColumn="0" w:oddVBand="0" w:evenVBand="0" w:oddHBand="1" w:evenHBand="0" w:firstRowFirstColumn="0" w:firstRowLastColumn="0" w:lastRowFirstColumn="0" w:lastRowLastColumn="0"/>
+        </w:trPr>
+        <w:tc>
+          <w:tcPr>
+            <w:cnfStyle w:val="001000000000" w:firstRow="0" w:lastRow="0" w:firstColumn="1" w:lastColumn="0" w:oddVBand="0" w:evenVBand="0" w:oddHBand="0" w:evenHBand="0" w:firstRowFirstColumn="0" w:firstRowLastColumn="0" w:lastRowFirstColumn="0" w:lastRowLastColumn="0"/>
+            <w:tcW w:w="1494" w:type="dxa"/>
+            <w:tcBorders>
+              <w:top w:val="single" w:sz="4" w:space="0" w:color="FFFFFF" w:themeColor="background1"/>
+              <w:bottom w:val="single" w:sz="4" w:space="0" w:color="FFFFFF" w:themeColor="background1"/>
+            </w:tcBorders>
+            <w:shd w:val="clear" w:color="auto" w:fill="44546A" w:themeFill="text2"/>
+          </w:tcPr>
+          <w:p>
+            <w:pPr>
+              <w:rPr>
+                <w:rStyle w:val="Textoennegrita"/>
+                <w:lang w:val="en-GB"/>
+              </w:rPr>
+            </w:pPr>
+            <w:r>
+              <w:rPr>
+                <w:rStyle w:val="Textoennegrita"/>
+                <w:lang w:val="en-GB"/>
+              </w:rPr>
+              <w:t>Description</w:t>
+            </w:r>
+          </w:p>
+        </w:tc>
+        <w:tc>
+          <w:tcPr>
+            <w:tcW w:w="7010" w:type="dxa"/>
+            <w:tcBorders>
+              <w:top w:val="single" w:sz="4" w:space="0" w:color="FFFFFF" w:themeColor="background1"/>
+              <w:bottom w:val="single" w:sz="4" w:space="0" w:color="FFFFFF" w:themeColor="background1"/>
+            </w:tcBorders>
+          </w:tcPr>
+          <w:p>
+            <w:pPr>
+              <w:cnfStyle w:val="000000100000" w:firstRow="0" w:lastRow="0" w:firstColumn="0" w:lastColumn="0" w:oddVBand="0" w:evenVBand="0" w:oddHBand="1" w:evenHBand="0" w:firstRowFirstColumn="0" w:firstRowLastColumn="0" w:lastRowFirstColumn="0" w:lastRowLastColumn="0"/>
+              <w:rPr>
+                <w:color w:val="auto"/>
+                <w:lang w:val="en-GB"/>
+              </w:rPr>
+            </w:pPr>
+            <w:r>
+              <w:rPr>
+                <w:color w:val="auto"/>
+                <w:lang w:val="en-GB"/>
+              </w:rPr>
+              <w:t>With the language set to “</w:t>
+            </w:r>
+            <w:r>
+              <w:rPr>
+                <w:color w:val="auto"/>
+                <w:lang w:val="en-GB"/>
+              </w:rPr>
+              <w:t>Spanish”, the tests log as a user</w:t>
+            </w:r>
+            <w:r>
+              <w:rPr>
+                <w:color w:val="auto"/>
+                <w:lang w:val="en-GB"/>
+              </w:rPr>
+              <w:t>2</w:t>
+            </w:r>
+            <w:r>
+              <w:rPr>
+                <w:color w:val="auto"/>
+                <w:lang w:val="en-GB"/>
+              </w:rPr>
+              <w:t xml:space="preserve"> and try to access to the user1’s profile.</w:t>
+            </w:r>
+          </w:p>
+        </w:tc>
+      </w:tr>
+      <w:tr>
+        <w:tc>
+          <w:tcPr>
+            <w:cnfStyle w:val="001000000000" w:firstRow="0" w:lastRow="0" w:firstColumn="1" w:lastColumn="0" w:oddVBand="0" w:evenVBand="0" w:oddHBand="0" w:evenHBand="0" w:firstRowFirstColumn="0" w:firstRowLastColumn="0" w:lastRowFirstColumn="0" w:lastRowLastColumn="0"/>
+            <w:tcW w:w="1494" w:type="dxa"/>
+            <w:tcBorders>
+              <w:top w:val="single" w:sz="4" w:space="0" w:color="FFFFFF" w:themeColor="background1"/>
+              <w:bottom w:val="single" w:sz="4" w:space="0" w:color="FFFFFF" w:themeColor="background1"/>
+            </w:tcBorders>
+            <w:shd w:val="clear" w:color="auto" w:fill="44546A" w:themeFill="text2"/>
+          </w:tcPr>
+          <w:p>
+            <w:pPr>
+              <w:rPr>
+                <w:rStyle w:val="Textoennegrita"/>
+                <w:lang w:val="en-GB"/>
+              </w:rPr>
+            </w:pPr>
+            <w:r>
+              <w:rPr>
+                <w:rStyle w:val="Textoennegrita"/>
+                <w:lang w:val="en-GB"/>
+              </w:rPr>
+              <w:t>Expected</w:t>
+            </w:r>
+          </w:p>
+        </w:tc>
+        <w:tc>
+          <w:tcPr>
+            <w:tcW w:w="7010" w:type="dxa"/>
+            <w:tcBorders>
+              <w:top w:val="single" w:sz="4" w:space="0" w:color="FFFFFF" w:themeColor="background1"/>
+              <w:bottom w:val="single" w:sz="4" w:space="0" w:color="FFFFFF" w:themeColor="background1"/>
+            </w:tcBorders>
+          </w:tcPr>
+          <w:p>
+            <w:pPr>
+              <w:cnfStyle w:val="000000000000" w:firstRow="0" w:lastRow="0" w:firstColumn="0" w:lastColumn="0" w:oddVBand="0" w:evenVBand="0" w:oddHBand="0" w:evenHBand="0" w:firstRowFirstColumn="0" w:firstRowLastColumn="0" w:lastRowFirstColumn="0" w:lastRowLastColumn="0"/>
+              <w:rPr>
+                <w:color w:val="auto"/>
+                <w:lang w:val="en-GB"/>
+              </w:rPr>
+            </w:pPr>
+            <w:r>
+              <w:rPr>
+                <w:color w:val="auto"/>
+                <w:lang w:val="en-GB"/>
+              </w:rPr>
+              <w:t>His profile will be opened. It must contain his personal data, 7 articles and 6 chirps.</w:t>
+            </w:r>
+            <w:bookmarkStart w:id="1" w:name="_GoBack"/>
+            <w:bookmarkEnd w:id="1"/>
+          </w:p>
+        </w:tc>
+      </w:tr>
+      <w:tr>
+        <w:trPr>
+          <w:cnfStyle w:val="000000100000" w:firstRow="0" w:lastRow="0" w:firstColumn="0" w:lastColumn="0" w:oddVBand="0" w:evenVBand="0" w:oddHBand="1" w:evenHBand="0" w:firstRowFirstColumn="0" w:firstRowLastColumn="0" w:lastRowFirstColumn="0" w:lastRowLastColumn="0"/>
+        </w:trPr>
+        <w:tc>
+          <w:tcPr>
+            <w:cnfStyle w:val="001000000000" w:firstRow="0" w:lastRow="0" w:firstColumn="1" w:lastColumn="0" w:oddVBand="0" w:evenVBand="0" w:oddHBand="0" w:evenHBand="0" w:firstRowFirstColumn="0" w:firstRowLastColumn="0" w:lastRowFirstColumn="0" w:lastRowLastColumn="0"/>
+            <w:tcW w:w="1494" w:type="dxa"/>
+            <w:tcBorders>
+              <w:top w:val="single" w:sz="4" w:space="0" w:color="FFFFFF" w:themeColor="background1"/>
+              <w:bottom w:val="single" w:sz="4" w:space="0" w:color="FFFFFF" w:themeColor="background1"/>
+            </w:tcBorders>
+            <w:shd w:val="clear" w:color="auto" w:fill="44546A" w:themeFill="text2"/>
+          </w:tcPr>
+          <w:p>
+            <w:pPr>
+              <w:rPr>
+                <w:rStyle w:val="Textoennegrita"/>
+                <w:lang w:val="en-GB"/>
+              </w:rPr>
+            </w:pPr>
+            <w:r>
+              <w:rPr>
+                <w:rStyle w:val="Textoennegrita"/>
+                <w:lang w:val="en-GB"/>
+              </w:rPr>
+              <w:t>Outcome</w:t>
+            </w:r>
+          </w:p>
+        </w:tc>
+        <w:tc>
+          <w:tcPr>
+            <w:tcW w:w="7010" w:type="dxa"/>
+            <w:tcBorders>
+              <w:top w:val="single" w:sz="4" w:space="0" w:color="FFFFFF" w:themeColor="background1"/>
+              <w:bottom w:val="single" w:sz="4" w:space="0" w:color="FFFFFF" w:themeColor="background1"/>
+            </w:tcBorders>
+          </w:tcPr>
+          <w:p>
+            <w:pPr>
+              <w:pStyle w:val="Notes"/>
+              <w:cnfStyle w:val="000000100000" w:firstRow="0" w:lastRow="0" w:firstColumn="0" w:lastColumn="0" w:oddVBand="0" w:evenVBand="0" w:oddHBand="1" w:evenHBand="0" w:firstRowFirstColumn="0" w:firstRowLastColumn="0" w:lastRowFirstColumn="0" w:lastRowLastColumn="0"/>
+            </w:pPr>
+          </w:p>
+        </w:tc>
+      </w:tr>
+      <w:tr>
+        <w:tc>
+          <w:tcPr>
+            <w:cnfStyle w:val="001000000000" w:firstRow="0" w:lastRow="0" w:firstColumn="1" w:lastColumn="0" w:oddVBand="0" w:evenVBand="0" w:oddHBand="0" w:evenHBand="0" w:firstRowFirstColumn="0" w:firstRowLastColumn="0" w:lastRowFirstColumn="0" w:lastRowLastColumn="0"/>
+            <w:tcW w:w="1494" w:type="dxa"/>
+            <w:tcBorders>
+              <w:top w:val="single" w:sz="4" w:space="0" w:color="FFFFFF" w:themeColor="background1"/>
+              <w:bottom w:val="nil"/>
+            </w:tcBorders>
+            <w:shd w:val="clear" w:color="auto" w:fill="44546A" w:themeFill="text2"/>
+          </w:tcPr>
+          <w:p>
+            <w:pPr>
+              <w:rPr>
+                <w:rStyle w:val="Textoennegrita"/>
+                <w:lang w:val="en-GB"/>
+              </w:rPr>
+            </w:pPr>
+            <w:r>
+              <w:rPr>
+                <w:rStyle w:val="Textoennegrita"/>
+                <w:lang w:val="en-GB"/>
+              </w:rPr>
+              <w:t>Notes</w:t>
+            </w:r>
+          </w:p>
+        </w:tc>
+        <w:tc>
+          <w:tcPr>
+            <w:tcW w:w="7010" w:type="dxa"/>
+            <w:tcBorders>
+              <w:top w:val="single" w:sz="4" w:space="0" w:color="FFFFFF" w:themeColor="background1"/>
+              <w:bottom w:val="nil"/>
+            </w:tcBorders>
+          </w:tcPr>
+          <w:p>
+            <w:pPr>
+              <w:cnfStyle w:val="000000000000" w:firstRow="0" w:lastRow="0" w:firstColumn="0" w:lastColumn="0" w:oddVBand="0" w:evenVBand="0" w:oddHBand="0" w:evenHBand="0" w:firstRowFirstColumn="0" w:firstRowLastColumn="0" w:lastRowFirstColumn="0" w:lastRowLastColumn="0"/>
+              <w:rPr>
+                <w:lang w:val="en-GB"/>
+              </w:rPr>
+            </w:pPr>
+          </w:p>
+        </w:tc>
+      </w:tr>
+    </w:tbl>
+    <w:p>
+      <w:pPr>
+        <w:rPr>
+          <w:lang w:val="en-GB"/>
+        </w:rPr>
+      </w:pPr>
     </w:p>
     <w:sectPr>
       <w:pgSz w:w="11906" w:h="16838"/>

</xml_diff>